<commit_message>
Tutorial... up to Point
</commit_message>
<xml_diff>
--- a/gui_MAXIM/Tutorial/MaximTutorial.docx
+++ b/gui_MAXIM/Tutorial/MaximTutorial.docx
@@ -1,6 +1,6 @@
 
 <file path=word/document.xml><?xml version="1.0" encoding="utf-8"?>
-<w:document xmlns:wpc="http://schemas.microsoft.com/office/word/2010/wordprocessingCanvas" xmlns:cx="http://schemas.microsoft.com/office/drawing/2014/chartex" xmlns:cx1="http://schemas.microsoft.com/office/drawing/2015/9/8/chartex" xmlns:cx2="http://schemas.microsoft.com/office/drawing/2015/10/21/chartex" xmlns:cx3="http://schemas.microsoft.com/office/drawing/2016/5/9/chartex" xmlns:cx4="http://schemas.microsoft.com/office/drawing/2016/5/10/chartex" xmlns:cx5="http://schemas.microsoft.com/office/drawing/2016/5/11/chartex" xmlns:cx6="http://schemas.microsoft.com/office/drawing/2016/5/12/chartex" xmlns:cx7="http://schemas.microsoft.com/office/drawing/2016/5/13/chartex" xmlns:cx8="http://schemas.microsoft.com/office/drawing/2016/5/14/chartex" xmlns:mc="http://schemas.openxmlformats.org/markup-compatibility/2006" xmlns:aink="http://schemas.microsoft.com/office/drawing/2016/ink" xmlns:am3d="http://schemas.microsoft.com/office/drawing/2017/model3d" xmlns:o="urn:schemas-microsoft-com:office:office" xmlns:r="http://schemas.openxmlformats.org/officeDocument/2006/relationships" xmlns:m="http://schemas.openxmlformats.org/officeDocument/2006/math" xmlns:v="urn:schemas-microsoft-com:vml" xmlns:wp14="http://schemas.microsoft.com/office/word/2010/wordprocessingDrawing" xmlns:wp="http://schemas.openxmlformats.org/drawingml/2006/wordprocessingDrawing" xmlns:w10="urn:schemas-microsoft-com:office:word" xmlns:w="http://schemas.openxmlformats.org/wordprocessingml/2006/main" xmlns:w14="http://schemas.microsoft.com/office/word/2010/wordml" xmlns:w15="http://schemas.microsoft.com/office/word/2012/wordml" xmlns:w16cid="http://schemas.microsoft.com/office/word/2016/wordml/cid" xmlns:w16se="http://schemas.microsoft.com/office/word/2015/wordml/symex" xmlns:wpg="http://schemas.microsoft.com/office/word/2010/wordprocessingGroup" xmlns:wpi="http://schemas.microsoft.com/office/word/2010/wordprocessingInk" xmlns:wne="http://schemas.microsoft.com/office/word/2006/wordml" xmlns:wps="http://schemas.microsoft.com/office/word/2010/wordprocessingShape" mc:Ignorable="w14 w15 w16se w16cid wp14">
+<w:document xmlns:wpc="http://schemas.microsoft.com/office/word/2010/wordprocessingCanvas" xmlns:cx="http://schemas.microsoft.com/office/drawing/2014/chartex" xmlns:cx1="http://schemas.microsoft.com/office/drawing/2015/9/8/chartex" xmlns:cx2="http://schemas.microsoft.com/office/drawing/2015/10/21/chartex" xmlns:cx3="http://schemas.microsoft.com/office/drawing/2016/5/9/chartex" xmlns:cx4="http://schemas.microsoft.com/office/drawing/2016/5/10/chartex" xmlns:cx5="http://schemas.microsoft.com/office/drawing/2016/5/11/chartex" xmlns:cx6="http://schemas.microsoft.com/office/drawing/2016/5/12/chartex" xmlns:cx7="http://schemas.microsoft.com/office/drawing/2016/5/13/chartex" xmlns:cx8="http://schemas.microsoft.com/office/drawing/2016/5/14/chartex" xmlns:mc="http://schemas.openxmlformats.org/markup-compatibility/2006" xmlns:aink="http://schemas.microsoft.com/office/drawing/2016/ink" xmlns:am3d="http://schemas.microsoft.com/office/drawing/2017/model3d" xmlns:o="urn:schemas-microsoft-com:office:office" xmlns:r="http://schemas.openxmlformats.org/officeDocument/2006/relationships" xmlns:m="http://schemas.openxmlformats.org/officeDocument/2006/math" xmlns:v="urn:schemas-microsoft-com:vml" xmlns:wp14="http://schemas.microsoft.com/office/word/2010/wordprocessingDrawing" xmlns:wp="http://schemas.openxmlformats.org/drawingml/2006/wordprocessingDrawing" xmlns:w10="urn:schemas-microsoft-com:office:word" xmlns:w="http://schemas.openxmlformats.org/wordprocessingml/2006/main" xmlns:w14="http://schemas.microsoft.com/office/word/2010/wordml" xmlns:w15="http://schemas.microsoft.com/office/word/2012/wordml" xmlns:w16cex="http://schemas.microsoft.com/office/word/2018/wordml/cex" xmlns:w16cid="http://schemas.microsoft.com/office/word/2016/wordml/cid" xmlns:w16="http://schemas.microsoft.com/office/word/2018/wordml" xmlns:w16se="http://schemas.microsoft.com/office/word/2015/wordml/symex" xmlns:wpg="http://schemas.microsoft.com/office/word/2010/wordprocessingGroup" xmlns:wpi="http://schemas.microsoft.com/office/word/2010/wordprocessingInk" xmlns:wne="http://schemas.microsoft.com/office/word/2006/wordml" xmlns:wps="http://schemas.microsoft.com/office/word/2010/wordprocessingShape" mc:Ignorable="w14 w15 w16se w16cid w16 w16cex wp14">
   <w:body>
     <w:p>
       <w:pPr>
@@ -66,8 +66,43 @@
         <w:ind w:left="360"/>
       </w:pPr>
       <w:r>
-        <w:t>There are several panels in the main interface as show below</w:t>
-      </w:r>
+        <w:t>T</w:t>
+      </w:r>
+      <w:r>
+        <w:t xml:space="preserve">he main </w:t>
+      </w:r>
+      <w:r>
+        <w:t>Graphic User I</w:t>
+      </w:r>
+      <w:r>
+        <w:t>nterface</w:t>
+      </w:r>
+      <w:r>
+        <w:t xml:space="preserve"> (GUI)</w:t>
+      </w:r>
+      <w:r>
+        <w:t xml:space="preserve"> </w:t>
+      </w:r>
+      <w:r>
+        <w:t>is</w:t>
+      </w:r>
+      <w:r>
+        <w:t xml:space="preserve"> show</w:t>
+      </w:r>
+      <w:r>
+        <w:t>n</w:t>
+      </w:r>
+      <w:r>
+        <w:t xml:space="preserve"> </w:t>
+      </w:r>
+      <w:r>
+        <w:t>in Fig. 1</w:t>
+      </w:r>
+    </w:p>
+    <w:p>
+      <w:pPr>
+        <w:ind w:left="360"/>
+      </w:pPr>
     </w:p>
     <w:p>
       <w:r>
@@ -158,7 +193,7 @@
                 <v:stroke joinstyle="miter"/>
                 <v:path gradientshapeok="t" o:connecttype="rect"/>
               </v:shapetype>
-              <v:shape id="Text Box 11" o:spid="_x0000_s1026" type="#_x0000_t202" style="position:absolute;margin-left:392.75pt;margin-top:10.6pt;width:53.8pt;height:17.75pt;z-index:251699712;visibility:visible;mso-wrap-style:square;mso-width-percent:0;mso-height-percent:0;mso-wrap-distance-left:9pt;mso-wrap-distance-top:3.6pt;mso-wrap-distance-right:9pt;mso-wrap-distance-bottom:3.6pt;mso-position-horizontal:absolute;mso-position-horizontal-relative:margin;mso-position-vertical:absolute;mso-position-vertical-relative:text;mso-width-percent:0;mso-height-percent:0;mso-width-relative:margin;mso-height-relative:margin;v-text-anchor:top" o:gfxdata="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" strokecolor="#4472c4 [3204]">
+              <v:shape id="Text Box 11" o:spid="_x0000_s1026" type="#_x0000_t202" style="position:absolute;margin-left:392.75pt;margin-top:10.6pt;width:53.8pt;height:17.75pt;z-index:251699712;visibility:visible;mso-wrap-style:square;mso-width-percent:0;mso-height-percent:0;mso-wrap-distance-left:9pt;mso-wrap-distance-top:3.6pt;mso-wrap-distance-right:9pt;mso-wrap-distance-bottom:3.6pt;mso-position-horizontal:absolute;mso-position-horizontal-relative:margin;mso-position-vertical:absolute;mso-position-vertical-relative:text;mso-width-percent:0;mso-height-percent:0;mso-width-relative:margin;mso-height-relative:margin;v-text-anchor:top" o:gfxdata="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" strokecolor="#4472c4 [3204]">
                 <v:textbox>
                   <w:txbxContent>
                     <w:p>
@@ -268,7 +303,7 @@
           </mc:Choice>
           <mc:Fallback>
             <w:pict>
-              <v:shape w14:anchorId="7928317F" id="Text Box 12" o:spid="_x0000_s1027" type="#_x0000_t202" style="position:absolute;margin-left:290.45pt;margin-top:12pt;width:60.2pt;height:17.75pt;z-index:251701760;visibility:visible;mso-wrap-style:square;mso-width-percent:0;mso-height-percent:0;mso-wrap-distance-left:9pt;mso-wrap-distance-top:3.6pt;mso-wrap-distance-right:9pt;mso-wrap-distance-bottom:3.6pt;mso-position-horizontal:absolute;mso-position-horizontal-relative:margin;mso-position-vertical:absolute;mso-position-vertical-relative:text;mso-width-percent:0;mso-height-percent:0;mso-width-relative:margin;mso-height-relative:margin;v-text-anchor:top" o:gfxdata="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" strokecolor="#4472c4 [3204]">
+              <v:shape w14:anchorId="7928317F" id="Text Box 12" o:spid="_x0000_s1027" type="#_x0000_t202" style="position:absolute;margin-left:290.45pt;margin-top:12pt;width:60.2pt;height:17.75pt;z-index:251701760;visibility:visible;mso-wrap-style:square;mso-width-percent:0;mso-height-percent:0;mso-wrap-distance-left:9pt;mso-wrap-distance-top:3.6pt;mso-wrap-distance-right:9pt;mso-wrap-distance-bottom:3.6pt;mso-position-horizontal:absolute;mso-position-horizontal-relative:margin;mso-position-vertical:absolute;mso-position-vertical-relative:text;mso-width-percent:0;mso-height-percent:0;mso-width-relative:margin;mso-height-relative:margin;v-text-anchor:top" o:gfxdata="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" strokecolor="#4472c4 [3204]">
                 <v:textbox>
                   <w:txbxContent>
                     <w:p>
@@ -378,7 +413,7 @@
           </mc:Choice>
           <mc:Fallback>
             <w:pict>
-              <v:shape w14:anchorId="16201E92" id="Text Box 5" o:spid="_x0000_s1028" type="#_x0000_t202" style="position:absolute;margin-left:185.3pt;margin-top:10.95pt;width:55.95pt;height:17.75pt;z-index:251687424;visibility:visible;mso-wrap-style:square;mso-width-percent:0;mso-height-percent:0;mso-wrap-distance-left:9pt;mso-wrap-distance-top:3.6pt;mso-wrap-distance-right:9pt;mso-wrap-distance-bottom:3.6pt;mso-position-horizontal:absolute;mso-position-horizontal-relative:margin;mso-position-vertical:absolute;mso-position-vertical-relative:text;mso-width-percent:0;mso-height-percent:0;mso-width-relative:margin;mso-height-relative:margin;v-text-anchor:top" o:gfxdata="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" strokecolor="#4472c4 [3204]">
+              <v:shape w14:anchorId="16201E92" id="Text Box 5" o:spid="_x0000_s1028" type="#_x0000_t202" style="position:absolute;margin-left:185.3pt;margin-top:10.95pt;width:55.95pt;height:17.75pt;z-index:251687424;visibility:visible;mso-wrap-style:square;mso-width-percent:0;mso-height-percent:0;mso-wrap-distance-left:9pt;mso-wrap-distance-top:3.6pt;mso-wrap-distance-right:9pt;mso-wrap-distance-bottom:3.6pt;mso-position-horizontal:absolute;mso-position-horizontal-relative:margin;mso-position-vertical:absolute;mso-position-vertical-relative:text;mso-width-percent:0;mso-height-percent:0;mso-width-relative:margin;mso-height-relative:margin;v-text-anchor:top" o:gfxdata="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" strokecolor="#4472c4 [3204]">
                 <v:textbox>
                   <w:txbxContent>
                     <w:p>
@@ -483,7 +518,7 @@
                 <v:path arrowok="t" fillok="f" o:connecttype="none"/>
                 <o:lock v:ext="edit" shapetype="t"/>
               </v:shapetype>
-              <v:shape id="Straight Arrow Connector 14" o:spid="_x0000_s1026" type="#_x0000_t32" style="position:absolute;margin-left:419.5pt;margin-top:7.05pt;width:35.65pt;height:62.75pt;z-index:251705856;visibility:visible;mso-wrap-style:square;mso-width-percent:0;mso-height-percent:0;mso-wrap-distance-left:9pt;mso-wrap-distance-top:0;mso-wrap-distance-right:9pt;mso-wrap-distance-bottom:0;mso-position-horizontal:absolute;mso-position-horizontal-relative:text;mso-position-vertical:absolute;mso-position-vertical-relative:text;mso-width-percent:0;mso-height-percent:0;mso-width-relative:margin;mso-height-relative:margin" o:gfxdata="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" strokecolor="#4472c4 [3204]" strokeweight="1pt">
+              <v:shape id="Straight Arrow Connector 14" o:spid="_x0000_s1026" type="#_x0000_t32" style="position:absolute;margin-left:419.5pt;margin-top:7.05pt;width:35.65pt;height:62.75pt;z-index:251705856;visibility:visible;mso-wrap-style:square;mso-width-percent:0;mso-height-percent:0;mso-wrap-distance-left:9pt;mso-wrap-distance-top:0;mso-wrap-distance-right:9pt;mso-wrap-distance-bottom:0;mso-position-horizontal:absolute;mso-position-horizontal-relative:text;mso-position-vertical:absolute;mso-position-vertical-relative:text;mso-width-percent:0;mso-height-percent:0;mso-width-relative:margin;mso-height-relative:margin" o:gfxdata="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" strokecolor="#4472c4 [3204]" strokeweight="1pt">
                 <v:stroke endarrow="classic" endarrowwidth="narrow" endarrowlength="long" joinstyle="miter"/>
               </v:shape>
             </w:pict>
@@ -560,7 +595,7 @@
           </mc:Choice>
           <mc:Fallback>
             <w:pict>
-              <v:shape w14:anchorId="3DC693CC" id="Straight Arrow Connector 15" o:spid="_x0000_s1026" type="#_x0000_t32" style="position:absolute;margin-left:319.35pt;margin-top:7.05pt;width:26.4pt;height:105.85pt;z-index:251707904;visibility:visible;mso-wrap-style:square;mso-width-percent:0;mso-height-percent:0;mso-wrap-distance-left:9pt;mso-wrap-distance-top:0;mso-wrap-distance-right:9pt;mso-wrap-distance-bottom:0;mso-position-horizontal:absolute;mso-position-horizontal-relative:text;mso-position-vertical:absolute;mso-position-vertical-relative:text;mso-width-percent:0;mso-height-percent:0;mso-width-relative:margin;mso-height-relative:margin" o:gfxdata="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" strokecolor="#4472c4 [3204]" strokeweight="1pt">
+              <v:shape w14:anchorId="3DC693CC" id="Straight Arrow Connector 15" o:spid="_x0000_s1026" type="#_x0000_t32" style="position:absolute;margin-left:319.35pt;margin-top:7.05pt;width:26.4pt;height:105.85pt;z-index:251707904;visibility:visible;mso-wrap-style:square;mso-width-percent:0;mso-height-percent:0;mso-wrap-distance-left:9pt;mso-wrap-distance-top:0;mso-wrap-distance-right:9pt;mso-wrap-distance-bottom:0;mso-position-horizontal:absolute;mso-position-horizontal-relative:text;mso-position-vertical:absolute;mso-position-vertical-relative:text;mso-width-percent:0;mso-height-percent:0;mso-width-relative:margin;mso-height-relative:margin" o:gfxdata="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" strokecolor="#4472c4 [3204]" strokeweight="1pt">
                 <v:stroke endarrow="classic" endarrowwidth="narrow" endarrowlength="long" joinstyle="miter"/>
               </v:shape>
             </w:pict>
@@ -637,7 +672,7 @@
           </mc:Choice>
           <mc:Fallback>
             <w:pict>
-              <v:shape w14:anchorId="46909085" id="Straight Arrow Connector 13" o:spid="_x0000_s1026" type="#_x0000_t32" style="position:absolute;margin-left:217.45pt;margin-top:6.7pt;width:34.55pt;height:38.15pt;z-index:251703808;visibility:visible;mso-wrap-style:square;mso-width-percent:0;mso-height-percent:0;mso-wrap-distance-left:9pt;mso-wrap-distance-top:0;mso-wrap-distance-right:9pt;mso-wrap-distance-bottom:0;mso-position-horizontal:absolute;mso-position-horizontal-relative:text;mso-position-vertical:absolute;mso-position-vertical-relative:text;mso-width-percent:0;mso-height-percent:0;mso-width-relative:margin;mso-height-relative:margin" o:gfxdata="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" strokecolor="#4472c4 [3204]" strokeweight="1pt">
+              <v:shape w14:anchorId="46909085" id="Straight Arrow Connector 13" o:spid="_x0000_s1026" type="#_x0000_t32" style="position:absolute;margin-left:217.45pt;margin-top:6.7pt;width:34.55pt;height:38.15pt;z-index:251703808;visibility:visible;mso-wrap-style:square;mso-width-percent:0;mso-height-percent:0;mso-wrap-distance-left:9pt;mso-wrap-distance-top:0;mso-wrap-distance-right:9pt;mso-wrap-distance-bottom:0;mso-position-horizontal:absolute;mso-position-horizontal-relative:text;mso-position-vertical:absolute;mso-position-vertical-relative:text;mso-width-percent:0;mso-height-percent:0;mso-width-relative:margin;mso-height-relative:margin" o:gfxdata="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" strokecolor="#4472c4 [3204]" strokeweight="1pt">
                 <v:stroke endarrow="classic" endarrowwidth="narrow" endarrowlength="long" joinstyle="miter"/>
               </v:shape>
             </w:pict>
@@ -714,7 +749,7 @@
           </mc:Choice>
           <mc:Fallback>
             <w:pict>
-              <v:shape w14:anchorId="133EE279" id="Straight Arrow Connector 1" o:spid="_x0000_s1026" type="#_x0000_t32" style="position:absolute;margin-left:124.25pt;margin-top:18.9pt;width:29.5pt;height:15.75pt;z-index:251671040;visibility:visible;mso-wrap-style:square;mso-width-percent:0;mso-height-percent:0;mso-wrap-distance-left:9pt;mso-wrap-distance-top:0;mso-wrap-distance-right:9pt;mso-wrap-distance-bottom:0;mso-position-horizontal:absolute;mso-position-horizontal-relative:text;mso-position-vertical:absolute;mso-position-vertical-relative:text;mso-width-percent:0;mso-height-percent:0;mso-width-relative:margin;mso-height-relative:margin" o:gfxdata="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" strokecolor="#4472c4 [3204]" strokeweight="1pt">
+              <v:shape w14:anchorId="133EE279" id="Straight Arrow Connector 1" o:spid="_x0000_s1026" type="#_x0000_t32" style="position:absolute;margin-left:124.25pt;margin-top:18.9pt;width:29.5pt;height:15.75pt;z-index:251671040;visibility:visible;mso-wrap-style:square;mso-width-percent:0;mso-height-percent:0;mso-wrap-distance-left:9pt;mso-wrap-distance-top:0;mso-wrap-distance-right:9pt;mso-wrap-distance-bottom:0;mso-position-horizontal:absolute;mso-position-horizontal-relative:text;mso-position-vertical:absolute;mso-position-vertical-relative:text;mso-width-percent:0;mso-height-percent:0;mso-width-relative:margin;mso-height-relative:margin" o:gfxdata="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" strokecolor="#4472c4 [3204]" strokeweight="1pt">
                 <v:stroke endarrow="classic" endarrowwidth="narrow" endarrowlength="long" joinstyle="miter"/>
               </v:shape>
             </w:pict>
@@ -803,13 +838,9 @@
               </wp:anchor>
             </w:drawing>
           </mc:Choice>
-          <mc:Fallback xmlns:w16="http://schemas.microsoft.com/office/word/2018/wordml" xmlns:w16cex="http://schemas.microsoft.com/office/word/2018/wordml/cex">
+          <mc:Fallback>
             <w:pict>
-              <v:shapetype w14:anchorId="3FA881BE" id="_x0000_t202" coordsize="21600,21600" o:spt="202" path="m,l,21600r21600,l21600,xe">
-                <v:stroke joinstyle="miter"/>
-                <v:path gradientshapeok="t" o:connecttype="rect"/>
-              </v:shapetype>
-              <v:shape id="Text Box 2" o:spid="_x0000_s1026" type="#_x0000_t202" style="position:absolute;left:0;text-align:left;margin-left:8.15pt;margin-top:.7pt;width:130.6pt;height:18.35pt;z-index:251654656;visibility:visible;mso-wrap-style:square;mso-width-percent:0;mso-height-percent:0;mso-wrap-distance-left:9pt;mso-wrap-distance-top:3.6pt;mso-wrap-distance-right:9pt;mso-wrap-distance-bottom:3.6pt;mso-position-horizontal:absolute;mso-position-horizontal-relative:text;mso-position-vertical:absolute;mso-position-vertical-relative:text;mso-width-percent:0;mso-height-percent:0;mso-width-relative:margin;mso-height-relative:margin;v-text-anchor:top" o:gfxdata="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" strokecolor="#4472c4 [3204]">
+              <v:shape w14:anchorId="3FA881BE" id="Text Box 2" o:spid="_x0000_s1029" type="#_x0000_t202" style="position:absolute;left:0;text-align:left;margin-left:8.15pt;margin-top:.7pt;width:130.6pt;height:18.35pt;z-index:251654656;visibility:visible;mso-wrap-style:square;mso-width-percent:0;mso-height-percent:0;mso-wrap-distance-left:9pt;mso-wrap-distance-top:3.6pt;mso-wrap-distance-right:9pt;mso-wrap-distance-bottom:3.6pt;mso-position-horizontal:absolute;mso-position-horizontal-relative:text;mso-position-vertical:absolute;mso-position-vertical-relative:text;mso-width-percent:0;mso-height-percent:0;mso-width-relative:margin;mso-height-relative:margin;v-text-anchor:top" o:gfxdata="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" strokecolor="#4472c4 [3204]">
                 <v:textbox>
                   <w:txbxContent>
                     <w:p>
@@ -847,7 +878,7 @@
         <mc:AlternateContent>
           <mc:Choice Requires="wps">
             <w:drawing>
-              <wp:anchor distT="45720" distB="45720" distL="114300" distR="114300" simplePos="0" relativeHeight="251689472" behindDoc="0" locked="0" layoutInCell="1" allowOverlap="1" wp14:anchorId="65F36BD3" wp14:editId="3877C074">
+              <wp:anchor distT="45720" distB="45720" distL="114300" distR="114300" simplePos="0" relativeHeight="251689472" behindDoc="0" locked="0" layoutInCell="1" allowOverlap="1" wp14:anchorId="65F36BD3" wp14:editId="2705E765">
                 <wp:simplePos x="0" y="0"/>
                 <wp:positionH relativeFrom="margin">
                   <wp:posOffset>805180</wp:posOffset>
@@ -924,7 +955,7 @@
           </mc:Choice>
           <mc:Fallback>
             <w:pict>
-              <v:shape w14:anchorId="65F36BD3" id="Text Box 6" o:spid="_x0000_s1030" type="#_x0000_t202" style="position:absolute;left:0;text-align:left;margin-left:63.4pt;margin-top:211.95pt;width:63.75pt;height:17.75pt;z-index:251689472;visibility:visible;mso-wrap-style:square;mso-width-percent:0;mso-height-percent:0;mso-wrap-distance-left:9pt;mso-wrap-distance-top:3.6pt;mso-wrap-distance-right:9pt;mso-wrap-distance-bottom:3.6pt;mso-position-horizontal:absolute;mso-position-horizontal-relative:margin;mso-position-vertical:absolute;mso-position-vertical-relative:text;mso-width-percent:0;mso-height-percent:0;mso-width-relative:margin;mso-height-relative:margin;v-text-anchor:top" o:gfxdata="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" strokecolor="#4472c4 [3204]">
+              <v:shape w14:anchorId="65F36BD3" id="Text Box 6" o:spid="_x0000_s1030" type="#_x0000_t202" style="position:absolute;left:0;text-align:left;margin-left:63.4pt;margin-top:211.95pt;width:63.75pt;height:17.75pt;z-index:251689472;visibility:visible;mso-wrap-style:square;mso-width-percent:0;mso-height-percent:0;mso-wrap-distance-left:9pt;mso-wrap-distance-top:3.6pt;mso-wrap-distance-right:9pt;mso-wrap-distance-bottom:3.6pt;mso-position-horizontal:absolute;mso-position-horizontal-relative:margin;mso-position-vertical:absolute;mso-position-vertical-relative:text;mso-width-percent:0;mso-height-percent:0;mso-width-relative:margin;mso-height-relative:margin;v-text-anchor:top" o:gfxdata="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" strokecolor="#4472c4 [3204]">
                 <v:textbox>
                   <w:txbxContent>
                     <w:p>
@@ -1020,7 +1051,7 @@
           </mc:Choice>
           <mc:Fallback>
             <w:pict>
-              <v:shape w14:anchorId="75E91920" id="Straight Arrow Connector 9" o:spid="_x0000_s1026" type="#_x0000_t32" style="position:absolute;margin-left:127.55pt;margin-top:222.3pt;width:41.1pt;height:16.95pt;z-index:251695616;visibility:visible;mso-wrap-style:square;mso-width-percent:0;mso-height-percent:0;mso-wrap-distance-left:9pt;mso-wrap-distance-top:0;mso-wrap-distance-right:9pt;mso-wrap-distance-bottom:0;mso-position-horizontal:absolute;mso-position-horizontal-relative:text;mso-position-vertical:absolute;mso-position-vertical-relative:text;mso-width-percent:0;mso-height-percent:0;mso-width-relative:margin;mso-height-relative:margin" o:gfxdata="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" strokecolor="#4472c4 [3204]" strokeweight="1pt">
+              <v:shape w14:anchorId="75E91920" id="Straight Arrow Connector 9" o:spid="_x0000_s1026" type="#_x0000_t32" style="position:absolute;margin-left:127.55pt;margin-top:222.3pt;width:41.1pt;height:16.95pt;z-index:251695616;visibility:visible;mso-wrap-style:square;mso-width-percent:0;mso-height-percent:0;mso-wrap-distance-left:9pt;mso-wrap-distance-top:0;mso-wrap-distance-right:9pt;mso-wrap-distance-bottom:0;mso-position-horizontal:absolute;mso-position-horizontal-relative:text;mso-position-vertical:absolute;mso-position-vertical-relative:text;mso-width-percent:0;mso-height-percent:0;mso-width-relative:margin;mso-height-relative:margin" o:gfxdata="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" strokecolor="#4472c4 [3204]" strokeweight="1pt">
                 <v:stroke endarrow="classic" endarrowwidth="narrow" endarrowlength="long" joinstyle="miter"/>
               </v:shape>
             </w:pict>
@@ -1111,7 +1142,7 @@
           </mc:Choice>
           <mc:Fallback>
             <w:pict>
-              <v:shape w14:anchorId="557072CD" id="Text Box 7" o:spid="_x0000_s1031" type="#_x0000_t202" style="position:absolute;left:0;text-align:left;margin-left:59.05pt;margin-top:146.95pt;width:53.8pt;height:17.75pt;z-index:251691520;visibility:visible;mso-wrap-style:square;mso-width-percent:0;mso-height-percent:0;mso-wrap-distance-left:9pt;mso-wrap-distance-top:3.6pt;mso-wrap-distance-right:9pt;mso-wrap-distance-bottom:3.6pt;mso-position-horizontal:absolute;mso-position-horizontal-relative:margin;mso-position-vertical:absolute;mso-position-vertical-relative:text;mso-width-percent:0;mso-height-percent:0;mso-width-relative:margin;mso-height-relative:margin;v-text-anchor:top" o:gfxdata="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" strokecolor="#4472c4 [3204]">
+              <v:shape w14:anchorId="557072CD" id="Text Box 7" o:spid="_x0000_s1031" type="#_x0000_t202" style="position:absolute;left:0;text-align:left;margin-left:59.05pt;margin-top:146.95pt;width:53.8pt;height:17.75pt;z-index:251691520;visibility:visible;mso-wrap-style:square;mso-width-percent:0;mso-height-percent:0;mso-wrap-distance-left:9pt;mso-wrap-distance-top:3.6pt;mso-wrap-distance-right:9pt;mso-wrap-distance-bottom:3.6pt;mso-position-horizontal:absolute;mso-position-horizontal-relative:margin;mso-position-vertical:absolute;mso-position-vertical-relative:text;mso-width-percent:0;mso-height-percent:0;mso-width-relative:margin;mso-height-relative:margin;v-text-anchor:top" o:gfxdata="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" strokecolor="#4472c4 [3204]">
                 <v:textbox>
                   <w:txbxContent>
                     <w:p>
@@ -1144,7 +1175,7 @@
         <mc:AlternateContent>
           <mc:Choice Requires="wps">
             <w:drawing>
-              <wp:anchor distT="0" distB="0" distL="114300" distR="114300" simplePos="0" relativeHeight="251693568" behindDoc="0" locked="0" layoutInCell="1" allowOverlap="1" wp14:anchorId="35C3CD2B" wp14:editId="5D899FD0">
+              <wp:anchor distT="0" distB="0" distL="114300" distR="114300" simplePos="0" relativeHeight="251693568" behindDoc="0" locked="0" layoutInCell="1" allowOverlap="1" wp14:anchorId="35C3CD2B" wp14:editId="51B9C2E9">
                 <wp:simplePos x="0" y="0"/>
                 <wp:positionH relativeFrom="column">
                   <wp:posOffset>1443631</wp:posOffset>
@@ -1207,7 +1238,7 @@
           </mc:Choice>
           <mc:Fallback>
             <w:pict>
-              <v:shape w14:anchorId="36B11A9C" id="Straight Arrow Connector 8" o:spid="_x0000_s1026" type="#_x0000_t32" style="position:absolute;margin-left:113.65pt;margin-top:158.25pt;width:41.1pt;height:16.95pt;z-index:251693568;visibility:visible;mso-wrap-style:square;mso-width-percent:0;mso-height-percent:0;mso-wrap-distance-left:9pt;mso-wrap-distance-top:0;mso-wrap-distance-right:9pt;mso-wrap-distance-bottom:0;mso-position-horizontal:absolute;mso-position-horizontal-relative:text;mso-position-vertical:absolute;mso-position-vertical-relative:text;mso-width-percent:0;mso-height-percent:0;mso-width-relative:margin;mso-height-relative:margin" o:gfxdata="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" strokecolor="#4472c4 [3204]" strokeweight="1pt">
+              <v:shape w14:anchorId="36B11A9C" id="Straight Arrow Connector 8" o:spid="_x0000_s1026" type="#_x0000_t32" style="position:absolute;margin-left:113.65pt;margin-top:158.25pt;width:41.1pt;height:16.95pt;z-index:251693568;visibility:visible;mso-wrap-style:square;mso-width-percent:0;mso-height-percent:0;mso-wrap-distance-left:9pt;mso-wrap-distance-top:0;mso-wrap-distance-right:9pt;mso-wrap-distance-bottom:0;mso-position-horizontal:absolute;mso-position-horizontal-relative:text;mso-position-vertical:absolute;mso-position-vertical-relative:text;mso-width-percent:0;mso-height-percent:0;mso-width-relative:margin;mso-height-relative:margin" o:gfxdata="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" strokecolor="#4472c4 [3204]" strokeweight="1pt">
                 <v:stroke endarrow="classic" endarrowwidth="narrow" endarrowlength="long" joinstyle="miter"/>
               </v:shape>
             </w:pict>
@@ -1221,7 +1252,7 @@
         <mc:AlternateContent>
           <mc:Choice Requires="wps">
             <w:drawing>
-              <wp:anchor distT="45720" distB="45720" distL="114300" distR="114300" simplePos="0" relativeHeight="251685376" behindDoc="0" locked="0" layoutInCell="1" allowOverlap="1" wp14:anchorId="7B0E6442" wp14:editId="4B1B7B32">
+              <wp:anchor distT="45720" distB="45720" distL="114300" distR="114300" simplePos="0" relativeHeight="251685376" behindDoc="0" locked="0" layoutInCell="1" allowOverlap="1" wp14:anchorId="7B0E6442" wp14:editId="57ED444E">
                 <wp:simplePos x="0" y="0"/>
                 <wp:positionH relativeFrom="margin">
                   <wp:posOffset>715010</wp:posOffset>
@@ -1276,14 +1307,7 @@
                                 <w:sz w:val="16"/>
                                 <w:szCs w:val="16"/>
                               </w:rPr>
-                              <w:t>Snake</w:t>
-                            </w:r>
-                            <w:r>
-                              <w:rPr>
-                                <w:sz w:val="16"/>
-                                <w:szCs w:val="16"/>
-                              </w:rPr>
-                              <w:t xml:space="preserve"> panel</w:t>
+                              <w:t>Snake panel</w:t>
                             </w:r>
                           </w:p>
                         </w:txbxContent>
@@ -1305,7 +1329,7 @@
           </mc:Choice>
           <mc:Fallback>
             <w:pict>
-              <v:shape w14:anchorId="7B0E6442" id="Text Box 4" o:spid="_x0000_s1032" type="#_x0000_t202" style="position:absolute;left:0;text-align:left;margin-left:56.3pt;margin-top:67.55pt;width:56.3pt;height:17.75pt;z-index:251685376;visibility:visible;mso-wrap-style:square;mso-width-percent:0;mso-height-percent:0;mso-wrap-distance-left:9pt;mso-wrap-distance-top:3.6pt;mso-wrap-distance-right:9pt;mso-wrap-distance-bottom:3.6pt;mso-position-horizontal:absolute;mso-position-horizontal-relative:margin;mso-position-vertical:absolute;mso-position-vertical-relative:text;mso-width-percent:0;mso-height-percent:0;mso-width-relative:margin;mso-height-relative:margin;v-text-anchor:top" o:gfxdata="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" strokecolor="#4472c4 [3204]">
+              <v:shape w14:anchorId="7B0E6442" id="Text Box 4" o:spid="_x0000_s1032" type="#_x0000_t202" style="position:absolute;left:0;text-align:left;margin-left:56.3pt;margin-top:67.55pt;width:56.3pt;height:17.75pt;z-index:251685376;visibility:visible;mso-wrap-style:square;mso-width-percent:0;mso-height-percent:0;mso-wrap-distance-left:9pt;mso-wrap-distance-top:3.6pt;mso-wrap-distance-right:9pt;mso-wrap-distance-bottom:3.6pt;mso-position-horizontal:absolute;mso-position-horizontal-relative:margin;mso-position-vertical:absolute;mso-position-vertical-relative:text;mso-width-percent:0;mso-height-percent:0;mso-width-relative:margin;mso-height-relative:margin;v-text-anchor:top" o:gfxdata="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" strokecolor="#4472c4 [3204]">
                 <v:textbox>
                   <w:txbxContent>
                     <w:p>
@@ -1320,14 +1344,7 @@
                           <w:sz w:val="16"/>
                           <w:szCs w:val="16"/>
                         </w:rPr>
-                        <w:t>Snake</w:t>
-                      </w:r>
-                      <w:r>
-                        <w:rPr>
-                          <w:sz w:val="16"/>
-                          <w:szCs w:val="16"/>
-                        </w:rPr>
-                        <w:t xml:space="preserve"> panel</w:t>
+                        <w:t>Snake panel</w:t>
                       </w:r>
                     </w:p>
                   </w:txbxContent>
@@ -1408,7 +1425,7 @@
           </mc:Choice>
           <mc:Fallback>
             <w:pict>
-              <v:shape w14:anchorId="217E4FFD" id="Straight Arrow Connector 10" o:spid="_x0000_s1026" type="#_x0000_t32" style="position:absolute;margin-left:113.9pt;margin-top:78.1pt;width:41.1pt;height:16.95pt;z-index:251697664;visibility:visible;mso-wrap-style:square;mso-width-percent:0;mso-height-percent:0;mso-wrap-distance-left:9pt;mso-wrap-distance-top:0;mso-wrap-distance-right:9pt;mso-wrap-distance-bottom:0;mso-position-horizontal:absolute;mso-position-horizontal-relative:text;mso-position-vertical:absolute;mso-position-vertical-relative:text;mso-width-percent:0;mso-height-percent:0;mso-width-relative:margin;mso-height-relative:margin" o:gfxdata="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" strokecolor="#4472c4 [3204]" strokeweight="1pt">
+              <v:shape w14:anchorId="217E4FFD" id="Straight Arrow Connector 10" o:spid="_x0000_s1026" type="#_x0000_t32" style="position:absolute;margin-left:113.9pt;margin-top:78.1pt;width:41.1pt;height:16.95pt;z-index:251697664;visibility:visible;mso-wrap-style:square;mso-width-percent:0;mso-height-percent:0;mso-wrap-distance-left:9pt;mso-wrap-distance-top:0;mso-wrap-distance-right:9pt;mso-wrap-distance-bottom:0;mso-position-horizontal:absolute;mso-position-horizontal-relative:text;mso-position-vertical:absolute;mso-position-vertical-relative:text;mso-width-percent:0;mso-height-percent:0;mso-width-relative:margin;mso-height-relative:margin" o:gfxdata="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" strokecolor="#4472c4 [3204]" strokeweight="1pt">
                 <v:stroke endarrow="classic" endarrowwidth="narrow" endarrowlength="long" joinstyle="miter"/>
               </v:shape>
             </w:pict>
@@ -1504,9 +1521,9 @@
               </wp:anchor>
             </w:drawing>
           </mc:Choice>
-          <mc:Fallback xmlns:w16="http://schemas.microsoft.com/office/word/2018/wordml" xmlns:w16cex="http://schemas.microsoft.com/office/word/2018/wordml/cex">
+          <mc:Fallback>
             <w:pict>
-              <v:shape w14:anchorId="5F7567F5" id="_x0000_s1027" type="#_x0000_t202" style="position:absolute;left:0;text-align:left;margin-left:34.05pt;margin-top:8.45pt;width:79.15pt;height:17.75pt;z-index:251679232;visibility:visible;mso-wrap-style:square;mso-width-percent:0;mso-height-percent:0;mso-wrap-distance-left:9pt;mso-wrap-distance-top:3.6pt;mso-wrap-distance-right:9pt;mso-wrap-distance-bottom:3.6pt;mso-position-horizontal:absolute;mso-position-horizontal-relative:margin;mso-position-vertical:absolute;mso-position-vertical-relative:text;mso-width-percent:0;mso-height-percent:0;mso-width-relative:margin;mso-height-relative:margin;v-text-anchor:top" o:gfxdata="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" strokecolor="#4472c4 [3204]">
+              <v:shape w14:anchorId="5F7567F5" id="_x0000_s1033" type="#_x0000_t202" style="position:absolute;left:0;text-align:left;margin-left:34.05pt;margin-top:8.45pt;width:79.15pt;height:17.75pt;z-index:251679232;visibility:visible;mso-wrap-style:square;mso-width-percent:0;mso-height-percent:0;mso-wrap-distance-left:9pt;mso-wrap-distance-top:3.6pt;mso-wrap-distance-right:9pt;mso-wrap-distance-bottom:3.6pt;mso-position-horizontal:absolute;mso-position-horizontal-relative:margin;mso-position-vertical:absolute;mso-position-vertical-relative:text;mso-width-percent:0;mso-height-percent:0;mso-width-relative:margin;mso-height-relative:margin;v-text-anchor:top" o:gfxdata="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" strokecolor="#4472c4 [3204]">
                 <v:textbox>
                   <w:txbxContent>
                     <w:p>
@@ -1607,7 +1624,7 @@
               </wp:anchor>
             </w:drawing>
           </mc:Choice>
-          <mc:Fallback xmlns:w16="http://schemas.microsoft.com/office/word/2018/wordml" xmlns:w16cex="http://schemas.microsoft.com/office/word/2018/wordml/cex">
+          <mc:Fallback>
             <w:pict>
               <v:shape w14:anchorId="6D9880A3" id="Straight Arrow Connector 3" o:spid="_x0000_s1026" type="#_x0000_t32" style="position:absolute;margin-left:113.3pt;margin-top:17.5pt;width:41.1pt;height:16.95pt;z-index:251683328;visibility:visible;mso-wrap-style:square;mso-width-percent:0;mso-height-percent:0;mso-wrap-distance-left:9pt;mso-wrap-distance-top:0;mso-wrap-distance-right:9pt;mso-wrap-distance-bottom:0;mso-position-horizontal:absolute;mso-position-horizontal-relative:text;mso-position-vertical:absolute;mso-position-vertical-relative:text;mso-width-percent:0;mso-height-percent:0;mso-width-relative:margin;mso-height-relative:margin" o:gfxdata="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" strokecolor="#4472c4 [3204]" strokeweight="1pt">
                 <v:stroke endarrow="classic" endarrowwidth="narrow" endarrowlength="long" joinstyle="miter"/>
@@ -1662,16 +1679,1405 @@
           </wp:inline>
         </w:drawing>
       </w:r>
-      <w:bookmarkStart w:id="0" w:name="_GoBack"/>
-      <w:bookmarkEnd w:id="0"/>
+    </w:p>
+    <w:p>
+      <w:pPr>
+        <w:jc w:val="center"/>
+      </w:pPr>
+      <w:r>
+        <w:t>Figure. 1 Main GUI</w:t>
+      </w:r>
     </w:p>
     <w:p>
       <w:pPr>
         <w:jc w:val="right"/>
       </w:pPr>
     </w:p>
+    <w:p>
+      <w:pPr>
+        <w:jc w:val="right"/>
+      </w:pPr>
+    </w:p>
+    <w:p>
+      <w:pPr>
+        <w:pStyle w:val="ListParagraph"/>
+        <w:numPr>
+          <w:ilvl w:val="0"/>
+          <w:numId w:val="1"/>
+        </w:numPr>
+      </w:pPr>
+      <w:r>
+        <w:t>Loading image</w:t>
+      </w:r>
+      <w:r>
+        <w:t xml:space="preserve"> file</w:t>
+      </w:r>
+    </w:p>
+    <w:p>
+      <w:pPr>
+        <w:ind w:firstLine="360"/>
+      </w:pPr>
+      <w:r>
+        <w:t>Before loading any images, enter the value of Field of View (‘</w:t>
+      </w:r>
+      <w:proofErr w:type="spellStart"/>
+      <w:r>
+        <w:t>FoV</w:t>
+      </w:r>
+      <w:proofErr w:type="spellEnd"/>
+      <w:r>
+        <w:t xml:space="preserve"> Value’ Image info. Panel).  The unit is mm.</w:t>
+      </w:r>
+    </w:p>
+    <w:p>
+      <w:pPr>
+        <w:ind w:firstLine="360"/>
+      </w:pPr>
+      <w:r>
+        <w:t xml:space="preserve">To load images, click ‘Load Images’ button in Image info. Panel, then navigate and doble click the image file (.mat) on </w:t>
+      </w:r>
+      <w:proofErr w:type="spellStart"/>
+      <w:r>
+        <w:t>harddrive</w:t>
+      </w:r>
+      <w:proofErr w:type="spellEnd"/>
+      <w:r>
+        <w:t>.</w:t>
+      </w:r>
+      <w:r>
+        <w:t xml:space="preserve">  The images file contains a stack of MR image</w:t>
+      </w:r>
+      <w:r>
+        <w:t xml:space="preserve"> slices</w:t>
+      </w:r>
+      <w:r>
+        <w:t xml:space="preserve"> with contours on each slice shown in Image panel in the GUI (Fig. 2).</w:t>
+      </w:r>
+      <w:r>
+        <w:t xml:space="preserve">  </w:t>
+      </w:r>
+      <w:r>
+        <w:t>Image slices can be flipped through using the Slice slider’.</w:t>
+      </w:r>
+      <w:r>
+        <w:t xml:space="preserve">  Image information is shown in the ‘Image Info. Panel’, while slice numbers are shown on the bottom of the ‘Slice slider’ bar. </w:t>
+      </w:r>
+      <w:r>
+        <w:t xml:space="preserve">  </w:t>
+      </w:r>
+    </w:p>
+    <w:p>
+      <w:pPr>
+        <w:ind w:firstLine="360"/>
+      </w:pPr>
+      <w:r>
+        <w:t>There are 3 types of contours, red for reference, green for tracking, and blue for gating.</w:t>
+      </w:r>
+      <w:r>
+        <w:t xml:space="preserve">  </w:t>
+      </w:r>
+      <w:r>
+        <w:t>Every slice should have a reference (red) contour.  Most slices should have either a tracking (blue) or a gating (blue) contour, and some slices with bad image quality only have reference contours.</w:t>
+      </w:r>
+      <w:r>
+        <w:t xml:space="preserve">  </w:t>
+      </w:r>
+      <w:r>
+        <w:t>When an image set is being loaded in, all the contours are</w:t>
+      </w:r>
+      <w:r>
+        <w:t xml:space="preserve"> also</w:t>
+      </w:r>
+      <w:r>
+        <w:t xml:space="preserve"> processed and shown in </w:t>
+      </w:r>
+      <w:r>
+        <w:t>‘Contour panel’</w:t>
+      </w:r>
+      <w:r>
+        <w:t xml:space="preserve"> </w:t>
+      </w:r>
+      <w:r>
+        <w:t>on</w:t>
+      </w:r>
+      <w:r>
+        <w:t xml:space="preserve">  ‘Measurement </w:t>
+      </w:r>
+      <w:r>
+        <w:lastRenderedPageBreak/>
+        <w:t>plot’ as shown in Fig. 3.</w:t>
+      </w:r>
+      <w:r>
+        <w:t xml:space="preserve">  </w:t>
+      </w:r>
+      <w:r>
+        <w:t xml:space="preserve">Contour plot has all contours overlaid as shown in red, blue, and green.  It also has all contours as binary image overlaid.  The ‘profile line’ in the ‘Contour panel’ is a cross line over the overlaid contour plot, while the profile plot shown in ‘Profile panel’ is the overlaid binary image intensity variation along the profile line.  The red vertical lines in ‘Profile panel’ correspond to the reference contour (red) in ‘Contour panel’, while the numbers are the measured values for </w:t>
+      </w:r>
+      <w:proofErr w:type="spellStart"/>
+      <w:r>
+        <w:t>uprise</w:t>
+      </w:r>
+      <w:proofErr w:type="spellEnd"/>
+      <w:r>
+        <w:t xml:space="preserve"> and fall of the intensity profile across the profile line.</w:t>
+      </w:r>
+      <w:r>
+        <w:t xml:space="preserve">  </w:t>
+      </w:r>
+    </w:p>
+    <w:p>
+      <w:pPr>
+        <w:ind w:firstLine="360"/>
+      </w:pPr>
+      <w:r>
+        <w:t>The profile line is an interactive object, which can be moved/stretched by holding the line’s body/ends.  The profile plot on ‘Profile panel’ will respond the change of the profile line change in real time.  The radio buttons in ‘Contour panel’ can be used to turn on and off ‘binary overlay’ and contours, while the pushbuttons ‘</w:t>
+      </w:r>
+      <w:proofErr w:type="spellStart"/>
+      <w:r>
+        <w:t>hProfile</w:t>
+      </w:r>
+      <w:proofErr w:type="spellEnd"/>
+      <w:r>
+        <w:t>’ and ‘</w:t>
+      </w:r>
+      <w:proofErr w:type="spellStart"/>
+      <w:r>
+        <w:t>vProfile</w:t>
+      </w:r>
+      <w:proofErr w:type="spellEnd"/>
+      <w:r>
+        <w:t>’ are for setting the profile line to ‘horizontal’ and ‘vertical’ position, respectively.</w:t>
+      </w:r>
+      <w:r>
+        <w:t xml:space="preserve">  The ‘Save Data’ button in ‘Contour panel’ will save the measurement data as ‘.mat’ file on </w:t>
+      </w:r>
+      <w:proofErr w:type="spellStart"/>
+      <w:r>
+        <w:t>harddrive</w:t>
+      </w:r>
+      <w:proofErr w:type="spellEnd"/>
+      <w:r>
+        <w:t>.</w:t>
+      </w:r>
+    </w:p>
+    <w:p>
+      <w:pPr>
+        <w:ind w:firstLine="360"/>
+      </w:pPr>
+      <w:r>
+        <w:t xml:space="preserve">The ‘Measurement plot’ can be hidden by click the close icon ‘x’, and be restored later by click the ‘Measurement Plot’ button in ‘Point panel’ on the main GUI. </w:t>
+      </w:r>
+    </w:p>
+    <w:p>
+      <w:pPr>
+        <w:ind w:firstLine="360"/>
+      </w:pPr>
+    </w:p>
+    <w:p>
+      <w:pPr>
+        <w:ind w:firstLine="360"/>
+      </w:pPr>
+      <w:r>
+        <w:drawing>
+          <wp:inline distT="0" distB="0" distL="0" distR="0" wp14:anchorId="199F3377" wp14:editId="02786546">
+            <wp:extent cx="5943600" cy="4832350"/>
+            <wp:effectExtent l="0" t="0" r="0" b="6350"/>
+            <wp:docPr id="18" name="Picture 18"/>
+            <wp:cNvGraphicFramePr>
+              <a:graphicFrameLocks xmlns:a="http://schemas.openxmlformats.org/drawingml/2006/main" noChangeAspect="1"/>
+            </wp:cNvGraphicFramePr>
+            <a:graphic xmlns:a="http://schemas.openxmlformats.org/drawingml/2006/main">
+              <a:graphicData uri="http://schemas.openxmlformats.org/drawingml/2006/picture">
+                <pic:pic xmlns:pic="http://schemas.openxmlformats.org/drawingml/2006/picture">
+                  <pic:nvPicPr>
+                    <pic:cNvPr id="1" name=""/>
+                    <pic:cNvPicPr/>
+                  </pic:nvPicPr>
+                  <pic:blipFill>
+                    <a:blip r:embed="rId6"/>
+                    <a:stretch>
+                      <a:fillRect/>
+                    </a:stretch>
+                  </pic:blipFill>
+                  <pic:spPr>
+                    <a:xfrm>
+                      <a:off x="0" y="0"/>
+                      <a:ext cx="5943600" cy="4832350"/>
+                    </a:xfrm>
+                    <a:prstGeom prst="rect">
+                      <a:avLst/>
+                    </a:prstGeom>
+                  </pic:spPr>
+                </pic:pic>
+              </a:graphicData>
+            </a:graphic>
+          </wp:inline>
+        </w:drawing>
+      </w:r>
+    </w:p>
+    <w:p>
+      <w:pPr>
+        <w:ind w:firstLine="360"/>
+      </w:pPr>
+    </w:p>
+    <w:p>
+      <w:pPr>
+        <w:jc w:val="center"/>
+      </w:pPr>
+      <w:r>
+        <w:t xml:space="preserve">Figure. </w:t>
+      </w:r>
+      <w:r>
+        <w:t>2</w:t>
+      </w:r>
+      <w:r>
+        <w:t xml:space="preserve"> </w:t>
+      </w:r>
+      <w:r>
+        <w:t>GUI with an image file loaded</w:t>
+      </w:r>
+    </w:p>
+    <w:p>
+      <w:pPr>
+        <w:ind w:firstLine="360"/>
+      </w:pPr>
+    </w:p>
+    <w:p>
+      <w:pPr>
+        <w:ind w:firstLine="360"/>
+      </w:pPr>
+    </w:p>
+    <w:p>
+      <w:pPr>
+        <w:ind w:firstLine="360"/>
+      </w:pPr>
+    </w:p>
+    <w:p>
+      <w:pPr>
+        <w:ind w:firstLine="360"/>
+      </w:pPr>
+      <w:r>
+        <w:rPr>
+          <w:noProof/>
+        </w:rPr>
+        <mc:AlternateContent>
+          <mc:Choice Requires="wps">
+            <w:drawing>
+              <wp:anchor distT="0" distB="0" distL="114300" distR="114300" simplePos="0" relativeHeight="251718144" behindDoc="0" locked="0" layoutInCell="1" allowOverlap="1" wp14:anchorId="70648EB7" wp14:editId="29F54F05">
+                <wp:simplePos x="0" y="0"/>
+                <wp:positionH relativeFrom="column">
+                  <wp:posOffset>762494</wp:posOffset>
+                </wp:positionH>
+                <wp:positionV relativeFrom="paragraph">
+                  <wp:posOffset>2561605</wp:posOffset>
+                </wp:positionV>
+                <wp:extent cx="543791" cy="1303812"/>
+                <wp:effectExtent l="38100" t="38100" r="27940" b="29845"/>
+                <wp:wrapNone/>
+                <wp:docPr id="28" name="Straight Arrow Connector 28"/>
+                <wp:cNvGraphicFramePr/>
+                <a:graphic xmlns:a="http://schemas.openxmlformats.org/drawingml/2006/main">
+                  <a:graphicData uri="http://schemas.microsoft.com/office/word/2010/wordprocessingShape">
+                    <wps:wsp>
+                      <wps:cNvCnPr/>
+                      <wps:spPr>
+                        <a:xfrm flipH="1" flipV="1">
+                          <a:off x="0" y="0"/>
+                          <a:ext cx="543791" cy="1303812"/>
+                        </a:xfrm>
+                        <a:prstGeom prst="straightConnector1">
+                          <a:avLst/>
+                        </a:prstGeom>
+                        <a:ln w="12700" cap="flat" cmpd="sng">
+                          <a:solidFill>
+                            <a:schemeClr val="accent1"/>
+                          </a:solidFill>
+                          <a:miter lim="800000"/>
+                          <a:headEnd type="none"/>
+                          <a:tailEnd type="stealth" w="sm" len="lg"/>
+                        </a:ln>
+                      </wps:spPr>
+                      <wps:style>
+                        <a:lnRef idx="2">
+                          <a:schemeClr val="accent1"/>
+                        </a:lnRef>
+                        <a:fillRef idx="0">
+                          <a:schemeClr val="accent1"/>
+                        </a:fillRef>
+                        <a:effectRef idx="1">
+                          <a:schemeClr val="accent1"/>
+                        </a:effectRef>
+                        <a:fontRef idx="minor">
+                          <a:schemeClr val="tx1"/>
+                        </a:fontRef>
+                      </wps:style>
+                      <wps:bodyPr/>
+                    </wps:wsp>
+                  </a:graphicData>
+                </a:graphic>
+                <wp14:sizeRelH relativeFrom="margin">
+                  <wp14:pctWidth>0</wp14:pctWidth>
+                </wp14:sizeRelH>
+                <wp14:sizeRelV relativeFrom="margin">
+                  <wp14:pctHeight>0</wp14:pctHeight>
+                </wp14:sizeRelV>
+              </wp:anchor>
+            </w:drawing>
+          </mc:Choice>
+          <mc:Fallback>
+            <w:pict>
+              <v:shapetype w14:anchorId="5EC8AEF5" id="_x0000_t32" coordsize="21600,21600" o:spt="32" o:oned="t" path="m,l21600,21600e" filled="f">
+                <v:path arrowok="t" fillok="f" o:connecttype="none"/>
+                <o:lock v:ext="edit" shapetype="t"/>
+              </v:shapetype>
+              <v:shape id="Straight Arrow Connector 28" o:spid="_x0000_s1026" type="#_x0000_t32" style="position:absolute;margin-left:60.05pt;margin-top:201.7pt;width:42.8pt;height:102.65pt;flip:x y;z-index:251718144;visibility:visible;mso-wrap-style:square;mso-width-percent:0;mso-height-percent:0;mso-wrap-distance-left:9pt;mso-wrap-distance-top:0;mso-wrap-distance-right:9pt;mso-wrap-distance-bottom:0;mso-position-horizontal:absolute;mso-position-horizontal-relative:text;mso-position-vertical:absolute;mso-position-vertical-relative:text;mso-width-percent:0;mso-height-percent:0;mso-width-relative:margin;mso-height-relative:margin" o:gfxdata="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" strokecolor="#4472c4 [3204]" strokeweight="1pt">
+                <v:stroke endarrow="classic" endarrowwidth="narrow" endarrowlength="long" joinstyle="miter"/>
+              </v:shape>
+            </w:pict>
+          </mc:Fallback>
+        </mc:AlternateContent>
+      </w:r>
+      <w:r>
+        <w:rPr>
+          <w:noProof/>
+        </w:rPr>
+        <mc:AlternateContent>
+          <mc:Choice Requires="wps">
+            <w:drawing>
+              <wp:anchor distT="0" distB="0" distL="114300" distR="114300" simplePos="0" relativeHeight="251724288" behindDoc="0" locked="0" layoutInCell="1" allowOverlap="1" wp14:anchorId="019BD70B" wp14:editId="46814754">
+                <wp:simplePos x="0" y="0"/>
+                <wp:positionH relativeFrom="column">
+                  <wp:posOffset>2227366</wp:posOffset>
+                </wp:positionH>
+                <wp:positionV relativeFrom="paragraph">
+                  <wp:posOffset>3517570</wp:posOffset>
+                </wp:positionV>
+                <wp:extent cx="438644" cy="359724"/>
+                <wp:effectExtent l="38100" t="38100" r="19050" b="21590"/>
+                <wp:wrapNone/>
+                <wp:docPr id="31" name="Straight Arrow Connector 31"/>
+                <wp:cNvGraphicFramePr/>
+                <a:graphic xmlns:a="http://schemas.openxmlformats.org/drawingml/2006/main">
+                  <a:graphicData uri="http://schemas.microsoft.com/office/word/2010/wordprocessingShape">
+                    <wps:wsp>
+                      <wps:cNvCnPr/>
+                      <wps:spPr>
+                        <a:xfrm flipH="1" flipV="1">
+                          <a:off x="0" y="0"/>
+                          <a:ext cx="438644" cy="359724"/>
+                        </a:xfrm>
+                        <a:prstGeom prst="straightConnector1">
+                          <a:avLst/>
+                        </a:prstGeom>
+                        <a:ln w="12700" cap="flat" cmpd="sng">
+                          <a:solidFill>
+                            <a:schemeClr val="accent1"/>
+                          </a:solidFill>
+                          <a:miter lim="800000"/>
+                          <a:headEnd type="none"/>
+                          <a:tailEnd type="stealth" w="sm" len="lg"/>
+                        </a:ln>
+                      </wps:spPr>
+                      <wps:style>
+                        <a:lnRef idx="2">
+                          <a:schemeClr val="accent1"/>
+                        </a:lnRef>
+                        <a:fillRef idx="0">
+                          <a:schemeClr val="accent1"/>
+                        </a:fillRef>
+                        <a:effectRef idx="1">
+                          <a:schemeClr val="accent1"/>
+                        </a:effectRef>
+                        <a:fontRef idx="minor">
+                          <a:schemeClr val="tx1"/>
+                        </a:fontRef>
+                      </wps:style>
+                      <wps:bodyPr/>
+                    </wps:wsp>
+                  </a:graphicData>
+                </a:graphic>
+                <wp14:sizeRelH relativeFrom="margin">
+                  <wp14:pctWidth>0</wp14:pctWidth>
+                </wp14:sizeRelH>
+                <wp14:sizeRelV relativeFrom="margin">
+                  <wp14:pctHeight>0</wp14:pctHeight>
+                </wp14:sizeRelV>
+              </wp:anchor>
+            </w:drawing>
+          </mc:Choice>
+          <mc:Fallback>
+            <w:pict>
+              <v:shape w14:anchorId="536FFBFF" id="Straight Arrow Connector 31" o:spid="_x0000_s1026" type="#_x0000_t32" style="position:absolute;margin-left:175.4pt;margin-top:276.95pt;width:34.55pt;height:28.3pt;flip:x y;z-index:251724288;visibility:visible;mso-wrap-style:square;mso-width-percent:0;mso-height-percent:0;mso-wrap-distance-left:9pt;mso-wrap-distance-top:0;mso-wrap-distance-right:9pt;mso-wrap-distance-bottom:0;mso-position-horizontal:absolute;mso-position-horizontal-relative:text;mso-position-vertical:absolute;mso-position-vertical-relative:text;mso-width-percent:0;mso-height-percent:0;mso-width-relative:margin;mso-height-relative:margin" o:gfxdata="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" strokecolor="#4472c4 [3204]" strokeweight="1pt">
+                <v:stroke endarrow="classic" endarrowwidth="narrow" endarrowlength="long" joinstyle="miter"/>
+              </v:shape>
+            </w:pict>
+          </mc:Fallback>
+        </mc:AlternateContent>
+      </w:r>
+      <w:r>
+        <w:rPr>
+          <w:noProof/>
+        </w:rPr>
+        <mc:AlternateContent>
+          <mc:Choice Requires="wps">
+            <w:drawing>
+              <wp:anchor distT="0" distB="0" distL="114300" distR="114300" simplePos="0" relativeHeight="251720192" behindDoc="0" locked="0" layoutInCell="1" allowOverlap="1" wp14:anchorId="5F6B37FD" wp14:editId="5C7480DD">
+                <wp:simplePos x="0" y="0"/>
+                <wp:positionH relativeFrom="column">
+                  <wp:posOffset>4782710</wp:posOffset>
+                </wp:positionH>
+                <wp:positionV relativeFrom="paragraph">
+                  <wp:posOffset>3325964</wp:posOffset>
+                </wp:positionV>
+                <wp:extent cx="488867" cy="586078"/>
+                <wp:effectExtent l="0" t="38100" r="64135" b="24130"/>
+                <wp:wrapNone/>
+                <wp:docPr id="29" name="Straight Arrow Connector 29"/>
+                <wp:cNvGraphicFramePr/>
+                <a:graphic xmlns:a="http://schemas.openxmlformats.org/drawingml/2006/main">
+                  <a:graphicData uri="http://schemas.microsoft.com/office/word/2010/wordprocessingShape">
+                    <wps:wsp>
+                      <wps:cNvCnPr/>
+                      <wps:spPr>
+                        <a:xfrm flipV="1">
+                          <a:off x="0" y="0"/>
+                          <a:ext cx="488867" cy="586078"/>
+                        </a:xfrm>
+                        <a:prstGeom prst="straightConnector1">
+                          <a:avLst/>
+                        </a:prstGeom>
+                        <a:ln w="12700" cap="flat" cmpd="sng">
+                          <a:solidFill>
+                            <a:schemeClr val="accent1"/>
+                          </a:solidFill>
+                          <a:miter lim="800000"/>
+                          <a:headEnd type="none"/>
+                          <a:tailEnd type="stealth" w="sm" len="lg"/>
+                        </a:ln>
+                      </wps:spPr>
+                      <wps:style>
+                        <a:lnRef idx="2">
+                          <a:schemeClr val="accent1"/>
+                        </a:lnRef>
+                        <a:fillRef idx="0">
+                          <a:schemeClr val="accent1"/>
+                        </a:fillRef>
+                        <a:effectRef idx="1">
+                          <a:schemeClr val="accent1"/>
+                        </a:effectRef>
+                        <a:fontRef idx="minor">
+                          <a:schemeClr val="tx1"/>
+                        </a:fontRef>
+                      </wps:style>
+                      <wps:bodyPr/>
+                    </wps:wsp>
+                  </a:graphicData>
+                </a:graphic>
+                <wp14:sizeRelH relativeFrom="margin">
+                  <wp14:pctWidth>0</wp14:pctWidth>
+                </wp14:sizeRelH>
+                <wp14:sizeRelV relativeFrom="margin">
+                  <wp14:pctHeight>0</wp14:pctHeight>
+                </wp14:sizeRelV>
+              </wp:anchor>
+            </w:drawing>
+          </mc:Choice>
+          <mc:Fallback>
+            <w:pict>
+              <v:shape w14:anchorId="25513E4A" id="Straight Arrow Connector 29" o:spid="_x0000_s1026" type="#_x0000_t32" style="position:absolute;margin-left:376.6pt;margin-top:261.9pt;width:38.5pt;height:46.15pt;flip:y;z-index:251720192;visibility:visible;mso-wrap-style:square;mso-width-percent:0;mso-height-percent:0;mso-wrap-distance-left:9pt;mso-wrap-distance-top:0;mso-wrap-distance-right:9pt;mso-wrap-distance-bottom:0;mso-position-horizontal:absolute;mso-position-horizontal-relative:text;mso-position-vertical:absolute;mso-position-vertical-relative:text;mso-width-percent:0;mso-height-percent:0;mso-width-relative:margin;mso-height-relative:margin" o:gfxdata="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" strokecolor="#4472c4 [3204]" strokeweight="1pt">
+                <v:stroke endarrow="classic" endarrowwidth="narrow" endarrowlength="long" joinstyle="miter"/>
+              </v:shape>
+            </w:pict>
+          </mc:Fallback>
+        </mc:AlternateContent>
+      </w:r>
+      <w:r>
+        <w:rPr>
+          <w:noProof/>
+        </w:rPr>
+        <mc:AlternateContent>
+          <mc:Choice Requires="wps">
+            <w:drawing>
+              <wp:anchor distT="0" distB="0" distL="114300" distR="114300" simplePos="0" relativeHeight="251712000" behindDoc="0" locked="0" layoutInCell="1" allowOverlap="1" wp14:anchorId="6E02115B" wp14:editId="162D7F58">
+                <wp:simplePos x="0" y="0"/>
+                <wp:positionH relativeFrom="column">
+                  <wp:posOffset>1971675</wp:posOffset>
+                </wp:positionH>
+                <wp:positionV relativeFrom="paragraph">
+                  <wp:posOffset>223839</wp:posOffset>
+                </wp:positionV>
+                <wp:extent cx="304800" cy="442912"/>
+                <wp:effectExtent l="0" t="0" r="57150" b="52705"/>
+                <wp:wrapNone/>
+                <wp:docPr id="25" name="Straight Arrow Connector 25"/>
+                <wp:cNvGraphicFramePr/>
+                <a:graphic xmlns:a="http://schemas.openxmlformats.org/drawingml/2006/main">
+                  <a:graphicData uri="http://schemas.microsoft.com/office/word/2010/wordprocessingShape">
+                    <wps:wsp>
+                      <wps:cNvCnPr/>
+                      <wps:spPr>
+                        <a:xfrm>
+                          <a:off x="0" y="0"/>
+                          <a:ext cx="304800" cy="442912"/>
+                        </a:xfrm>
+                        <a:prstGeom prst="straightConnector1">
+                          <a:avLst/>
+                        </a:prstGeom>
+                        <a:ln w="12700" cap="flat" cmpd="sng">
+                          <a:solidFill>
+                            <a:schemeClr val="accent1"/>
+                          </a:solidFill>
+                          <a:miter lim="800000"/>
+                          <a:headEnd type="none"/>
+                          <a:tailEnd type="stealth" w="sm" len="lg"/>
+                        </a:ln>
+                      </wps:spPr>
+                      <wps:style>
+                        <a:lnRef idx="2">
+                          <a:schemeClr val="accent1"/>
+                        </a:lnRef>
+                        <a:fillRef idx="0">
+                          <a:schemeClr val="accent1"/>
+                        </a:fillRef>
+                        <a:effectRef idx="1">
+                          <a:schemeClr val="accent1"/>
+                        </a:effectRef>
+                        <a:fontRef idx="minor">
+                          <a:schemeClr val="tx1"/>
+                        </a:fontRef>
+                      </wps:style>
+                      <wps:bodyPr/>
+                    </wps:wsp>
+                  </a:graphicData>
+                </a:graphic>
+                <wp14:sizeRelH relativeFrom="margin">
+                  <wp14:pctWidth>0</wp14:pctWidth>
+                </wp14:sizeRelH>
+                <wp14:sizeRelV relativeFrom="margin">
+                  <wp14:pctHeight>0</wp14:pctHeight>
+                </wp14:sizeRelV>
+              </wp:anchor>
+            </w:drawing>
+          </mc:Choice>
+          <mc:Fallback>
+            <w:pict>
+              <v:shape w14:anchorId="77910F71" id="Straight Arrow Connector 25" o:spid="_x0000_s1026" type="#_x0000_t32" style="position:absolute;margin-left:155.25pt;margin-top:17.65pt;width:24pt;height:34.85pt;z-index:251712000;visibility:visible;mso-wrap-style:square;mso-width-percent:0;mso-height-percent:0;mso-wrap-distance-left:9pt;mso-wrap-distance-top:0;mso-wrap-distance-right:9pt;mso-wrap-distance-bottom:0;mso-position-horizontal:absolute;mso-position-horizontal-relative:text;mso-position-vertical:absolute;mso-position-vertical-relative:text;mso-width-percent:0;mso-height-percent:0;mso-width-relative:margin;mso-height-relative:margin" o:gfxdata="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" strokecolor="#4472c4 [3204]" strokeweight="1pt">
+                <v:stroke endarrow="classic" endarrowwidth="narrow" endarrowlength="long" joinstyle="miter"/>
+              </v:shape>
+            </w:pict>
+          </mc:Fallback>
+        </mc:AlternateContent>
+      </w:r>
+      <w:r>
+        <w:rPr>
+          <w:noProof/>
+        </w:rPr>
+        <mc:AlternateContent>
+          <mc:Choice Requires="wps">
+            <w:drawing>
+              <wp:anchor distT="45720" distB="45720" distL="114300" distR="114300" simplePos="0" relativeHeight="251709952" behindDoc="0" locked="0" layoutInCell="1" allowOverlap="1" wp14:anchorId="3E0681B5" wp14:editId="78218A8C">
+                <wp:simplePos x="0" y="0"/>
+                <wp:positionH relativeFrom="margin">
+                  <wp:posOffset>1442720</wp:posOffset>
+                </wp:positionH>
+                <wp:positionV relativeFrom="paragraph">
+                  <wp:posOffset>0</wp:posOffset>
+                </wp:positionV>
+                <wp:extent cx="909320" cy="225425"/>
+                <wp:effectExtent l="0" t="0" r="24130" b="22225"/>
+                <wp:wrapSquare wrapText="bothSides"/>
+                <wp:docPr id="24" name="Text Box 24"/>
+                <wp:cNvGraphicFramePr>
+                  <a:graphicFrameLocks xmlns:a="http://schemas.openxmlformats.org/drawingml/2006/main"/>
+                </wp:cNvGraphicFramePr>
+                <a:graphic xmlns:a="http://schemas.openxmlformats.org/drawingml/2006/main">
+                  <a:graphicData uri="http://schemas.microsoft.com/office/word/2010/wordprocessingShape">
+                    <wps:wsp>
+                      <wps:cNvSpPr txBox="1">
+                        <a:spLocks noChangeArrowheads="1"/>
+                      </wps:cNvSpPr>
+                      <wps:spPr bwMode="auto">
+                        <a:xfrm>
+                          <a:off x="0" y="0"/>
+                          <a:ext cx="909320" cy="225425"/>
+                        </a:xfrm>
+                        <a:prstGeom prst="rect">
+                          <a:avLst/>
+                        </a:prstGeom>
+                        <a:solidFill>
+                          <a:srgbClr val="FFFFFF"/>
+                        </a:solidFill>
+                        <a:ln w="9525">
+                          <a:solidFill>
+                            <a:schemeClr val="accent1"/>
+                          </a:solidFill>
+                          <a:miter lim="800000"/>
+                          <a:headEnd/>
+                          <a:tailEnd/>
+                        </a:ln>
+                      </wps:spPr>
+                      <wps:txbx>
+                        <w:txbxContent>
+                          <w:p>
+                            <w:pPr>
+                              <w:rPr>
+                                <w:sz w:val="16"/>
+                                <w:szCs w:val="16"/>
+                              </w:rPr>
+                            </w:pPr>
+                            <w:r>
+                              <w:rPr>
+                                <w:sz w:val="16"/>
+                                <w:szCs w:val="16"/>
+                              </w:rPr>
+                              <w:t>Point plot</w:t>
+                            </w:r>
+                            <w:r>
+                              <w:rPr>
+                                <w:sz w:val="16"/>
+                                <w:szCs w:val="16"/>
+                              </w:rPr>
+                              <w:t xml:space="preserve"> panel</w:t>
+                            </w:r>
+                            <w:r>
+                              <w:rPr>
+                                <w:sz w:val="16"/>
+                                <w:szCs w:val="16"/>
+                              </w:rPr>
+                              <w:softHyphen/>
+                            </w:r>
+                          </w:p>
+                        </w:txbxContent>
+                      </wps:txbx>
+                      <wps:bodyPr rot="0" vert="horz" wrap="square" lIns="91440" tIns="45720" rIns="91440" bIns="45720" anchor="t" anchorCtr="0">
+                        <a:noAutofit/>
+                      </wps:bodyPr>
+                    </wps:wsp>
+                  </a:graphicData>
+                </a:graphic>
+                <wp14:sizeRelH relativeFrom="margin">
+                  <wp14:pctWidth>0</wp14:pctWidth>
+                </wp14:sizeRelH>
+                <wp14:sizeRelV relativeFrom="margin">
+                  <wp14:pctHeight>0</wp14:pctHeight>
+                </wp14:sizeRelV>
+              </wp:anchor>
+            </w:drawing>
+          </mc:Choice>
+          <mc:Fallback>
+            <w:pict>
+              <v:shape w14:anchorId="3E0681B5" id="Text Box 24" o:spid="_x0000_s1034" type="#_x0000_t202" style="position:absolute;left:0;text-align:left;margin-left:113.6pt;margin-top:0;width:71.6pt;height:17.75pt;z-index:251709952;visibility:visible;mso-wrap-style:square;mso-width-percent:0;mso-height-percent:0;mso-wrap-distance-left:9pt;mso-wrap-distance-top:3.6pt;mso-wrap-distance-right:9pt;mso-wrap-distance-bottom:3.6pt;mso-position-horizontal:absolute;mso-position-horizontal-relative:margin;mso-position-vertical:absolute;mso-position-vertical-relative:text;mso-width-percent:0;mso-height-percent:0;mso-width-relative:margin;mso-height-relative:margin;v-text-anchor:top" o:gfxdata="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" strokecolor="#4472c4 [3204]">
+                <v:textbox>
+                  <w:txbxContent>
+                    <w:p>
+                      <w:pPr>
+                        <w:rPr>
+                          <w:sz w:val="16"/>
+                          <w:szCs w:val="16"/>
+                        </w:rPr>
+                      </w:pPr>
+                      <w:r>
+                        <w:rPr>
+                          <w:sz w:val="16"/>
+                          <w:szCs w:val="16"/>
+                        </w:rPr>
+                        <w:t>Point plot</w:t>
+                      </w:r>
+                      <w:r>
+                        <w:rPr>
+                          <w:sz w:val="16"/>
+                          <w:szCs w:val="16"/>
+                        </w:rPr>
+                        <w:t xml:space="preserve"> panel</w:t>
+                      </w:r>
+                      <w:r>
+                        <w:rPr>
+                          <w:sz w:val="16"/>
+                          <w:szCs w:val="16"/>
+                        </w:rPr>
+                        <w:softHyphen/>
+                      </w:r>
+                    </w:p>
+                  </w:txbxContent>
+                </v:textbox>
+                <w10:wrap type="square" anchorx="margin"/>
+              </v:shape>
+            </w:pict>
+          </mc:Fallback>
+        </mc:AlternateContent>
+      </w:r>
+      <w:r>
+        <w:drawing>
+          <wp:inline distT="0" distB="0" distL="0" distR="0" wp14:anchorId="07EBB30F" wp14:editId="357FF013">
+            <wp:extent cx="5943600" cy="3397250"/>
+            <wp:effectExtent l="0" t="0" r="0" b="5080"/>
+            <wp:docPr id="16" name="Picture 16"/>
+            <wp:cNvGraphicFramePr>
+              <a:graphicFrameLocks xmlns:a="http://schemas.openxmlformats.org/drawingml/2006/main" noChangeAspect="1"/>
+            </wp:cNvGraphicFramePr>
+            <a:graphic xmlns:a="http://schemas.openxmlformats.org/drawingml/2006/main">
+              <a:graphicData uri="http://schemas.openxmlformats.org/drawingml/2006/picture">
+                <pic:pic xmlns:pic="http://schemas.openxmlformats.org/drawingml/2006/picture">
+                  <pic:nvPicPr>
+                    <pic:cNvPr id="1" name=""/>
+                    <pic:cNvPicPr/>
+                  </pic:nvPicPr>
+                  <pic:blipFill>
+                    <a:blip r:embed="rId7"/>
+                    <a:stretch>
+                      <a:fillRect/>
+                    </a:stretch>
+                  </pic:blipFill>
+                  <pic:spPr>
+                    <a:xfrm>
+                      <a:off x="0" y="0"/>
+                      <a:ext cx="5943600" cy="3397250"/>
+                    </a:xfrm>
+                    <a:prstGeom prst="rect">
+                      <a:avLst/>
+                    </a:prstGeom>
+                  </pic:spPr>
+                </pic:pic>
+              </a:graphicData>
+            </a:graphic>
+          </wp:inline>
+        </w:drawing>
+      </w:r>
+    </w:p>
+    <w:p>
+      <w:pPr>
+        <w:ind w:firstLine="360"/>
+      </w:pPr>
+      <w:r>
+        <w:rPr>
+          <w:noProof/>
+        </w:rPr>
+        <mc:AlternateContent>
+          <mc:Choice Requires="wps">
+            <w:drawing>
+              <wp:anchor distT="45720" distB="45720" distL="114300" distR="114300" simplePos="0" relativeHeight="251722240" behindDoc="0" locked="0" layoutInCell="1" allowOverlap="1" wp14:anchorId="146C327F" wp14:editId="4DA3DD2C">
+                <wp:simplePos x="0" y="0"/>
+                <wp:positionH relativeFrom="margin">
+                  <wp:posOffset>878205</wp:posOffset>
+                </wp:positionH>
+                <wp:positionV relativeFrom="paragraph">
+                  <wp:posOffset>66040</wp:posOffset>
+                </wp:positionV>
+                <wp:extent cx="765810" cy="225425"/>
+                <wp:effectExtent l="0" t="0" r="15240" b="22225"/>
+                <wp:wrapSquare wrapText="bothSides"/>
+                <wp:docPr id="30" name="Text Box 30"/>
+                <wp:cNvGraphicFramePr>
+                  <a:graphicFrameLocks xmlns:a="http://schemas.openxmlformats.org/drawingml/2006/main"/>
+                </wp:cNvGraphicFramePr>
+                <a:graphic xmlns:a="http://schemas.openxmlformats.org/drawingml/2006/main">
+                  <a:graphicData uri="http://schemas.microsoft.com/office/word/2010/wordprocessingShape">
+                    <wps:wsp>
+                      <wps:cNvSpPr txBox="1">
+                        <a:spLocks noChangeArrowheads="1"/>
+                      </wps:cNvSpPr>
+                      <wps:spPr bwMode="auto">
+                        <a:xfrm>
+                          <a:off x="0" y="0"/>
+                          <a:ext cx="765810" cy="225425"/>
+                        </a:xfrm>
+                        <a:prstGeom prst="rect">
+                          <a:avLst/>
+                        </a:prstGeom>
+                        <a:solidFill>
+                          <a:srgbClr val="FFFFFF"/>
+                        </a:solidFill>
+                        <a:ln w="9525">
+                          <a:solidFill>
+                            <a:schemeClr val="accent1"/>
+                          </a:solidFill>
+                          <a:miter lim="800000"/>
+                          <a:headEnd/>
+                          <a:tailEnd/>
+                        </a:ln>
+                      </wps:spPr>
+                      <wps:txbx>
+                        <w:txbxContent>
+                          <w:p>
+                            <w:pPr>
+                              <w:rPr>
+                                <w:sz w:val="16"/>
+                                <w:szCs w:val="16"/>
+                              </w:rPr>
+                            </w:pPr>
+                            <w:r>
+                              <w:rPr>
+                                <w:sz w:val="16"/>
+                                <w:szCs w:val="16"/>
+                              </w:rPr>
+                              <w:t>Profile line</w:t>
+                            </w:r>
+                          </w:p>
+                        </w:txbxContent>
+                      </wps:txbx>
+                      <wps:bodyPr rot="0" vert="horz" wrap="square" lIns="91440" tIns="45720" rIns="91440" bIns="45720" anchor="t" anchorCtr="0">
+                        <a:noAutofit/>
+                      </wps:bodyPr>
+                    </wps:wsp>
+                  </a:graphicData>
+                </a:graphic>
+                <wp14:sizeRelH relativeFrom="margin">
+                  <wp14:pctWidth>0</wp14:pctWidth>
+                </wp14:sizeRelH>
+                <wp14:sizeRelV relativeFrom="margin">
+                  <wp14:pctHeight>0</wp14:pctHeight>
+                </wp14:sizeRelV>
+              </wp:anchor>
+            </w:drawing>
+          </mc:Choice>
+          <mc:Fallback>
+            <w:pict>
+              <v:shape w14:anchorId="146C327F" id="Text Box 30" o:spid="_x0000_s1035" type="#_x0000_t202" style="position:absolute;left:0;text-align:left;margin-left:69.15pt;margin-top:5.2pt;width:60.3pt;height:17.75pt;z-index:251722240;visibility:visible;mso-wrap-style:square;mso-width-percent:0;mso-height-percent:0;mso-wrap-distance-left:9pt;mso-wrap-distance-top:3.6pt;mso-wrap-distance-right:9pt;mso-wrap-distance-bottom:3.6pt;mso-position-horizontal:absolute;mso-position-horizontal-relative:margin;mso-position-vertical:absolute;mso-position-vertical-relative:text;mso-width-percent:0;mso-height-percent:0;mso-width-relative:margin;mso-height-relative:margin;v-text-anchor:top" o:gfxdata="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" strokecolor="#4472c4 [3204]">
+                <v:textbox>
+                  <w:txbxContent>
+                    <w:p>
+                      <w:pPr>
+                        <w:rPr>
+                          <w:sz w:val="16"/>
+                          <w:szCs w:val="16"/>
+                        </w:rPr>
+                      </w:pPr>
+                      <w:r>
+                        <w:rPr>
+                          <w:sz w:val="16"/>
+                          <w:szCs w:val="16"/>
+                        </w:rPr>
+                        <w:t>Profile line</w:t>
+                      </w:r>
+                    </w:p>
+                  </w:txbxContent>
+                </v:textbox>
+                <w10:wrap type="square" anchorx="margin"/>
+              </v:shape>
+            </w:pict>
+          </mc:Fallback>
+        </mc:AlternateContent>
+      </w:r>
+      <w:r>
+        <w:rPr>
+          <w:noProof/>
+        </w:rPr>
+        <mc:AlternateContent>
+          <mc:Choice Requires="wps">
+            <w:drawing>
+              <wp:anchor distT="45720" distB="45720" distL="114300" distR="114300" simplePos="0" relativeHeight="251714048" behindDoc="0" locked="0" layoutInCell="1" allowOverlap="1" wp14:anchorId="6FA82F3F" wp14:editId="45BD2416">
+                <wp:simplePos x="0" y="0"/>
+                <wp:positionH relativeFrom="margin">
+                  <wp:posOffset>2175436</wp:posOffset>
+                </wp:positionH>
+                <wp:positionV relativeFrom="paragraph">
+                  <wp:posOffset>65298</wp:posOffset>
+                </wp:positionV>
+                <wp:extent cx="909320" cy="225425"/>
+                <wp:effectExtent l="0" t="0" r="24130" b="22225"/>
+                <wp:wrapSquare wrapText="bothSides"/>
+                <wp:docPr id="26" name="Text Box 26"/>
+                <wp:cNvGraphicFramePr>
+                  <a:graphicFrameLocks xmlns:a="http://schemas.openxmlformats.org/drawingml/2006/main"/>
+                </wp:cNvGraphicFramePr>
+                <a:graphic xmlns:a="http://schemas.openxmlformats.org/drawingml/2006/main">
+                  <a:graphicData uri="http://schemas.microsoft.com/office/word/2010/wordprocessingShape">
+                    <wps:wsp>
+                      <wps:cNvSpPr txBox="1">
+                        <a:spLocks noChangeArrowheads="1"/>
+                      </wps:cNvSpPr>
+                      <wps:spPr bwMode="auto">
+                        <a:xfrm>
+                          <a:off x="0" y="0"/>
+                          <a:ext cx="909320" cy="225425"/>
+                        </a:xfrm>
+                        <a:prstGeom prst="rect">
+                          <a:avLst/>
+                        </a:prstGeom>
+                        <a:solidFill>
+                          <a:srgbClr val="FFFFFF"/>
+                        </a:solidFill>
+                        <a:ln w="9525">
+                          <a:solidFill>
+                            <a:schemeClr val="accent1"/>
+                          </a:solidFill>
+                          <a:miter lim="800000"/>
+                          <a:headEnd/>
+                          <a:tailEnd/>
+                        </a:ln>
+                      </wps:spPr>
+                      <wps:txbx>
+                        <w:txbxContent>
+                          <w:p>
+                            <w:pPr>
+                              <w:rPr>
+                                <w:sz w:val="16"/>
+                                <w:szCs w:val="16"/>
+                              </w:rPr>
+                            </w:pPr>
+                            <w:r>
+                              <w:rPr>
+                                <w:sz w:val="16"/>
+                                <w:szCs w:val="16"/>
+                              </w:rPr>
+                              <w:t>Contour</w:t>
+                            </w:r>
+                            <w:r>
+                              <w:rPr>
+                                <w:sz w:val="16"/>
+                                <w:szCs w:val="16"/>
+                              </w:rPr>
+                              <w:t xml:space="preserve"> panel</w:t>
+                            </w:r>
+                            <w:r>
+                              <w:rPr>
+                                <w:sz w:val="16"/>
+                                <w:szCs w:val="16"/>
+                              </w:rPr>
+                              <w:softHyphen/>
+                            </w:r>
+                          </w:p>
+                        </w:txbxContent>
+                      </wps:txbx>
+                      <wps:bodyPr rot="0" vert="horz" wrap="square" lIns="91440" tIns="45720" rIns="91440" bIns="45720" anchor="t" anchorCtr="0">
+                        <a:noAutofit/>
+                      </wps:bodyPr>
+                    </wps:wsp>
+                  </a:graphicData>
+                </a:graphic>
+                <wp14:sizeRelH relativeFrom="margin">
+                  <wp14:pctWidth>0</wp14:pctWidth>
+                </wp14:sizeRelH>
+                <wp14:sizeRelV relativeFrom="margin">
+                  <wp14:pctHeight>0</wp14:pctHeight>
+                </wp14:sizeRelV>
+              </wp:anchor>
+            </w:drawing>
+          </mc:Choice>
+          <mc:Fallback>
+            <w:pict>
+              <v:shape w14:anchorId="6FA82F3F" id="Text Box 26" o:spid="_x0000_s1036" type="#_x0000_t202" style="position:absolute;left:0;text-align:left;margin-left:171.3pt;margin-top:5.15pt;width:71.6pt;height:17.75pt;z-index:251714048;visibility:visible;mso-wrap-style:square;mso-width-percent:0;mso-height-percent:0;mso-wrap-distance-left:9pt;mso-wrap-distance-top:3.6pt;mso-wrap-distance-right:9pt;mso-wrap-distance-bottom:3.6pt;mso-position-horizontal:absolute;mso-position-horizontal-relative:margin;mso-position-vertical:absolute;mso-position-vertical-relative:text;mso-width-percent:0;mso-height-percent:0;mso-width-relative:margin;mso-height-relative:margin;v-text-anchor:top" o:gfxdata="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" strokecolor="#4472c4 [3204]">
+                <v:textbox>
+                  <w:txbxContent>
+                    <w:p>
+                      <w:pPr>
+                        <w:rPr>
+                          <w:sz w:val="16"/>
+                          <w:szCs w:val="16"/>
+                        </w:rPr>
+                      </w:pPr>
+                      <w:r>
+                        <w:rPr>
+                          <w:sz w:val="16"/>
+                          <w:szCs w:val="16"/>
+                        </w:rPr>
+                        <w:t>Contour</w:t>
+                      </w:r>
+                      <w:r>
+                        <w:rPr>
+                          <w:sz w:val="16"/>
+                          <w:szCs w:val="16"/>
+                        </w:rPr>
+                        <w:t xml:space="preserve"> panel</w:t>
+                      </w:r>
+                      <w:r>
+                        <w:rPr>
+                          <w:sz w:val="16"/>
+                          <w:szCs w:val="16"/>
+                        </w:rPr>
+                        <w:softHyphen/>
+                      </w:r>
+                    </w:p>
+                  </w:txbxContent>
+                </v:textbox>
+                <w10:wrap type="square" anchorx="margin"/>
+              </v:shape>
+            </w:pict>
+          </mc:Fallback>
+        </mc:AlternateContent>
+      </w:r>
+      <w:r>
+        <w:rPr>
+          <w:noProof/>
+        </w:rPr>
+        <mc:AlternateContent>
+          <mc:Choice Requires="wps">
+            <w:drawing>
+              <wp:anchor distT="45720" distB="45720" distL="114300" distR="114300" simplePos="0" relativeHeight="251716096" behindDoc="0" locked="0" layoutInCell="1" allowOverlap="1" wp14:anchorId="29DF2344" wp14:editId="32BFEF9D">
+                <wp:simplePos x="0" y="0"/>
+                <wp:positionH relativeFrom="margin">
+                  <wp:posOffset>4306874</wp:posOffset>
+                </wp:positionH>
+                <wp:positionV relativeFrom="paragraph">
+                  <wp:posOffset>101295</wp:posOffset>
+                </wp:positionV>
+                <wp:extent cx="909320" cy="225425"/>
+                <wp:effectExtent l="0" t="0" r="24130" b="22225"/>
+                <wp:wrapSquare wrapText="bothSides"/>
+                <wp:docPr id="27" name="Text Box 27"/>
+                <wp:cNvGraphicFramePr>
+                  <a:graphicFrameLocks xmlns:a="http://schemas.openxmlformats.org/drawingml/2006/main"/>
+                </wp:cNvGraphicFramePr>
+                <a:graphic xmlns:a="http://schemas.openxmlformats.org/drawingml/2006/main">
+                  <a:graphicData uri="http://schemas.microsoft.com/office/word/2010/wordprocessingShape">
+                    <wps:wsp>
+                      <wps:cNvSpPr txBox="1">
+                        <a:spLocks noChangeArrowheads="1"/>
+                      </wps:cNvSpPr>
+                      <wps:spPr bwMode="auto">
+                        <a:xfrm>
+                          <a:off x="0" y="0"/>
+                          <a:ext cx="909320" cy="225425"/>
+                        </a:xfrm>
+                        <a:prstGeom prst="rect">
+                          <a:avLst/>
+                        </a:prstGeom>
+                        <a:solidFill>
+                          <a:srgbClr val="FFFFFF"/>
+                        </a:solidFill>
+                        <a:ln w="9525">
+                          <a:solidFill>
+                            <a:schemeClr val="accent1"/>
+                          </a:solidFill>
+                          <a:miter lim="800000"/>
+                          <a:headEnd/>
+                          <a:tailEnd/>
+                        </a:ln>
+                      </wps:spPr>
+                      <wps:txbx>
+                        <w:txbxContent>
+                          <w:p>
+                            <w:pPr>
+                              <w:rPr>
+                                <w:sz w:val="16"/>
+                                <w:szCs w:val="16"/>
+                              </w:rPr>
+                            </w:pPr>
+                            <w:r>
+                              <w:rPr>
+                                <w:sz w:val="16"/>
+                                <w:szCs w:val="16"/>
+                              </w:rPr>
+                              <w:t>Profile</w:t>
+                            </w:r>
+                            <w:r>
+                              <w:rPr>
+                                <w:sz w:val="16"/>
+                                <w:szCs w:val="16"/>
+                              </w:rPr>
+                              <w:t xml:space="preserve"> panel</w:t>
+                            </w:r>
+                            <w:r>
+                              <w:rPr>
+                                <w:sz w:val="16"/>
+                                <w:szCs w:val="16"/>
+                              </w:rPr>
+                              <w:softHyphen/>
+                            </w:r>
+                          </w:p>
+                        </w:txbxContent>
+                      </wps:txbx>
+                      <wps:bodyPr rot="0" vert="horz" wrap="square" lIns="91440" tIns="45720" rIns="91440" bIns="45720" anchor="t" anchorCtr="0">
+                        <a:noAutofit/>
+                      </wps:bodyPr>
+                    </wps:wsp>
+                  </a:graphicData>
+                </a:graphic>
+                <wp14:sizeRelH relativeFrom="margin">
+                  <wp14:pctWidth>0</wp14:pctWidth>
+                </wp14:sizeRelH>
+                <wp14:sizeRelV relativeFrom="margin">
+                  <wp14:pctHeight>0</wp14:pctHeight>
+                </wp14:sizeRelV>
+              </wp:anchor>
+            </w:drawing>
+          </mc:Choice>
+          <mc:Fallback>
+            <w:pict>
+              <v:shape w14:anchorId="29DF2344" id="Text Box 27" o:spid="_x0000_s1037" type="#_x0000_t202" style="position:absolute;left:0;text-align:left;margin-left:339.1pt;margin-top:8pt;width:71.6pt;height:17.75pt;z-index:251716096;visibility:visible;mso-wrap-style:square;mso-width-percent:0;mso-height-percent:0;mso-wrap-distance-left:9pt;mso-wrap-distance-top:3.6pt;mso-wrap-distance-right:9pt;mso-wrap-distance-bottom:3.6pt;mso-position-horizontal:absolute;mso-position-horizontal-relative:margin;mso-position-vertical:absolute;mso-position-vertical-relative:text;mso-width-percent:0;mso-height-percent:0;mso-width-relative:margin;mso-height-relative:margin;v-text-anchor:top" o:gfxdata="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" strokecolor="#4472c4 [3204]">
+                <v:textbox>
+                  <w:txbxContent>
+                    <w:p>
+                      <w:pPr>
+                        <w:rPr>
+                          <w:sz w:val="16"/>
+                          <w:szCs w:val="16"/>
+                        </w:rPr>
+                      </w:pPr>
+                      <w:r>
+                        <w:rPr>
+                          <w:sz w:val="16"/>
+                          <w:szCs w:val="16"/>
+                        </w:rPr>
+                        <w:t>Profile</w:t>
+                      </w:r>
+                      <w:r>
+                        <w:rPr>
+                          <w:sz w:val="16"/>
+                          <w:szCs w:val="16"/>
+                        </w:rPr>
+                        <w:t xml:space="preserve"> panel</w:t>
+                      </w:r>
+                      <w:r>
+                        <w:rPr>
+                          <w:sz w:val="16"/>
+                          <w:szCs w:val="16"/>
+                        </w:rPr>
+                        <w:softHyphen/>
+                      </w:r>
+                    </w:p>
+                  </w:txbxContent>
+                </v:textbox>
+                <w10:wrap type="square" anchorx="margin"/>
+              </v:shape>
+            </w:pict>
+          </mc:Fallback>
+        </mc:AlternateContent>
+      </w:r>
+    </w:p>
+    <w:p>
+      <w:pPr>
+        <w:ind w:firstLine="360"/>
+      </w:pPr>
+    </w:p>
+    <w:p>
+      <w:pPr>
+        <w:jc w:val="center"/>
+      </w:pPr>
+      <w:r>
+        <w:t xml:space="preserve">Figure. </w:t>
+      </w:r>
+      <w:r>
+        <w:t>3</w:t>
+      </w:r>
+      <w:r>
+        <w:t xml:space="preserve"> </w:t>
+      </w:r>
+      <w:r>
+        <w:t>Measurement plot</w:t>
+      </w:r>
+    </w:p>
     <w:p/>
+    <w:p>
+      <w:pPr>
+        <w:pStyle w:val="ListParagraph"/>
+        <w:numPr>
+          <w:ilvl w:val="0"/>
+          <w:numId w:val="1"/>
+        </w:numPr>
+      </w:pPr>
+      <w:r>
+        <w:t>Snake</w:t>
+      </w:r>
+    </w:p>
+    <w:p>
+      <w:pPr>
+        <w:ind w:left="360"/>
+      </w:pPr>
+      <w:r>
+        <w:t>One functionality of this GUI is to find diaphragm on MR images.  First, a guided hand-drew curve (snake) will be place along the diaphragm on an image.  Then the program will automatically find diaphragm on other images.</w:t>
+      </w:r>
+      <w:r>
+        <w:t xml:space="preserve">  The algorithm is based on Active Contour Model, also called Snake.  The process is as following.</w:t>
+      </w:r>
+    </w:p>
+    <w:p>
+      <w:pPr>
+        <w:pStyle w:val="ListParagraph"/>
+        <w:numPr>
+          <w:ilvl w:val="1"/>
+          <w:numId w:val="1"/>
+        </w:numPr>
+      </w:pPr>
+      <w:r>
+        <w:t xml:space="preserve">Click ‘Draw’ button on ‘Snake panel’, then use mouse to draw a curve by clicking along diaphragm.  Right-click the mouse when finishing the drawing as shown in Fig. 4.  The curve can be drawn on any slices with a tracking (green) or gating (blue) contour.  </w:t>
+      </w:r>
+    </w:p>
+    <w:p>
+      <w:pPr>
+        <w:pStyle w:val="ListParagraph"/>
+        <w:numPr>
+          <w:ilvl w:val="1"/>
+          <w:numId w:val="1"/>
+        </w:numPr>
+      </w:pPr>
+      <w:r>
+        <w:lastRenderedPageBreak/>
+        <w:t>Click ‘Slither’ button to</w:t>
+      </w:r>
+      <w:r>
+        <w:t xml:space="preserve"> let the snake</w:t>
+      </w:r>
+      <w:r>
+        <w:t xml:space="preserve"> </w:t>
+      </w:r>
+      <w:r>
+        <w:t>slithers (</w:t>
+      </w:r>
+      <w:r>
+        <w:t>finding diaphragms</w:t>
+      </w:r>
+      <w:r>
+        <w:t>)</w:t>
+      </w:r>
+      <w:r>
+        <w:t xml:space="preserve"> on other images</w:t>
+      </w:r>
+      <w:r>
+        <w:t xml:space="preserve"> as shown in Fig. 5.  The ‘Slice slider’ shows the whole progress during ‘slithering’.  </w:t>
+      </w:r>
+    </w:p>
+    <w:p>
+      <w:pPr>
+        <w:pStyle w:val="ListParagraph"/>
+        <w:numPr>
+          <w:ilvl w:val="1"/>
+          <w:numId w:val="1"/>
+        </w:numPr>
+      </w:pPr>
+      <w:r>
+        <w:t>The ‘Slithering’ process can be stopped by click the red ‘Stop’ button.  Then the above steps need to be repeated to slither over all images.</w:t>
+      </w:r>
+    </w:p>
+    <w:p>
+      <w:pPr>
+        <w:pStyle w:val="ListParagraph"/>
+        <w:ind w:left="1440"/>
+      </w:pPr>
+    </w:p>
     <w:p/>
+    <w:p>
+      <w:r>
+        <w:drawing>
+          <wp:inline distT="0" distB="0" distL="0" distR="0" wp14:anchorId="0D0799E7" wp14:editId="27B98D7E">
+            <wp:extent cx="5943600" cy="4850130"/>
+            <wp:effectExtent l="0" t="0" r="0" b="7620"/>
+            <wp:docPr id="32" name="Picture 32"/>
+            <wp:cNvGraphicFramePr>
+              <a:graphicFrameLocks xmlns:a="http://schemas.openxmlformats.org/drawingml/2006/main" noChangeAspect="1"/>
+            </wp:cNvGraphicFramePr>
+            <a:graphic xmlns:a="http://schemas.openxmlformats.org/drawingml/2006/main">
+              <a:graphicData uri="http://schemas.openxmlformats.org/drawingml/2006/picture">
+                <pic:pic xmlns:pic="http://schemas.openxmlformats.org/drawingml/2006/picture">
+                  <pic:nvPicPr>
+                    <pic:cNvPr id="1" name=""/>
+                    <pic:cNvPicPr/>
+                  </pic:nvPicPr>
+                  <pic:blipFill>
+                    <a:blip r:embed="rId8"/>
+                    <a:stretch>
+                      <a:fillRect/>
+                    </a:stretch>
+                  </pic:blipFill>
+                  <pic:spPr>
+                    <a:xfrm>
+                      <a:off x="0" y="0"/>
+                      <a:ext cx="5943600" cy="4850130"/>
+                    </a:xfrm>
+                    <a:prstGeom prst="rect">
+                      <a:avLst/>
+                    </a:prstGeom>
+                  </pic:spPr>
+                </pic:pic>
+              </a:graphicData>
+            </a:graphic>
+          </wp:inline>
+        </w:drawing>
+      </w:r>
+    </w:p>
+    <w:p>
+      <w:pPr>
+        <w:jc w:val="center"/>
+      </w:pPr>
+      <w:r>
+        <w:t xml:space="preserve">Figure. </w:t>
+      </w:r>
+      <w:r>
+        <w:t>4</w:t>
+      </w:r>
+      <w:r>
+        <w:t xml:space="preserve"> </w:t>
+      </w:r>
+      <w:r>
+        <w:t>Drawing a snake as a start point</w:t>
+      </w:r>
+    </w:p>
+    <w:p/>
+    <w:p>
+      <w:r>
+        <w:lastRenderedPageBreak/>
+        <w:drawing>
+          <wp:inline distT="0" distB="0" distL="0" distR="0" wp14:anchorId="7E1F2264" wp14:editId="1B3DDA48">
+            <wp:extent cx="5943600" cy="4822825"/>
+            <wp:effectExtent l="0" t="0" r="0" b="0"/>
+            <wp:docPr id="33" name="Picture 33"/>
+            <wp:cNvGraphicFramePr>
+              <a:graphicFrameLocks xmlns:a="http://schemas.openxmlformats.org/drawingml/2006/main" noChangeAspect="1"/>
+            </wp:cNvGraphicFramePr>
+            <a:graphic xmlns:a="http://schemas.openxmlformats.org/drawingml/2006/main">
+              <a:graphicData uri="http://schemas.openxmlformats.org/drawingml/2006/picture">
+                <pic:pic xmlns:pic="http://schemas.openxmlformats.org/drawingml/2006/picture">
+                  <pic:nvPicPr>
+                    <pic:cNvPr id="1" name=""/>
+                    <pic:cNvPicPr/>
+                  </pic:nvPicPr>
+                  <pic:blipFill>
+                    <a:blip r:embed="rId9"/>
+                    <a:stretch>
+                      <a:fillRect/>
+                    </a:stretch>
+                  </pic:blipFill>
+                  <pic:spPr>
+                    <a:xfrm>
+                      <a:off x="0" y="0"/>
+                      <a:ext cx="5943600" cy="4822825"/>
+                    </a:xfrm>
+                    <a:prstGeom prst="rect">
+                      <a:avLst/>
+                    </a:prstGeom>
+                  </pic:spPr>
+                </pic:pic>
+              </a:graphicData>
+            </a:graphic>
+          </wp:inline>
+        </w:drawing>
+      </w:r>
+    </w:p>
+    <w:p>
+      <w:pPr>
+        <w:jc w:val="center"/>
+      </w:pPr>
+      <w:r>
+        <w:t xml:space="preserve">Figure. </w:t>
+      </w:r>
+      <w:r>
+        <w:t>5</w:t>
+      </w:r>
+      <w:r>
+        <w:t xml:space="preserve"> </w:t>
+      </w:r>
+      <w:r>
+        <w:t>Snake slithering</w:t>
+      </w:r>
+    </w:p>
+    <w:p/>
+    <w:p>
+      <w:pPr>
+        <w:pStyle w:val="ListParagraph"/>
+        <w:numPr>
+          <w:ilvl w:val="0"/>
+          <w:numId w:val="1"/>
+        </w:numPr>
+      </w:pPr>
+      <w:r>
+        <w:t>Points on diaphragms</w:t>
+      </w:r>
+    </w:p>
+    <w:p>
+      <w:pPr>
+        <w:ind w:left="360"/>
+      </w:pPr>
+    </w:p>
     <w:sectPr>
       <w:pgSz w:w="12240" w:h="15840"/>
       <w:pgMar w:top="1440" w:right="1440" w:bottom="1440" w:left="1440" w:header="720" w:footer="720" w:gutter="0"/>
@@ -1683,7 +3089,7 @@
 </file>
 
 <file path=word/numbering.xml><?xml version="1.0" encoding="utf-8"?>
-<w:numbering xmlns:wpc="http://schemas.microsoft.com/office/word/2010/wordprocessingCanvas" xmlns:cx="http://schemas.microsoft.com/office/drawing/2014/chartex" xmlns:cx1="http://schemas.microsoft.com/office/drawing/2015/9/8/chartex" xmlns:cx2="http://schemas.microsoft.com/office/drawing/2015/10/21/chartex" xmlns:cx3="http://schemas.microsoft.com/office/drawing/2016/5/9/chartex" xmlns:cx4="http://schemas.microsoft.com/office/drawing/2016/5/10/chartex" xmlns:cx5="http://schemas.microsoft.com/office/drawing/2016/5/11/chartex" xmlns:cx6="http://schemas.microsoft.com/office/drawing/2016/5/12/chartex" xmlns:cx7="http://schemas.microsoft.com/office/drawing/2016/5/13/chartex" xmlns:cx8="http://schemas.microsoft.com/office/drawing/2016/5/14/chartex" xmlns:mc="http://schemas.openxmlformats.org/markup-compatibility/2006" xmlns:aink="http://schemas.microsoft.com/office/drawing/2016/ink" xmlns:am3d="http://schemas.microsoft.com/office/drawing/2017/model3d" xmlns:o="urn:schemas-microsoft-com:office:office" xmlns:r="http://schemas.openxmlformats.org/officeDocument/2006/relationships" xmlns:m="http://schemas.openxmlformats.org/officeDocument/2006/math" xmlns:v="urn:schemas-microsoft-com:vml" xmlns:wp14="http://schemas.microsoft.com/office/word/2010/wordprocessingDrawing" xmlns:wp="http://schemas.openxmlformats.org/drawingml/2006/wordprocessingDrawing" xmlns:w10="urn:schemas-microsoft-com:office:word" xmlns:w="http://schemas.openxmlformats.org/wordprocessingml/2006/main" xmlns:w14="http://schemas.microsoft.com/office/word/2010/wordml" xmlns:w15="http://schemas.microsoft.com/office/word/2012/wordml" xmlns:w16cid="http://schemas.microsoft.com/office/word/2016/wordml/cid" xmlns:w16se="http://schemas.microsoft.com/office/word/2015/wordml/symex" xmlns:wpg="http://schemas.microsoft.com/office/word/2010/wordprocessingGroup" xmlns:wpi="http://schemas.microsoft.com/office/word/2010/wordprocessingInk" xmlns:wne="http://schemas.microsoft.com/office/word/2006/wordml" xmlns:wps="http://schemas.microsoft.com/office/word/2010/wordprocessingShape" mc:Ignorable="w14 w15 w16se w16cid wp14">
+<w:numbering xmlns:wpc="http://schemas.microsoft.com/office/word/2010/wordprocessingCanvas" xmlns:cx="http://schemas.microsoft.com/office/drawing/2014/chartex" xmlns:cx1="http://schemas.microsoft.com/office/drawing/2015/9/8/chartex" xmlns:cx2="http://schemas.microsoft.com/office/drawing/2015/10/21/chartex" xmlns:cx3="http://schemas.microsoft.com/office/drawing/2016/5/9/chartex" xmlns:cx4="http://schemas.microsoft.com/office/drawing/2016/5/10/chartex" xmlns:cx5="http://schemas.microsoft.com/office/drawing/2016/5/11/chartex" xmlns:cx6="http://schemas.microsoft.com/office/drawing/2016/5/12/chartex" xmlns:cx7="http://schemas.microsoft.com/office/drawing/2016/5/13/chartex" xmlns:cx8="http://schemas.microsoft.com/office/drawing/2016/5/14/chartex" xmlns:mc="http://schemas.openxmlformats.org/markup-compatibility/2006" xmlns:aink="http://schemas.microsoft.com/office/drawing/2016/ink" xmlns:am3d="http://schemas.microsoft.com/office/drawing/2017/model3d" xmlns:o="urn:schemas-microsoft-com:office:office" xmlns:r="http://schemas.openxmlformats.org/officeDocument/2006/relationships" xmlns:m="http://schemas.openxmlformats.org/officeDocument/2006/math" xmlns:v="urn:schemas-microsoft-com:vml" xmlns:wp14="http://schemas.microsoft.com/office/word/2010/wordprocessingDrawing" xmlns:wp="http://schemas.openxmlformats.org/drawingml/2006/wordprocessingDrawing" xmlns:w10="urn:schemas-microsoft-com:office:word" xmlns:w="http://schemas.openxmlformats.org/wordprocessingml/2006/main" xmlns:w14="http://schemas.microsoft.com/office/word/2010/wordml" xmlns:w15="http://schemas.microsoft.com/office/word/2012/wordml" xmlns:w16cex="http://schemas.microsoft.com/office/word/2018/wordml/cex" xmlns:w16cid="http://schemas.microsoft.com/office/word/2016/wordml/cid" xmlns:w16="http://schemas.microsoft.com/office/word/2018/wordml" xmlns:w16se="http://schemas.microsoft.com/office/word/2015/wordml/symex" xmlns:wpg="http://schemas.microsoft.com/office/word/2010/wordprocessingGroup" xmlns:wpi="http://schemas.microsoft.com/office/word/2010/wordprocessingInk" xmlns:wne="http://schemas.microsoft.com/office/word/2006/wordml" xmlns:wps="http://schemas.microsoft.com/office/word/2010/wordprocessingShape" mc:Ignorable="w14 w15 w16se w16cid w16 w16cex wp14">
   <w:abstractNum w:abstractNumId="0" w15:restartNumberingAfterBreak="0">
     <w:nsid w:val="7B37392B"/>
     <w:multiLevelType w:val="hybridMultilevel"/>
@@ -1777,7 +3183,7 @@
 </file>
 
 <file path=word/styles.xml><?xml version="1.0" encoding="utf-8"?>
-<w:styles xmlns:mc="http://schemas.openxmlformats.org/markup-compatibility/2006" xmlns:r="http://schemas.openxmlformats.org/officeDocument/2006/relationships" xmlns:w="http://schemas.openxmlformats.org/wordprocessingml/2006/main" xmlns:w14="http://schemas.microsoft.com/office/word/2010/wordml" xmlns:w15="http://schemas.microsoft.com/office/word/2012/wordml" xmlns:w16cid="http://schemas.microsoft.com/office/word/2016/wordml/cid" xmlns:w16se="http://schemas.microsoft.com/office/word/2015/wordml/symex" mc:Ignorable="w14 w15 w16se w16cid">
+<w:styles xmlns:mc="http://schemas.openxmlformats.org/markup-compatibility/2006" xmlns:r="http://schemas.openxmlformats.org/officeDocument/2006/relationships" xmlns:w="http://schemas.openxmlformats.org/wordprocessingml/2006/main" xmlns:w14="http://schemas.microsoft.com/office/word/2010/wordml" xmlns:w15="http://schemas.microsoft.com/office/word/2012/wordml" xmlns:w16cex="http://schemas.microsoft.com/office/word/2018/wordml/cex" xmlns:w16cid="http://schemas.microsoft.com/office/word/2016/wordml/cid" xmlns:w16="http://schemas.microsoft.com/office/word/2018/wordml" xmlns:w16se="http://schemas.microsoft.com/office/word/2015/wordml/symex" mc:Ignorable="w14 w15 w16se w16cid w16 w16cex">
   <w:docDefaults>
     <w:rPrDefault>
       <w:rPr>
@@ -1793,7 +3199,7 @@
       </w:pPr>
     </w:pPrDefault>
   </w:docDefaults>
-  <w:latentStyles w:defLockedState="0" w:defUIPriority="99" w:defSemiHidden="0" w:defUnhideWhenUsed="0" w:defQFormat="0" w:count="375">
+  <w:latentStyles w:defLockedState="0" w:defUIPriority="99" w:defSemiHidden="0" w:defUnhideWhenUsed="0" w:defQFormat="0" w:count="376">
     <w:lsdException w:name="Normal" w:uiPriority="0" w:qFormat="1"/>
     <w:lsdException w:name="heading 1" w:uiPriority="9" w:qFormat="1"/>
     <w:lsdException w:name="heading 2" w:semiHidden="1" w:uiPriority="9" w:unhideWhenUsed="1" w:qFormat="1"/>
@@ -1899,7 +3305,6 @@
     <w:lsdException w:name="HTML Sample" w:semiHidden="1" w:unhideWhenUsed="1"/>
     <w:lsdException w:name="HTML Typewriter" w:semiHidden="1" w:unhideWhenUsed="1"/>
     <w:lsdException w:name="HTML Variable" w:semiHidden="1" w:unhideWhenUsed="1"/>
-    <w:lsdException w:name="Normal Table" w:semiHidden="1" w:unhideWhenUsed="1"/>
     <w:lsdException w:name="annotation subject" w:semiHidden="1" w:unhideWhenUsed="1"/>
     <w:lsdException w:name="No List" w:semiHidden="1" w:unhideWhenUsed="1"/>
     <w:lsdException w:name="Outline List 1" w:semiHidden="1" w:unhideWhenUsed="1"/>
@@ -1946,10 +3351,8 @@
     <w:lsdException w:name="Table Subtle 2" w:semiHidden="1" w:unhideWhenUsed="1"/>
     <w:lsdException w:name="Table Web 1" w:semiHidden="1" w:unhideWhenUsed="1"/>
     <w:lsdException w:name="Table Web 2" w:semiHidden="1" w:unhideWhenUsed="1"/>
-    <w:lsdException w:name="Table Web 3" w:semiHidden="1" w:unhideWhenUsed="1"/>
     <w:lsdException w:name="Balloon Text" w:semiHidden="1" w:unhideWhenUsed="1"/>
     <w:lsdException w:name="Table Grid" w:uiPriority="39"/>
-    <w:lsdException w:name="Table Theme" w:semiHidden="1" w:unhideWhenUsed="1"/>
     <w:lsdException w:name="Placeholder Text" w:semiHidden="1"/>
     <w:lsdException w:name="No Spacing" w:uiPriority="1" w:qFormat="1"/>
     <w:lsdException w:name="Light Shading" w:uiPriority="60"/>
@@ -2169,6 +3572,7 @@
     <w:lsdException w:name="Smart Hyperlink" w:semiHidden="1" w:unhideWhenUsed="1"/>
     <w:lsdException w:name="Hashtag" w:semiHidden="1" w:unhideWhenUsed="1"/>
     <w:lsdException w:name="Unresolved Mention" w:semiHidden="1" w:unhideWhenUsed="1"/>
+    <w:lsdException w:name="Smart Link" w:semiHidden="1" w:unhideWhenUsed="1"/>
   </w:latentStyles>
   <w:style w:type="paragraph" w:default="1" w:styleId="Normal">
     <w:name w:val="Normal"/>

</xml_diff>

<commit_message>
v4.5 w/ updated Tutorial
</commit_message>
<xml_diff>
--- a/gui_MAXIM/Tutorial/MaximTutorial.docx
+++ b/gui_MAXIM/Tutorial/MaximTutorial.docx
@@ -1,6 +1,6 @@
 
 <file path=word/document.xml><?xml version="1.0" encoding="utf-8"?>
-<w:document xmlns:wpc="http://schemas.microsoft.com/office/word/2010/wordprocessingCanvas" xmlns:cx="http://schemas.microsoft.com/office/drawing/2014/chartex" xmlns:cx1="http://schemas.microsoft.com/office/drawing/2015/9/8/chartex" xmlns:cx2="http://schemas.microsoft.com/office/drawing/2015/10/21/chartex" xmlns:cx3="http://schemas.microsoft.com/office/drawing/2016/5/9/chartex" xmlns:cx4="http://schemas.microsoft.com/office/drawing/2016/5/10/chartex" xmlns:cx5="http://schemas.microsoft.com/office/drawing/2016/5/11/chartex" xmlns:cx6="http://schemas.microsoft.com/office/drawing/2016/5/12/chartex" xmlns:cx7="http://schemas.microsoft.com/office/drawing/2016/5/13/chartex" xmlns:cx8="http://schemas.microsoft.com/office/drawing/2016/5/14/chartex" xmlns:mc="http://schemas.openxmlformats.org/markup-compatibility/2006" xmlns:aink="http://schemas.microsoft.com/office/drawing/2016/ink" xmlns:am3d="http://schemas.microsoft.com/office/drawing/2017/model3d" xmlns:o="urn:schemas-microsoft-com:office:office" xmlns:r="http://schemas.openxmlformats.org/officeDocument/2006/relationships" xmlns:m="http://schemas.openxmlformats.org/officeDocument/2006/math" xmlns:v="urn:schemas-microsoft-com:vml" xmlns:wp14="http://schemas.microsoft.com/office/word/2010/wordprocessingDrawing" xmlns:wp="http://schemas.openxmlformats.org/drawingml/2006/wordprocessingDrawing" xmlns:w10="urn:schemas-microsoft-com:office:word" xmlns:w="http://schemas.openxmlformats.org/wordprocessingml/2006/main" xmlns:w14="http://schemas.microsoft.com/office/word/2010/wordml" xmlns:w15="http://schemas.microsoft.com/office/word/2012/wordml" xmlns:w16cex="http://schemas.microsoft.com/office/word/2018/wordml/cex" xmlns:w16cid="http://schemas.microsoft.com/office/word/2016/wordml/cid" xmlns:w16="http://schemas.microsoft.com/office/word/2018/wordml" xmlns:w16se="http://schemas.microsoft.com/office/word/2015/wordml/symex" xmlns:wpg="http://schemas.microsoft.com/office/word/2010/wordprocessingGroup" xmlns:wpi="http://schemas.microsoft.com/office/word/2010/wordprocessingInk" xmlns:wne="http://schemas.microsoft.com/office/word/2006/wordml" xmlns:wps="http://schemas.microsoft.com/office/word/2010/wordprocessingShape" mc:Ignorable="w14 w15 w16se w16cid w16 w16cex wp14">
+<w:document xmlns:wpc="http://schemas.microsoft.com/office/word/2010/wordprocessingCanvas" xmlns:mc="http://schemas.openxmlformats.org/markup-compatibility/2006" xmlns:o="urn:schemas-microsoft-com:office:office" xmlns:r="http://schemas.openxmlformats.org/officeDocument/2006/relationships" xmlns:m="http://schemas.openxmlformats.org/officeDocument/2006/math" xmlns:v="urn:schemas-microsoft-com:vml" xmlns:wp14="http://schemas.microsoft.com/office/word/2010/wordprocessingDrawing" xmlns:wp="http://schemas.openxmlformats.org/drawingml/2006/wordprocessingDrawing" xmlns:w10="urn:schemas-microsoft-com:office:word" xmlns:w="http://schemas.openxmlformats.org/wordprocessingml/2006/main" xmlns:w14="http://schemas.microsoft.com/office/word/2010/wordml" xmlns:w15="http://schemas.microsoft.com/office/word/2012/wordml" xmlns:wpg="http://schemas.microsoft.com/office/word/2010/wordprocessingGroup" xmlns:wpi="http://schemas.microsoft.com/office/word/2010/wordprocessingInk" xmlns:wne="http://schemas.microsoft.com/office/word/2006/wordml" xmlns:wps="http://schemas.microsoft.com/office/word/2010/wordprocessingShape" mc:Ignorable="w14 w15 wp14">
   <w:body>
     <w:p>
       <w:pPr>
@@ -61,10 +61,7 @@
         <w:t>Software interface</w:t>
       </w:r>
       <w:r>
-        <w:t xml:space="preserve"> - </w:t>
-      </w:r>
-      <w:r>
-        <w:t>Graphic User Interface (GUI)</w:t>
+        <w:t xml:space="preserve"> - Graphic User Interface (GUI)</w:t>
       </w:r>
     </w:p>
     <w:p>
@@ -108,6 +105,7 @@
       <w:r>
         <w:rPr>
           <w:noProof/>
+          <w:lang w:eastAsia="zh-CN"/>
         </w:rPr>
         <mc:AlternateContent>
           <mc:Choice Requires="wps">
@@ -187,7 +185,7 @@
               </wp:anchor>
             </w:drawing>
           </mc:Choice>
-          <mc:Fallback>
+          <mc:Fallback xmlns:w16se="http://schemas.microsoft.com/office/word/2015/wordml/symex" xmlns:w16="http://schemas.microsoft.com/office/word/2018/wordml" xmlns:w16cid="http://schemas.microsoft.com/office/word/2016/wordml/cid" xmlns:w16cex="http://schemas.microsoft.com/office/word/2018/wordml/cex" xmlns:am3d="http://schemas.microsoft.com/office/drawing/2017/model3d" xmlns:aink="http://schemas.microsoft.com/office/drawing/2016/ink" xmlns:cx8="http://schemas.microsoft.com/office/drawing/2016/5/14/chartex" xmlns:cx7="http://schemas.microsoft.com/office/drawing/2016/5/13/chartex" xmlns:cx6="http://schemas.microsoft.com/office/drawing/2016/5/12/chartex" xmlns:cx5="http://schemas.microsoft.com/office/drawing/2016/5/11/chartex" xmlns:cx4="http://schemas.microsoft.com/office/drawing/2016/5/10/chartex" xmlns:cx3="http://schemas.microsoft.com/office/drawing/2016/5/9/chartex" xmlns:cx2="http://schemas.microsoft.com/office/drawing/2015/10/21/chartex" xmlns:cx1="http://schemas.microsoft.com/office/drawing/2015/9/8/chartex" xmlns:cx="http://schemas.microsoft.com/office/drawing/2014/chartex">
             <w:pict>
               <v:shapetype w14:anchorId="19C9EC48" id="_x0000_t202" coordsize="21600,21600" o:spt="202" path="m,l,21600r21600,l21600,xe">
                 <v:stroke joinstyle="miter"/>
@@ -222,6 +220,7 @@
       <w:r>
         <w:rPr>
           <w:noProof/>
+          <w:lang w:eastAsia="zh-CN"/>
         </w:rPr>
         <mc:AlternateContent>
           <mc:Choice Requires="wps">
@@ -301,7 +300,7 @@
               </wp:anchor>
             </w:drawing>
           </mc:Choice>
-          <mc:Fallback>
+          <mc:Fallback xmlns:w16se="http://schemas.microsoft.com/office/word/2015/wordml/symex" xmlns:w16="http://schemas.microsoft.com/office/word/2018/wordml" xmlns:w16cid="http://schemas.microsoft.com/office/word/2016/wordml/cid" xmlns:w16cex="http://schemas.microsoft.com/office/word/2018/wordml/cex" xmlns:am3d="http://schemas.microsoft.com/office/drawing/2017/model3d" xmlns:aink="http://schemas.microsoft.com/office/drawing/2016/ink" xmlns:cx8="http://schemas.microsoft.com/office/drawing/2016/5/14/chartex" xmlns:cx7="http://schemas.microsoft.com/office/drawing/2016/5/13/chartex" xmlns:cx6="http://schemas.microsoft.com/office/drawing/2016/5/12/chartex" xmlns:cx5="http://schemas.microsoft.com/office/drawing/2016/5/11/chartex" xmlns:cx4="http://schemas.microsoft.com/office/drawing/2016/5/10/chartex" xmlns:cx3="http://schemas.microsoft.com/office/drawing/2016/5/9/chartex" xmlns:cx2="http://schemas.microsoft.com/office/drawing/2015/10/21/chartex" xmlns:cx1="http://schemas.microsoft.com/office/drawing/2015/9/8/chartex" xmlns:cx="http://schemas.microsoft.com/office/drawing/2014/chartex">
             <w:pict>
               <v:shape w14:anchorId="7928317F" id="Text Box 12" o:spid="_x0000_s1027" type="#_x0000_t202" style="position:absolute;margin-left:290.45pt;margin-top:12pt;width:60.2pt;height:17.75pt;z-index:251701760;visibility:visible;mso-wrap-style:square;mso-width-percent:0;mso-height-percent:0;mso-wrap-distance-left:9pt;mso-wrap-distance-top:3.6pt;mso-wrap-distance-right:9pt;mso-wrap-distance-bottom:3.6pt;mso-position-horizontal:absolute;mso-position-horizontal-relative:margin;mso-position-vertical:absolute;mso-position-vertical-relative:text;mso-width-percent:0;mso-height-percent:0;mso-width-relative:margin;mso-height-relative:margin;v-text-anchor:top" o:gfxdata="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" strokecolor="#4472c4 [3204]">
                 <v:textbox>
@@ -332,6 +331,7 @@
       <w:r>
         <w:rPr>
           <w:noProof/>
+          <w:lang w:eastAsia="zh-CN"/>
         </w:rPr>
         <mc:AlternateContent>
           <mc:Choice Requires="wps">
@@ -411,7 +411,7 @@
               </wp:anchor>
             </w:drawing>
           </mc:Choice>
-          <mc:Fallback>
+          <mc:Fallback xmlns:w16se="http://schemas.microsoft.com/office/word/2015/wordml/symex" xmlns:w16="http://schemas.microsoft.com/office/word/2018/wordml" xmlns:w16cid="http://schemas.microsoft.com/office/word/2016/wordml/cid" xmlns:w16cex="http://schemas.microsoft.com/office/word/2018/wordml/cex" xmlns:am3d="http://schemas.microsoft.com/office/drawing/2017/model3d" xmlns:aink="http://schemas.microsoft.com/office/drawing/2016/ink" xmlns:cx8="http://schemas.microsoft.com/office/drawing/2016/5/14/chartex" xmlns:cx7="http://schemas.microsoft.com/office/drawing/2016/5/13/chartex" xmlns:cx6="http://schemas.microsoft.com/office/drawing/2016/5/12/chartex" xmlns:cx5="http://schemas.microsoft.com/office/drawing/2016/5/11/chartex" xmlns:cx4="http://schemas.microsoft.com/office/drawing/2016/5/10/chartex" xmlns:cx3="http://schemas.microsoft.com/office/drawing/2016/5/9/chartex" xmlns:cx2="http://schemas.microsoft.com/office/drawing/2015/10/21/chartex" xmlns:cx1="http://schemas.microsoft.com/office/drawing/2015/9/8/chartex" xmlns:cx="http://schemas.microsoft.com/office/drawing/2014/chartex">
             <w:pict>
               <v:shape w14:anchorId="16201E92" id="Text Box 5" o:spid="_x0000_s1028" type="#_x0000_t202" style="position:absolute;margin-left:185.3pt;margin-top:10.95pt;width:55.95pt;height:17.75pt;z-index:251687424;visibility:visible;mso-wrap-style:square;mso-width-percent:0;mso-height-percent:0;mso-wrap-distance-left:9pt;mso-wrap-distance-top:3.6pt;mso-wrap-distance-right:9pt;mso-wrap-distance-bottom:3.6pt;mso-position-horizontal:absolute;mso-position-horizontal-relative:margin;mso-position-vertical:absolute;mso-position-vertical-relative:text;mso-width-percent:0;mso-height-percent:0;mso-width-relative:margin;mso-height-relative:margin;v-text-anchor:top" o:gfxdata="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" strokecolor="#4472c4 [3204]">
                 <v:textbox>
@@ -447,6 +447,7 @@
       <w:r>
         <w:rPr>
           <w:noProof/>
+          <w:lang w:eastAsia="zh-CN"/>
         </w:rPr>
         <mc:AlternateContent>
           <mc:Choice Requires="wps">
@@ -512,7 +513,7 @@
               </wp:anchor>
             </w:drawing>
           </mc:Choice>
-          <mc:Fallback>
+          <mc:Fallback xmlns:w16se="http://schemas.microsoft.com/office/word/2015/wordml/symex" xmlns:w16="http://schemas.microsoft.com/office/word/2018/wordml" xmlns:w16cid="http://schemas.microsoft.com/office/word/2016/wordml/cid" xmlns:w16cex="http://schemas.microsoft.com/office/word/2018/wordml/cex" xmlns:am3d="http://schemas.microsoft.com/office/drawing/2017/model3d" xmlns:aink="http://schemas.microsoft.com/office/drawing/2016/ink" xmlns:cx8="http://schemas.microsoft.com/office/drawing/2016/5/14/chartex" xmlns:cx7="http://schemas.microsoft.com/office/drawing/2016/5/13/chartex" xmlns:cx6="http://schemas.microsoft.com/office/drawing/2016/5/12/chartex" xmlns:cx5="http://schemas.microsoft.com/office/drawing/2016/5/11/chartex" xmlns:cx4="http://schemas.microsoft.com/office/drawing/2016/5/10/chartex" xmlns:cx3="http://schemas.microsoft.com/office/drawing/2016/5/9/chartex" xmlns:cx2="http://schemas.microsoft.com/office/drawing/2015/10/21/chartex" xmlns:cx1="http://schemas.microsoft.com/office/drawing/2015/9/8/chartex" xmlns:cx="http://schemas.microsoft.com/office/drawing/2014/chartex">
             <w:pict>
               <v:shapetype w14:anchorId="75A111E5" id="_x0000_t32" coordsize="21600,21600" o:spt="32" o:oned="t" path="m,l21600,21600e" filled="f">
                 <v:path arrowok="t" fillok="f" o:connecttype="none"/>
@@ -528,6 +529,7 @@
       <w:r>
         <w:rPr>
           <w:noProof/>
+          <w:lang w:eastAsia="zh-CN"/>
         </w:rPr>
         <mc:AlternateContent>
           <mc:Choice Requires="wps">
@@ -593,7 +595,7 @@
               </wp:anchor>
             </w:drawing>
           </mc:Choice>
-          <mc:Fallback>
+          <mc:Fallback xmlns:w16se="http://schemas.microsoft.com/office/word/2015/wordml/symex" xmlns:w16="http://schemas.microsoft.com/office/word/2018/wordml" xmlns:w16cid="http://schemas.microsoft.com/office/word/2016/wordml/cid" xmlns:w16cex="http://schemas.microsoft.com/office/word/2018/wordml/cex" xmlns:am3d="http://schemas.microsoft.com/office/drawing/2017/model3d" xmlns:aink="http://schemas.microsoft.com/office/drawing/2016/ink" xmlns:cx8="http://schemas.microsoft.com/office/drawing/2016/5/14/chartex" xmlns:cx7="http://schemas.microsoft.com/office/drawing/2016/5/13/chartex" xmlns:cx6="http://schemas.microsoft.com/office/drawing/2016/5/12/chartex" xmlns:cx5="http://schemas.microsoft.com/office/drawing/2016/5/11/chartex" xmlns:cx4="http://schemas.microsoft.com/office/drawing/2016/5/10/chartex" xmlns:cx3="http://schemas.microsoft.com/office/drawing/2016/5/9/chartex" xmlns:cx2="http://schemas.microsoft.com/office/drawing/2015/10/21/chartex" xmlns:cx1="http://schemas.microsoft.com/office/drawing/2015/9/8/chartex" xmlns:cx="http://schemas.microsoft.com/office/drawing/2014/chartex">
             <w:pict>
               <v:shape w14:anchorId="3DC693CC" id="Straight Arrow Connector 15" o:spid="_x0000_s1026" type="#_x0000_t32" style="position:absolute;margin-left:319.35pt;margin-top:7.05pt;width:26.4pt;height:105.85pt;z-index:251707904;visibility:visible;mso-wrap-style:square;mso-width-percent:0;mso-height-percent:0;mso-wrap-distance-left:9pt;mso-wrap-distance-top:0;mso-wrap-distance-right:9pt;mso-wrap-distance-bottom:0;mso-position-horizontal:absolute;mso-position-horizontal-relative:text;mso-position-vertical:absolute;mso-position-vertical-relative:text;mso-width-percent:0;mso-height-percent:0;mso-width-relative:margin;mso-height-relative:margin" o:gfxdata="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" strokecolor="#4472c4 [3204]" strokeweight="1pt">
                 <v:stroke endarrow="classic" endarrowwidth="narrow" endarrowlength="long" joinstyle="miter"/>
@@ -605,6 +607,7 @@
       <w:r>
         <w:rPr>
           <w:noProof/>
+          <w:lang w:eastAsia="zh-CN"/>
         </w:rPr>
         <mc:AlternateContent>
           <mc:Choice Requires="wps">
@@ -670,7 +673,7 @@
               </wp:anchor>
             </w:drawing>
           </mc:Choice>
-          <mc:Fallback>
+          <mc:Fallback xmlns:w16se="http://schemas.microsoft.com/office/word/2015/wordml/symex" xmlns:w16="http://schemas.microsoft.com/office/word/2018/wordml" xmlns:w16cid="http://schemas.microsoft.com/office/word/2016/wordml/cid" xmlns:w16cex="http://schemas.microsoft.com/office/word/2018/wordml/cex" xmlns:am3d="http://schemas.microsoft.com/office/drawing/2017/model3d" xmlns:aink="http://schemas.microsoft.com/office/drawing/2016/ink" xmlns:cx8="http://schemas.microsoft.com/office/drawing/2016/5/14/chartex" xmlns:cx7="http://schemas.microsoft.com/office/drawing/2016/5/13/chartex" xmlns:cx6="http://schemas.microsoft.com/office/drawing/2016/5/12/chartex" xmlns:cx5="http://schemas.microsoft.com/office/drawing/2016/5/11/chartex" xmlns:cx4="http://schemas.microsoft.com/office/drawing/2016/5/10/chartex" xmlns:cx3="http://schemas.microsoft.com/office/drawing/2016/5/9/chartex" xmlns:cx2="http://schemas.microsoft.com/office/drawing/2015/10/21/chartex" xmlns:cx1="http://schemas.microsoft.com/office/drawing/2015/9/8/chartex" xmlns:cx="http://schemas.microsoft.com/office/drawing/2014/chartex">
             <w:pict>
               <v:shape w14:anchorId="46909085" id="Straight Arrow Connector 13" o:spid="_x0000_s1026" type="#_x0000_t32" style="position:absolute;margin-left:217.45pt;margin-top:6.7pt;width:34.55pt;height:38.15pt;z-index:251703808;visibility:visible;mso-wrap-style:square;mso-width-percent:0;mso-height-percent:0;mso-wrap-distance-left:9pt;mso-wrap-distance-top:0;mso-wrap-distance-right:9pt;mso-wrap-distance-bottom:0;mso-position-horizontal:absolute;mso-position-horizontal-relative:text;mso-position-vertical:absolute;mso-position-vertical-relative:text;mso-width-percent:0;mso-height-percent:0;mso-width-relative:margin;mso-height-relative:margin" o:gfxdata="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" strokecolor="#4472c4 [3204]" strokeweight="1pt">
                 <v:stroke endarrow="classic" endarrowwidth="narrow" endarrowlength="long" joinstyle="miter"/>
@@ -682,6 +685,7 @@
       <w:r>
         <w:rPr>
           <w:noProof/>
+          <w:lang w:eastAsia="zh-CN"/>
         </w:rPr>
         <mc:AlternateContent>
           <mc:Choice Requires="wps">
@@ -747,7 +751,7 @@
               </wp:anchor>
             </w:drawing>
           </mc:Choice>
-          <mc:Fallback>
+          <mc:Fallback xmlns:w16se="http://schemas.microsoft.com/office/word/2015/wordml/symex" xmlns:w16="http://schemas.microsoft.com/office/word/2018/wordml" xmlns:w16cid="http://schemas.microsoft.com/office/word/2016/wordml/cid" xmlns:w16cex="http://schemas.microsoft.com/office/word/2018/wordml/cex" xmlns:am3d="http://schemas.microsoft.com/office/drawing/2017/model3d" xmlns:aink="http://schemas.microsoft.com/office/drawing/2016/ink" xmlns:cx8="http://schemas.microsoft.com/office/drawing/2016/5/14/chartex" xmlns:cx7="http://schemas.microsoft.com/office/drawing/2016/5/13/chartex" xmlns:cx6="http://schemas.microsoft.com/office/drawing/2016/5/12/chartex" xmlns:cx5="http://schemas.microsoft.com/office/drawing/2016/5/11/chartex" xmlns:cx4="http://schemas.microsoft.com/office/drawing/2016/5/10/chartex" xmlns:cx3="http://schemas.microsoft.com/office/drawing/2016/5/9/chartex" xmlns:cx2="http://schemas.microsoft.com/office/drawing/2015/10/21/chartex" xmlns:cx1="http://schemas.microsoft.com/office/drawing/2015/9/8/chartex" xmlns:cx="http://schemas.microsoft.com/office/drawing/2014/chartex">
             <w:pict>
               <v:shape w14:anchorId="133EE279" id="Straight Arrow Connector 1" o:spid="_x0000_s1026" type="#_x0000_t32" style="position:absolute;margin-left:124.25pt;margin-top:18.9pt;width:29.5pt;height:15.75pt;z-index:251671040;visibility:visible;mso-wrap-style:square;mso-width-percent:0;mso-height-percent:0;mso-wrap-distance-left:9pt;mso-wrap-distance-top:0;mso-wrap-distance-right:9pt;mso-wrap-distance-bottom:0;mso-position-horizontal:absolute;mso-position-horizontal-relative:text;mso-position-vertical:absolute;mso-position-vertical-relative:text;mso-width-percent:0;mso-height-percent:0;mso-width-relative:margin;mso-height-relative:margin" o:gfxdata="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" strokecolor="#4472c4 [3204]" strokeweight="1pt">
                 <v:stroke endarrow="classic" endarrowwidth="narrow" endarrowlength="long" joinstyle="miter"/>
@@ -759,6 +763,7 @@
       <w:r>
         <w:rPr>
           <w:noProof/>
+          <w:lang w:eastAsia="zh-CN"/>
         </w:rPr>
         <mc:AlternateContent>
           <mc:Choice Requires="wps">
@@ -818,7 +823,23 @@
                                 <w:sz w:val="16"/>
                                 <w:szCs w:val="16"/>
                               </w:rPr>
-                              <w:t>Image tools (zoom, pan, pixel info)</w:t>
+                              <w:t xml:space="preserve">Image tools (zoom, pan, </w:t>
+                            </w:r>
+                            <w:proofErr w:type="gramStart"/>
+                            <w:r>
+                              <w:rPr>
+                                <w:sz w:val="16"/>
+                                <w:szCs w:val="16"/>
+                              </w:rPr>
+                              <w:t>pixel</w:t>
+                            </w:r>
+                            <w:proofErr w:type="gramEnd"/>
+                            <w:r>
+                              <w:rPr>
+                                <w:sz w:val="16"/>
+                                <w:szCs w:val="16"/>
+                              </w:rPr>
+                              <w:t xml:space="preserve"> info)</w:t>
                             </w:r>
                           </w:p>
                         </w:txbxContent>
@@ -838,7 +859,7 @@
               </wp:anchor>
             </w:drawing>
           </mc:Choice>
-          <mc:Fallback>
+          <mc:Fallback xmlns:w16se="http://schemas.microsoft.com/office/word/2015/wordml/symex" xmlns:w16="http://schemas.microsoft.com/office/word/2018/wordml" xmlns:w16cid="http://schemas.microsoft.com/office/word/2016/wordml/cid" xmlns:w16cex="http://schemas.microsoft.com/office/word/2018/wordml/cex" xmlns:am3d="http://schemas.microsoft.com/office/drawing/2017/model3d" xmlns:aink="http://schemas.microsoft.com/office/drawing/2016/ink" xmlns:cx8="http://schemas.microsoft.com/office/drawing/2016/5/14/chartex" xmlns:cx7="http://schemas.microsoft.com/office/drawing/2016/5/13/chartex" xmlns:cx6="http://schemas.microsoft.com/office/drawing/2016/5/12/chartex" xmlns:cx5="http://schemas.microsoft.com/office/drawing/2016/5/11/chartex" xmlns:cx4="http://schemas.microsoft.com/office/drawing/2016/5/10/chartex" xmlns:cx3="http://schemas.microsoft.com/office/drawing/2016/5/9/chartex" xmlns:cx2="http://schemas.microsoft.com/office/drawing/2015/10/21/chartex" xmlns:cx1="http://schemas.microsoft.com/office/drawing/2015/9/8/chartex" xmlns:cx="http://schemas.microsoft.com/office/drawing/2014/chartex">
             <w:pict>
               <v:shape w14:anchorId="3FA881BE" id="Text Box 2" o:spid="_x0000_s1029" type="#_x0000_t202" style="position:absolute;left:0;text-align:left;margin-left:8.15pt;margin-top:.7pt;width:130.6pt;height:18.35pt;z-index:251654656;visibility:visible;mso-wrap-style:square;mso-width-percent:0;mso-height-percent:0;mso-wrap-distance-left:9pt;mso-wrap-distance-top:3.6pt;mso-wrap-distance-right:9pt;mso-wrap-distance-bottom:3.6pt;mso-position-horizontal:absolute;mso-position-horizontal-relative:text;mso-position-vertical:absolute;mso-position-vertical-relative:text;mso-width-percent:0;mso-height-percent:0;mso-width-relative:margin;mso-height-relative:margin;v-text-anchor:top" o:gfxdata="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" strokecolor="#4472c4 [3204]">
                 <v:textbox>
@@ -874,6 +895,7 @@
       <w:r>
         <w:rPr>
           <w:noProof/>
+          <w:lang w:eastAsia="zh-CN"/>
         </w:rPr>
         <mc:AlternateContent>
           <mc:Choice Requires="wps">
@@ -953,7 +975,7 @@
               </wp:anchor>
             </w:drawing>
           </mc:Choice>
-          <mc:Fallback>
+          <mc:Fallback xmlns:w16se="http://schemas.microsoft.com/office/word/2015/wordml/symex" xmlns:w16="http://schemas.microsoft.com/office/word/2018/wordml" xmlns:w16cid="http://schemas.microsoft.com/office/word/2016/wordml/cid" xmlns:w16cex="http://schemas.microsoft.com/office/word/2018/wordml/cex" xmlns:am3d="http://schemas.microsoft.com/office/drawing/2017/model3d" xmlns:aink="http://schemas.microsoft.com/office/drawing/2016/ink" xmlns:cx8="http://schemas.microsoft.com/office/drawing/2016/5/14/chartex" xmlns:cx7="http://schemas.microsoft.com/office/drawing/2016/5/13/chartex" xmlns:cx6="http://schemas.microsoft.com/office/drawing/2016/5/12/chartex" xmlns:cx5="http://schemas.microsoft.com/office/drawing/2016/5/11/chartex" xmlns:cx4="http://schemas.microsoft.com/office/drawing/2016/5/10/chartex" xmlns:cx3="http://schemas.microsoft.com/office/drawing/2016/5/9/chartex" xmlns:cx2="http://schemas.microsoft.com/office/drawing/2015/10/21/chartex" xmlns:cx1="http://schemas.microsoft.com/office/drawing/2015/9/8/chartex" xmlns:cx="http://schemas.microsoft.com/office/drawing/2014/chartex">
             <w:pict>
               <v:shape w14:anchorId="65F36BD3" id="Text Box 6" o:spid="_x0000_s1030" type="#_x0000_t202" style="position:absolute;left:0;text-align:left;margin-left:63.4pt;margin-top:211.95pt;width:63.75pt;height:17.75pt;z-index:251689472;visibility:visible;mso-wrap-style:square;mso-width-percent:0;mso-height-percent:0;mso-wrap-distance-left:9pt;mso-wrap-distance-top:3.6pt;mso-wrap-distance-right:9pt;mso-wrap-distance-bottom:3.6pt;mso-position-horizontal:absolute;mso-position-horizontal-relative:margin;mso-position-vertical:absolute;mso-position-vertical-relative:text;mso-width-percent:0;mso-height-percent:0;mso-width-relative:margin;mso-height-relative:margin;v-text-anchor:top" o:gfxdata="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" strokecolor="#4472c4 [3204]">
                 <v:textbox>
@@ -984,6 +1006,7 @@
       <w:r>
         <w:rPr>
           <w:noProof/>
+          <w:lang w:eastAsia="zh-CN"/>
         </w:rPr>
         <mc:AlternateContent>
           <mc:Choice Requires="wps">
@@ -1049,7 +1072,7 @@
               </wp:anchor>
             </w:drawing>
           </mc:Choice>
-          <mc:Fallback>
+          <mc:Fallback xmlns:w16se="http://schemas.microsoft.com/office/word/2015/wordml/symex" xmlns:w16="http://schemas.microsoft.com/office/word/2018/wordml" xmlns:w16cid="http://schemas.microsoft.com/office/word/2016/wordml/cid" xmlns:w16cex="http://schemas.microsoft.com/office/word/2018/wordml/cex" xmlns:am3d="http://schemas.microsoft.com/office/drawing/2017/model3d" xmlns:aink="http://schemas.microsoft.com/office/drawing/2016/ink" xmlns:cx8="http://schemas.microsoft.com/office/drawing/2016/5/14/chartex" xmlns:cx7="http://schemas.microsoft.com/office/drawing/2016/5/13/chartex" xmlns:cx6="http://schemas.microsoft.com/office/drawing/2016/5/12/chartex" xmlns:cx5="http://schemas.microsoft.com/office/drawing/2016/5/11/chartex" xmlns:cx4="http://schemas.microsoft.com/office/drawing/2016/5/10/chartex" xmlns:cx3="http://schemas.microsoft.com/office/drawing/2016/5/9/chartex" xmlns:cx2="http://schemas.microsoft.com/office/drawing/2015/10/21/chartex" xmlns:cx1="http://schemas.microsoft.com/office/drawing/2015/9/8/chartex" xmlns:cx="http://schemas.microsoft.com/office/drawing/2014/chartex">
             <w:pict>
               <v:shape w14:anchorId="75E91920" id="Straight Arrow Connector 9" o:spid="_x0000_s1026" type="#_x0000_t32" style="position:absolute;margin-left:127.55pt;margin-top:222.3pt;width:41.1pt;height:16.95pt;z-index:251695616;visibility:visible;mso-wrap-style:square;mso-width-percent:0;mso-height-percent:0;mso-wrap-distance-left:9pt;mso-wrap-distance-top:0;mso-wrap-distance-right:9pt;mso-wrap-distance-bottom:0;mso-position-horizontal:absolute;mso-position-horizontal-relative:text;mso-position-vertical:absolute;mso-position-vertical-relative:text;mso-width-percent:0;mso-height-percent:0;mso-width-relative:margin;mso-height-relative:margin" o:gfxdata="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" strokecolor="#4472c4 [3204]" strokeweight="1pt">
                 <v:stroke endarrow="classic" endarrowwidth="narrow" endarrowlength="long" joinstyle="miter"/>
@@ -1061,6 +1084,7 @@
       <w:r>
         <w:rPr>
           <w:noProof/>
+          <w:lang w:eastAsia="zh-CN"/>
         </w:rPr>
         <mc:AlternateContent>
           <mc:Choice Requires="wps">
@@ -1140,7 +1164,7 @@
               </wp:anchor>
             </w:drawing>
           </mc:Choice>
-          <mc:Fallback>
+          <mc:Fallback xmlns:w16se="http://schemas.microsoft.com/office/word/2015/wordml/symex" xmlns:w16="http://schemas.microsoft.com/office/word/2018/wordml" xmlns:w16cid="http://schemas.microsoft.com/office/word/2016/wordml/cid" xmlns:w16cex="http://schemas.microsoft.com/office/word/2018/wordml/cex" xmlns:am3d="http://schemas.microsoft.com/office/drawing/2017/model3d" xmlns:aink="http://schemas.microsoft.com/office/drawing/2016/ink" xmlns:cx8="http://schemas.microsoft.com/office/drawing/2016/5/14/chartex" xmlns:cx7="http://schemas.microsoft.com/office/drawing/2016/5/13/chartex" xmlns:cx6="http://schemas.microsoft.com/office/drawing/2016/5/12/chartex" xmlns:cx5="http://schemas.microsoft.com/office/drawing/2016/5/11/chartex" xmlns:cx4="http://schemas.microsoft.com/office/drawing/2016/5/10/chartex" xmlns:cx3="http://schemas.microsoft.com/office/drawing/2016/5/9/chartex" xmlns:cx2="http://schemas.microsoft.com/office/drawing/2015/10/21/chartex" xmlns:cx1="http://schemas.microsoft.com/office/drawing/2015/9/8/chartex" xmlns:cx="http://schemas.microsoft.com/office/drawing/2014/chartex">
             <w:pict>
               <v:shape w14:anchorId="557072CD" id="Text Box 7" o:spid="_x0000_s1031" type="#_x0000_t202" style="position:absolute;left:0;text-align:left;margin-left:59.05pt;margin-top:146.95pt;width:53.8pt;height:17.75pt;z-index:251691520;visibility:visible;mso-wrap-style:square;mso-width-percent:0;mso-height-percent:0;mso-wrap-distance-left:9pt;mso-wrap-distance-top:3.6pt;mso-wrap-distance-right:9pt;mso-wrap-distance-bottom:3.6pt;mso-position-horizontal:absolute;mso-position-horizontal-relative:margin;mso-position-vertical:absolute;mso-position-vertical-relative:text;mso-width-percent:0;mso-height-percent:0;mso-width-relative:margin;mso-height-relative:margin;v-text-anchor:top" o:gfxdata="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" strokecolor="#4472c4 [3204]">
                 <v:textbox>
@@ -1171,6 +1195,7 @@
       <w:r>
         <w:rPr>
           <w:noProof/>
+          <w:lang w:eastAsia="zh-CN"/>
         </w:rPr>
         <mc:AlternateContent>
           <mc:Choice Requires="wps">
@@ -1236,7 +1261,7 @@
               </wp:anchor>
             </w:drawing>
           </mc:Choice>
-          <mc:Fallback>
+          <mc:Fallback xmlns:w16se="http://schemas.microsoft.com/office/word/2015/wordml/symex" xmlns:w16="http://schemas.microsoft.com/office/word/2018/wordml" xmlns:w16cid="http://schemas.microsoft.com/office/word/2016/wordml/cid" xmlns:w16cex="http://schemas.microsoft.com/office/word/2018/wordml/cex" xmlns:am3d="http://schemas.microsoft.com/office/drawing/2017/model3d" xmlns:aink="http://schemas.microsoft.com/office/drawing/2016/ink" xmlns:cx8="http://schemas.microsoft.com/office/drawing/2016/5/14/chartex" xmlns:cx7="http://schemas.microsoft.com/office/drawing/2016/5/13/chartex" xmlns:cx6="http://schemas.microsoft.com/office/drawing/2016/5/12/chartex" xmlns:cx5="http://schemas.microsoft.com/office/drawing/2016/5/11/chartex" xmlns:cx4="http://schemas.microsoft.com/office/drawing/2016/5/10/chartex" xmlns:cx3="http://schemas.microsoft.com/office/drawing/2016/5/9/chartex" xmlns:cx2="http://schemas.microsoft.com/office/drawing/2015/10/21/chartex" xmlns:cx1="http://schemas.microsoft.com/office/drawing/2015/9/8/chartex" xmlns:cx="http://schemas.microsoft.com/office/drawing/2014/chartex">
             <w:pict>
               <v:shape w14:anchorId="36B11A9C" id="Straight Arrow Connector 8" o:spid="_x0000_s1026" type="#_x0000_t32" style="position:absolute;margin-left:113.65pt;margin-top:158.25pt;width:41.1pt;height:16.95pt;z-index:251693568;visibility:visible;mso-wrap-style:square;mso-width-percent:0;mso-height-percent:0;mso-wrap-distance-left:9pt;mso-wrap-distance-top:0;mso-wrap-distance-right:9pt;mso-wrap-distance-bottom:0;mso-position-horizontal:absolute;mso-position-horizontal-relative:text;mso-position-vertical:absolute;mso-position-vertical-relative:text;mso-width-percent:0;mso-height-percent:0;mso-width-relative:margin;mso-height-relative:margin" o:gfxdata="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" strokecolor="#4472c4 [3204]" strokeweight="1pt">
                 <v:stroke endarrow="classic" endarrowwidth="narrow" endarrowlength="long" joinstyle="miter"/>
@@ -1248,6 +1273,7 @@
       <w:r>
         <w:rPr>
           <w:noProof/>
+          <w:lang w:eastAsia="zh-CN"/>
         </w:rPr>
         <mc:AlternateContent>
           <mc:Choice Requires="wps">
@@ -1327,7 +1353,7 @@
               </wp:anchor>
             </w:drawing>
           </mc:Choice>
-          <mc:Fallback>
+          <mc:Fallback xmlns:w16se="http://schemas.microsoft.com/office/word/2015/wordml/symex" xmlns:w16="http://schemas.microsoft.com/office/word/2018/wordml" xmlns:w16cid="http://schemas.microsoft.com/office/word/2016/wordml/cid" xmlns:w16cex="http://schemas.microsoft.com/office/word/2018/wordml/cex" xmlns:am3d="http://schemas.microsoft.com/office/drawing/2017/model3d" xmlns:aink="http://schemas.microsoft.com/office/drawing/2016/ink" xmlns:cx8="http://schemas.microsoft.com/office/drawing/2016/5/14/chartex" xmlns:cx7="http://schemas.microsoft.com/office/drawing/2016/5/13/chartex" xmlns:cx6="http://schemas.microsoft.com/office/drawing/2016/5/12/chartex" xmlns:cx5="http://schemas.microsoft.com/office/drawing/2016/5/11/chartex" xmlns:cx4="http://schemas.microsoft.com/office/drawing/2016/5/10/chartex" xmlns:cx3="http://schemas.microsoft.com/office/drawing/2016/5/9/chartex" xmlns:cx2="http://schemas.microsoft.com/office/drawing/2015/10/21/chartex" xmlns:cx1="http://schemas.microsoft.com/office/drawing/2015/9/8/chartex" xmlns:cx="http://schemas.microsoft.com/office/drawing/2014/chartex">
             <w:pict>
               <v:shape w14:anchorId="7B0E6442" id="Text Box 4" o:spid="_x0000_s1032" type="#_x0000_t202" style="position:absolute;left:0;text-align:left;margin-left:56.3pt;margin-top:67.55pt;width:56.3pt;height:17.75pt;z-index:251685376;visibility:visible;mso-wrap-style:square;mso-width-percent:0;mso-height-percent:0;mso-wrap-distance-left:9pt;mso-wrap-distance-top:3.6pt;mso-wrap-distance-right:9pt;mso-wrap-distance-bottom:3.6pt;mso-position-horizontal:absolute;mso-position-horizontal-relative:margin;mso-position-vertical:absolute;mso-position-vertical-relative:text;mso-width-percent:0;mso-height-percent:0;mso-width-relative:margin;mso-height-relative:margin;v-text-anchor:top" o:gfxdata="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" strokecolor="#4472c4 [3204]">
                 <v:textbox>
@@ -1358,6 +1384,7 @@
       <w:r>
         <w:rPr>
           <w:noProof/>
+          <w:lang w:eastAsia="zh-CN"/>
         </w:rPr>
         <mc:AlternateContent>
           <mc:Choice Requires="wps">
@@ -1423,7 +1450,7 @@
               </wp:anchor>
             </w:drawing>
           </mc:Choice>
-          <mc:Fallback>
+          <mc:Fallback xmlns:w16se="http://schemas.microsoft.com/office/word/2015/wordml/symex" xmlns:w16="http://schemas.microsoft.com/office/word/2018/wordml" xmlns:w16cid="http://schemas.microsoft.com/office/word/2016/wordml/cid" xmlns:w16cex="http://schemas.microsoft.com/office/word/2018/wordml/cex" xmlns:am3d="http://schemas.microsoft.com/office/drawing/2017/model3d" xmlns:aink="http://schemas.microsoft.com/office/drawing/2016/ink" xmlns:cx8="http://schemas.microsoft.com/office/drawing/2016/5/14/chartex" xmlns:cx7="http://schemas.microsoft.com/office/drawing/2016/5/13/chartex" xmlns:cx6="http://schemas.microsoft.com/office/drawing/2016/5/12/chartex" xmlns:cx5="http://schemas.microsoft.com/office/drawing/2016/5/11/chartex" xmlns:cx4="http://schemas.microsoft.com/office/drawing/2016/5/10/chartex" xmlns:cx3="http://schemas.microsoft.com/office/drawing/2016/5/9/chartex" xmlns:cx2="http://schemas.microsoft.com/office/drawing/2015/10/21/chartex" xmlns:cx1="http://schemas.microsoft.com/office/drawing/2015/9/8/chartex" xmlns:cx="http://schemas.microsoft.com/office/drawing/2014/chartex">
             <w:pict>
               <v:shape w14:anchorId="217E4FFD" id="Straight Arrow Connector 10" o:spid="_x0000_s1026" type="#_x0000_t32" style="position:absolute;margin-left:113.9pt;margin-top:78.1pt;width:41.1pt;height:16.95pt;z-index:251697664;visibility:visible;mso-wrap-style:square;mso-width-percent:0;mso-height-percent:0;mso-wrap-distance-left:9pt;mso-wrap-distance-top:0;mso-wrap-distance-right:9pt;mso-wrap-distance-bottom:0;mso-position-horizontal:absolute;mso-position-horizontal-relative:text;mso-position-vertical:absolute;mso-position-vertical-relative:text;mso-width-percent:0;mso-height-percent:0;mso-width-relative:margin;mso-height-relative:margin" o:gfxdata="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" strokecolor="#4472c4 [3204]" strokeweight="1pt">
                 <v:stroke endarrow="classic" endarrowwidth="narrow" endarrowlength="long" joinstyle="miter"/>
@@ -1435,6 +1462,7 @@
       <w:r>
         <w:rPr>
           <w:noProof/>
+          <w:lang w:eastAsia="zh-CN"/>
         </w:rPr>
         <mc:AlternateContent>
           <mc:Choice Requires="wps">
@@ -1501,8 +1529,17 @@
                                 <w:sz w:val="16"/>
                                 <w:szCs w:val="16"/>
                               </w:rPr>
-                              <w:t>info. panel</w:t>
+                              <w:t xml:space="preserve">info. </w:t>
                             </w:r>
+                            <w:proofErr w:type="gramStart"/>
+                            <w:r>
+                              <w:rPr>
+                                <w:sz w:val="16"/>
+                                <w:szCs w:val="16"/>
+                              </w:rPr>
+                              <w:t>panel</w:t>
+                            </w:r>
+                            <w:proofErr w:type="gramEnd"/>
                           </w:p>
                         </w:txbxContent>
                       </wps:txbx>
@@ -1521,7 +1558,7 @@
               </wp:anchor>
             </w:drawing>
           </mc:Choice>
-          <mc:Fallback>
+          <mc:Fallback xmlns:w16se="http://schemas.microsoft.com/office/word/2015/wordml/symex" xmlns:w16="http://schemas.microsoft.com/office/word/2018/wordml" xmlns:w16cid="http://schemas.microsoft.com/office/word/2016/wordml/cid" xmlns:w16cex="http://schemas.microsoft.com/office/word/2018/wordml/cex" xmlns:am3d="http://schemas.microsoft.com/office/drawing/2017/model3d" xmlns:aink="http://schemas.microsoft.com/office/drawing/2016/ink" xmlns:cx8="http://schemas.microsoft.com/office/drawing/2016/5/14/chartex" xmlns:cx7="http://schemas.microsoft.com/office/drawing/2016/5/13/chartex" xmlns:cx6="http://schemas.microsoft.com/office/drawing/2016/5/12/chartex" xmlns:cx5="http://schemas.microsoft.com/office/drawing/2016/5/11/chartex" xmlns:cx4="http://schemas.microsoft.com/office/drawing/2016/5/10/chartex" xmlns:cx3="http://schemas.microsoft.com/office/drawing/2016/5/9/chartex" xmlns:cx2="http://schemas.microsoft.com/office/drawing/2015/10/21/chartex" xmlns:cx1="http://schemas.microsoft.com/office/drawing/2015/9/8/chartex" xmlns:cx="http://schemas.microsoft.com/office/drawing/2014/chartex">
             <w:pict>
               <v:shape w14:anchorId="5F7567F5" id="_x0000_s1033" type="#_x0000_t202" style="position:absolute;left:0;text-align:left;margin-left:34.05pt;margin-top:8.45pt;width:79.15pt;height:17.75pt;z-index:251679232;visibility:visible;mso-wrap-style:square;mso-width-percent:0;mso-height-percent:0;mso-wrap-distance-left:9pt;mso-wrap-distance-top:3.6pt;mso-wrap-distance-right:9pt;mso-wrap-distance-bottom:3.6pt;mso-position-horizontal:absolute;mso-position-horizontal-relative:margin;mso-position-vertical:absolute;mso-position-vertical-relative:text;mso-width-percent:0;mso-height-percent:0;mso-width-relative:margin;mso-height-relative:margin;v-text-anchor:top" o:gfxdata="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" strokecolor="#4472c4 [3204]">
                 <v:textbox>
@@ -1559,6 +1596,7 @@
       <w:r>
         <w:rPr>
           <w:noProof/>
+          <w:lang w:eastAsia="zh-CN"/>
         </w:rPr>
         <mc:AlternateContent>
           <mc:Choice Requires="wps">
@@ -1624,7 +1662,7 @@
               </wp:anchor>
             </w:drawing>
           </mc:Choice>
-          <mc:Fallback>
+          <mc:Fallback xmlns:w16se="http://schemas.microsoft.com/office/word/2015/wordml/symex" xmlns:w16="http://schemas.microsoft.com/office/word/2018/wordml" xmlns:w16cid="http://schemas.microsoft.com/office/word/2016/wordml/cid" xmlns:w16cex="http://schemas.microsoft.com/office/word/2018/wordml/cex" xmlns:am3d="http://schemas.microsoft.com/office/drawing/2017/model3d" xmlns:aink="http://schemas.microsoft.com/office/drawing/2016/ink" xmlns:cx8="http://schemas.microsoft.com/office/drawing/2016/5/14/chartex" xmlns:cx7="http://schemas.microsoft.com/office/drawing/2016/5/13/chartex" xmlns:cx6="http://schemas.microsoft.com/office/drawing/2016/5/12/chartex" xmlns:cx5="http://schemas.microsoft.com/office/drawing/2016/5/11/chartex" xmlns:cx4="http://schemas.microsoft.com/office/drawing/2016/5/10/chartex" xmlns:cx3="http://schemas.microsoft.com/office/drawing/2016/5/9/chartex" xmlns:cx2="http://schemas.microsoft.com/office/drawing/2015/10/21/chartex" xmlns:cx1="http://schemas.microsoft.com/office/drawing/2015/9/8/chartex" xmlns:cx="http://schemas.microsoft.com/office/drawing/2014/chartex">
             <w:pict>
               <v:shape w14:anchorId="6D9880A3" id="Straight Arrow Connector 3" o:spid="_x0000_s1026" type="#_x0000_t32" style="position:absolute;margin-left:113.3pt;margin-top:17.5pt;width:41.1pt;height:16.95pt;z-index:251683328;visibility:visible;mso-wrap-style:square;mso-width-percent:0;mso-height-percent:0;mso-wrap-distance-left:9pt;mso-wrap-distance-top:0;mso-wrap-distance-right:9pt;mso-wrap-distance-bottom:0;mso-position-horizontal:absolute;mso-position-horizontal-relative:text;mso-position-vertical:absolute;mso-position-vertical-relative:text;mso-width-percent:0;mso-height-percent:0;mso-width-relative:margin;mso-height-relative:margin" o:gfxdata="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" strokecolor="#4472c4 [3204]" strokeweight="1pt">
                 <v:stroke endarrow="classic" endarrowwidth="narrow" endarrowlength="long" joinstyle="miter"/>
@@ -1636,6 +1674,7 @@
       <w:r>
         <w:rPr>
           <w:noProof/>
+          <w:lang w:eastAsia="zh-CN"/>
         </w:rPr>
         <w:drawing>
           <wp:inline distT="0" distB="0" distL="0" distR="0" wp14:anchorId="4D9FF0F6" wp14:editId="7D382EF8">
@@ -1718,7 +1757,15 @@
         <w:ind w:firstLine="360"/>
       </w:pPr>
       <w:r>
-        <w:t>Before loading any images, enter the value of Field of View (‘FoV Value’ Image info. Panel).  The unit is mm.</w:t>
+        <w:t>Before loading any images, enter the value of Field of View (‘</w:t>
+      </w:r>
+      <w:proofErr w:type="spellStart"/>
+      <w:r>
+        <w:t>FoV</w:t>
+      </w:r>
+      <w:proofErr w:type="spellEnd"/>
+      <w:r>
+        <w:t xml:space="preserve"> Value’ Image info. Panel).  The unit is mm.</w:t>
       </w:r>
     </w:p>
     <w:p>
@@ -1744,7 +1791,23 @@
         <w:t>’</w:t>
       </w:r>
       <w:r>
-        <w:t>, then navigate and doble click the image file (.mat) on harddrive.</w:t>
+        <w:t xml:space="preserve">, then navigate and </w:t>
+      </w:r>
+      <w:proofErr w:type="spellStart"/>
+      <w:r>
+        <w:t>doble</w:t>
+      </w:r>
+      <w:proofErr w:type="spellEnd"/>
+      <w:r>
+        <w:t xml:space="preserve"> click the image file (.mat) on </w:t>
+      </w:r>
+      <w:proofErr w:type="spellStart"/>
+      <w:r>
+        <w:t>harddrive</w:t>
+      </w:r>
+      <w:proofErr w:type="spellEnd"/>
+      <w:r>
+        <w:t>.</w:t>
       </w:r>
       <w:r>
         <w:t xml:space="preserve">  The image file contains a stack of MR image</w:t>
@@ -1791,11 +1854,16 @@
       <w:r>
         <w:t xml:space="preserve">.  Image information is shown in the ‘Image Info. </w:t>
       </w:r>
+      <w:proofErr w:type="gramStart"/>
       <w:r>
         <w:t>p</w:t>
       </w:r>
       <w:r>
-        <w:t xml:space="preserve">anel’, while slice numbers are shown on the bottom of the ‘Slice slider’ bar.   </w:t>
+        <w:t>anel</w:t>
+      </w:r>
+      <w:proofErr w:type="gramEnd"/>
+      <w:r>
+        <w:t xml:space="preserve">’, while slice numbers are shown on the bottom of the ‘Slice slider’ bar.   </w:t>
       </w:r>
     </w:p>
     <w:p>
@@ -1821,7 +1889,15 @@
         <w:t>has</w:t>
       </w:r>
       <w:r>
-        <w:t xml:space="preserve"> a reference (red) contour.  Most slices should have either a tracking (blue) or a gating (blue) contour, and some slices with bad image quality only have reference contour.</w:t>
+        <w:t xml:space="preserve"> a reference (red) contour.  Most slices should have either a tracking (blue) or </w:t>
+      </w:r>
+      <w:proofErr w:type="gramStart"/>
+      <w:r>
+        <w:t>a</w:t>
+      </w:r>
+      <w:proofErr w:type="gramEnd"/>
+      <w:r>
+        <w:t xml:space="preserve"> gating (blue) contour, and some slices with bad image quality only have reference contour.</w:t>
       </w:r>
       <w:r>
         <w:t xml:space="preserve">  </w:t>
@@ -1879,7 +1955,15 @@
         <w:t>lue</w:t>
       </w:r>
       <w:r>
-        <w:t xml:space="preserve"> along the profile line.  The red vertical lines in ‘Profile panel’ correspond to the reference contour (red) in ‘Contour panel’, while the numbers are the measured values for uprise and fall of the intensity profile across the profile line.</w:t>
+        <w:t xml:space="preserve"> along the profile line.  The red vertical lines in ‘Profile panel’ correspond to the reference contour (red) in ‘Contour panel’, while the numbers are the measured values for </w:t>
+      </w:r>
+      <w:proofErr w:type="spellStart"/>
+      <w:r>
+        <w:t>uprise</w:t>
+      </w:r>
+      <w:proofErr w:type="spellEnd"/>
+      <w:r>
+        <w:t xml:space="preserve"> and fall of the intensity profile across the profile line.</w:t>
       </w:r>
       <w:r>
         <w:t xml:space="preserve">  </w:t>
@@ -1902,10 +1986,34 @@
         <w:t>i</w:t>
       </w:r>
       <w:r>
-        <w:t>n ‘Profile panel’ will respond the change of the profile line change in real time.  The radio buttons in ‘Contour panel’ can be used to turn on and off ‘binary overlay’ and contours, while the pushbuttons ‘hProfile’ and ‘vProfile’ are for setting the profile line to ‘horizontal’ and ‘vertical’ position, respectively.</w:t>
-      </w:r>
-      <w:r>
-        <w:t xml:space="preserve">  The ‘Save Data’ button in ‘Contour panel’ will save the measurement data as ‘.mat’ file on harddrive.</w:t>
+        <w:t>n ‘Profile panel’ will respond the change of the profile line change in real time.  The radio buttons in ‘Contour panel’ can be used to turn on and off ‘binary overlay’ and contours, while the pushbuttons ‘</w:t>
+      </w:r>
+      <w:proofErr w:type="spellStart"/>
+      <w:r>
+        <w:t>hProfile</w:t>
+      </w:r>
+      <w:proofErr w:type="spellEnd"/>
+      <w:r>
+        <w:t>’ and ‘</w:t>
+      </w:r>
+      <w:proofErr w:type="spellStart"/>
+      <w:r>
+        <w:t>vProfile</w:t>
+      </w:r>
+      <w:proofErr w:type="spellEnd"/>
+      <w:r>
+        <w:t>’ are for setting the profile line to ‘horizontal’ and ‘vertical’ position, respectively.</w:t>
+      </w:r>
+      <w:r>
+        <w:t xml:space="preserve">  The ‘Save Data’ button in ‘Contour panel’ will save the measurement data as ‘.mat’ file on </w:t>
+      </w:r>
+      <w:proofErr w:type="spellStart"/>
+      <w:r>
+        <w:t>harddrive</w:t>
+      </w:r>
+      <w:proofErr w:type="spellEnd"/>
+      <w:r>
+        <w:t>.</w:t>
       </w:r>
     </w:p>
     <w:p>
@@ -1928,6 +2036,7 @@
       <w:r>
         <w:rPr>
           <w:noProof/>
+          <w:lang w:eastAsia="zh-CN"/>
         </w:rPr>
         <w:drawing>
           <wp:inline distT="0" distB="0" distL="0" distR="0" wp14:anchorId="199F3377" wp14:editId="02786546">
@@ -2001,6 +2110,7 @@
       <w:r>
         <w:rPr>
           <w:noProof/>
+          <w:lang w:eastAsia="zh-CN"/>
         </w:rPr>
         <mc:AlternateContent>
           <mc:Choice Requires="wps">
@@ -2066,7 +2176,7 @@
               </wp:anchor>
             </w:drawing>
           </mc:Choice>
-          <mc:Fallback>
+          <mc:Fallback xmlns:w16se="http://schemas.microsoft.com/office/word/2015/wordml/symex" xmlns:w16="http://schemas.microsoft.com/office/word/2018/wordml" xmlns:w16cid="http://schemas.microsoft.com/office/word/2016/wordml/cid" xmlns:w16cex="http://schemas.microsoft.com/office/word/2018/wordml/cex" xmlns:am3d="http://schemas.microsoft.com/office/drawing/2017/model3d" xmlns:aink="http://schemas.microsoft.com/office/drawing/2016/ink" xmlns:cx8="http://schemas.microsoft.com/office/drawing/2016/5/14/chartex" xmlns:cx7="http://schemas.microsoft.com/office/drawing/2016/5/13/chartex" xmlns:cx6="http://schemas.microsoft.com/office/drawing/2016/5/12/chartex" xmlns:cx5="http://schemas.microsoft.com/office/drawing/2016/5/11/chartex" xmlns:cx4="http://schemas.microsoft.com/office/drawing/2016/5/10/chartex" xmlns:cx3="http://schemas.microsoft.com/office/drawing/2016/5/9/chartex" xmlns:cx2="http://schemas.microsoft.com/office/drawing/2015/10/21/chartex" xmlns:cx1="http://schemas.microsoft.com/office/drawing/2015/9/8/chartex" xmlns:cx="http://schemas.microsoft.com/office/drawing/2014/chartex">
             <w:pict>
               <v:shapetype w14:anchorId="4D46B21A" id="_x0000_t32" coordsize="21600,21600" o:spt="32" o:oned="t" path="m,l21600,21600e" filled="f">
                 <v:path arrowok="t" fillok="f" o:connecttype="none"/>
@@ -2082,6 +2192,7 @@
       <w:r>
         <w:rPr>
           <w:noProof/>
+          <w:lang w:eastAsia="zh-CN"/>
         </w:rPr>
         <mc:AlternateContent>
           <mc:Choice Requires="wps">
@@ -2147,7 +2258,7 @@
               </wp:anchor>
             </w:drawing>
           </mc:Choice>
-          <mc:Fallback>
+          <mc:Fallback xmlns:w16se="http://schemas.microsoft.com/office/word/2015/wordml/symex" xmlns:w16="http://schemas.microsoft.com/office/word/2018/wordml" xmlns:w16cid="http://schemas.microsoft.com/office/word/2016/wordml/cid" xmlns:w16cex="http://schemas.microsoft.com/office/word/2018/wordml/cex" xmlns:am3d="http://schemas.microsoft.com/office/drawing/2017/model3d" xmlns:aink="http://schemas.microsoft.com/office/drawing/2016/ink" xmlns:cx8="http://schemas.microsoft.com/office/drawing/2016/5/14/chartex" xmlns:cx7="http://schemas.microsoft.com/office/drawing/2016/5/13/chartex" xmlns:cx6="http://schemas.microsoft.com/office/drawing/2016/5/12/chartex" xmlns:cx5="http://schemas.microsoft.com/office/drawing/2016/5/11/chartex" xmlns:cx4="http://schemas.microsoft.com/office/drawing/2016/5/10/chartex" xmlns:cx3="http://schemas.microsoft.com/office/drawing/2016/5/9/chartex" xmlns:cx2="http://schemas.microsoft.com/office/drawing/2015/10/21/chartex" xmlns:cx1="http://schemas.microsoft.com/office/drawing/2015/9/8/chartex" xmlns:cx="http://schemas.microsoft.com/office/drawing/2014/chartex">
             <w:pict>
               <v:shape w14:anchorId="5F514B38" id="Straight Arrow Connector 31" o:spid="_x0000_s1026" type="#_x0000_t32" style="position:absolute;margin-left:175.4pt;margin-top:276.95pt;width:34.55pt;height:28.3pt;flip:x y;z-index:251724288;visibility:visible;mso-wrap-style:square;mso-width-percent:0;mso-height-percent:0;mso-wrap-distance-left:9pt;mso-wrap-distance-top:0;mso-wrap-distance-right:9pt;mso-wrap-distance-bottom:0;mso-position-horizontal:absolute;mso-position-horizontal-relative:text;mso-position-vertical:absolute;mso-position-vertical-relative:text;mso-width-percent:0;mso-height-percent:0;mso-width-relative:margin;mso-height-relative:margin" o:gfxdata="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" strokecolor="#4472c4 [3204]" strokeweight="1pt">
                 <v:stroke endarrow="classic" endarrowwidth="narrow" endarrowlength="long" joinstyle="miter"/>
@@ -2159,6 +2270,7 @@
       <w:r>
         <w:rPr>
           <w:noProof/>
+          <w:lang w:eastAsia="zh-CN"/>
         </w:rPr>
         <mc:AlternateContent>
           <mc:Choice Requires="wps">
@@ -2224,7 +2336,7 @@
               </wp:anchor>
             </w:drawing>
           </mc:Choice>
-          <mc:Fallback>
+          <mc:Fallback xmlns:w16se="http://schemas.microsoft.com/office/word/2015/wordml/symex" xmlns:w16="http://schemas.microsoft.com/office/word/2018/wordml" xmlns:w16cid="http://schemas.microsoft.com/office/word/2016/wordml/cid" xmlns:w16cex="http://schemas.microsoft.com/office/word/2018/wordml/cex" xmlns:am3d="http://schemas.microsoft.com/office/drawing/2017/model3d" xmlns:aink="http://schemas.microsoft.com/office/drawing/2016/ink" xmlns:cx8="http://schemas.microsoft.com/office/drawing/2016/5/14/chartex" xmlns:cx7="http://schemas.microsoft.com/office/drawing/2016/5/13/chartex" xmlns:cx6="http://schemas.microsoft.com/office/drawing/2016/5/12/chartex" xmlns:cx5="http://schemas.microsoft.com/office/drawing/2016/5/11/chartex" xmlns:cx4="http://schemas.microsoft.com/office/drawing/2016/5/10/chartex" xmlns:cx3="http://schemas.microsoft.com/office/drawing/2016/5/9/chartex" xmlns:cx2="http://schemas.microsoft.com/office/drawing/2015/10/21/chartex" xmlns:cx1="http://schemas.microsoft.com/office/drawing/2015/9/8/chartex" xmlns:cx="http://schemas.microsoft.com/office/drawing/2014/chartex">
             <w:pict>
               <v:shape w14:anchorId="724837D0" id="Straight Arrow Connector 29" o:spid="_x0000_s1026" type="#_x0000_t32" style="position:absolute;margin-left:376.6pt;margin-top:261.9pt;width:38.5pt;height:46.15pt;flip:y;z-index:251720192;visibility:visible;mso-wrap-style:square;mso-width-percent:0;mso-height-percent:0;mso-wrap-distance-left:9pt;mso-wrap-distance-top:0;mso-wrap-distance-right:9pt;mso-wrap-distance-bottom:0;mso-position-horizontal:absolute;mso-position-horizontal-relative:text;mso-position-vertical:absolute;mso-position-vertical-relative:text;mso-width-percent:0;mso-height-percent:0;mso-width-relative:margin;mso-height-relative:margin" o:gfxdata="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" strokecolor="#4472c4 [3204]" strokeweight="1pt">
                 <v:stroke endarrow="classic" endarrowwidth="narrow" endarrowlength="long" joinstyle="miter"/>
@@ -2236,6 +2348,7 @@
       <w:r>
         <w:rPr>
           <w:noProof/>
+          <w:lang w:eastAsia="zh-CN"/>
         </w:rPr>
         <mc:AlternateContent>
           <mc:Choice Requires="wps">
@@ -2301,7 +2414,7 @@
               </wp:anchor>
             </w:drawing>
           </mc:Choice>
-          <mc:Fallback>
+          <mc:Fallback xmlns:w16se="http://schemas.microsoft.com/office/word/2015/wordml/symex" xmlns:w16="http://schemas.microsoft.com/office/word/2018/wordml" xmlns:w16cid="http://schemas.microsoft.com/office/word/2016/wordml/cid" xmlns:w16cex="http://schemas.microsoft.com/office/word/2018/wordml/cex" xmlns:am3d="http://schemas.microsoft.com/office/drawing/2017/model3d" xmlns:aink="http://schemas.microsoft.com/office/drawing/2016/ink" xmlns:cx8="http://schemas.microsoft.com/office/drawing/2016/5/14/chartex" xmlns:cx7="http://schemas.microsoft.com/office/drawing/2016/5/13/chartex" xmlns:cx6="http://schemas.microsoft.com/office/drawing/2016/5/12/chartex" xmlns:cx5="http://schemas.microsoft.com/office/drawing/2016/5/11/chartex" xmlns:cx4="http://schemas.microsoft.com/office/drawing/2016/5/10/chartex" xmlns:cx3="http://schemas.microsoft.com/office/drawing/2016/5/9/chartex" xmlns:cx2="http://schemas.microsoft.com/office/drawing/2015/10/21/chartex" xmlns:cx1="http://schemas.microsoft.com/office/drawing/2015/9/8/chartex" xmlns:cx="http://schemas.microsoft.com/office/drawing/2014/chartex">
             <w:pict>
               <v:shape w14:anchorId="01539AB6" id="Straight Arrow Connector 25" o:spid="_x0000_s1026" type="#_x0000_t32" style="position:absolute;margin-left:155.25pt;margin-top:17.65pt;width:24pt;height:34.85pt;z-index:251712000;visibility:visible;mso-wrap-style:square;mso-width-percent:0;mso-height-percent:0;mso-wrap-distance-left:9pt;mso-wrap-distance-top:0;mso-wrap-distance-right:9pt;mso-wrap-distance-bottom:0;mso-position-horizontal:absolute;mso-position-horizontal-relative:text;mso-position-vertical:absolute;mso-position-vertical-relative:text;mso-width-percent:0;mso-height-percent:0;mso-width-relative:margin;mso-height-relative:margin" o:gfxdata="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" strokecolor="#4472c4 [3204]" strokeweight="1pt">
                 <v:stroke endarrow="classic" endarrowwidth="narrow" endarrowlength="long" joinstyle="miter"/>
@@ -2313,6 +2426,7 @@
       <w:r>
         <w:rPr>
           <w:noProof/>
+          <w:lang w:eastAsia="zh-CN"/>
         </w:rPr>
         <mc:AlternateContent>
           <mc:Choice Requires="wps">
@@ -2399,7 +2513,7 @@
               </wp:anchor>
             </w:drawing>
           </mc:Choice>
-          <mc:Fallback>
+          <mc:Fallback xmlns:w16se="http://schemas.microsoft.com/office/word/2015/wordml/symex" xmlns:w16="http://schemas.microsoft.com/office/word/2018/wordml" xmlns:w16cid="http://schemas.microsoft.com/office/word/2016/wordml/cid" xmlns:w16cex="http://schemas.microsoft.com/office/word/2018/wordml/cex" xmlns:am3d="http://schemas.microsoft.com/office/drawing/2017/model3d" xmlns:aink="http://schemas.microsoft.com/office/drawing/2016/ink" xmlns:cx8="http://schemas.microsoft.com/office/drawing/2016/5/14/chartex" xmlns:cx7="http://schemas.microsoft.com/office/drawing/2016/5/13/chartex" xmlns:cx6="http://schemas.microsoft.com/office/drawing/2016/5/12/chartex" xmlns:cx5="http://schemas.microsoft.com/office/drawing/2016/5/11/chartex" xmlns:cx4="http://schemas.microsoft.com/office/drawing/2016/5/10/chartex" xmlns:cx3="http://schemas.microsoft.com/office/drawing/2016/5/9/chartex" xmlns:cx2="http://schemas.microsoft.com/office/drawing/2015/10/21/chartex" xmlns:cx1="http://schemas.microsoft.com/office/drawing/2015/9/8/chartex" xmlns:cx="http://schemas.microsoft.com/office/drawing/2014/chartex">
             <w:pict>
               <v:shape w14:anchorId="3E0681B5" id="Text Box 24" o:spid="_x0000_s1034" type="#_x0000_t202" style="position:absolute;left:0;text-align:left;margin-left:113.6pt;margin-top:0;width:71.6pt;height:17.75pt;z-index:251709952;visibility:visible;mso-wrap-style:square;mso-width-percent:0;mso-height-percent:0;mso-wrap-distance-left:9pt;mso-wrap-distance-top:3.6pt;mso-wrap-distance-right:9pt;mso-wrap-distance-bottom:3.6pt;mso-position-horizontal:absolute;mso-position-horizontal-relative:margin;mso-position-vertical:absolute;mso-position-vertical-relative:text;mso-width-percent:0;mso-height-percent:0;mso-width-relative:margin;mso-height-relative:margin;v-text-anchor:top" o:gfxdata="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" strokecolor="#4472c4 [3204]">
                 <v:textbox>
@@ -2437,6 +2551,7 @@
       <w:r>
         <w:rPr>
           <w:noProof/>
+          <w:lang w:eastAsia="zh-CN"/>
         </w:rPr>
         <w:drawing>
           <wp:inline distT="0" distB="0" distL="0" distR="0" wp14:anchorId="07EBB30F" wp14:editId="357FF013">
@@ -2482,6 +2597,7 @@
       <w:r>
         <w:rPr>
           <w:noProof/>
+          <w:lang w:eastAsia="zh-CN"/>
         </w:rPr>
         <mc:AlternateContent>
           <mc:Choice Requires="wps">
@@ -2561,7 +2677,7 @@
               </wp:anchor>
             </w:drawing>
           </mc:Choice>
-          <mc:Fallback>
+          <mc:Fallback xmlns:w16se="http://schemas.microsoft.com/office/word/2015/wordml/symex" xmlns:w16="http://schemas.microsoft.com/office/word/2018/wordml" xmlns:w16cid="http://schemas.microsoft.com/office/word/2016/wordml/cid" xmlns:w16cex="http://schemas.microsoft.com/office/word/2018/wordml/cex" xmlns:am3d="http://schemas.microsoft.com/office/drawing/2017/model3d" xmlns:aink="http://schemas.microsoft.com/office/drawing/2016/ink" xmlns:cx8="http://schemas.microsoft.com/office/drawing/2016/5/14/chartex" xmlns:cx7="http://schemas.microsoft.com/office/drawing/2016/5/13/chartex" xmlns:cx6="http://schemas.microsoft.com/office/drawing/2016/5/12/chartex" xmlns:cx5="http://schemas.microsoft.com/office/drawing/2016/5/11/chartex" xmlns:cx4="http://schemas.microsoft.com/office/drawing/2016/5/10/chartex" xmlns:cx3="http://schemas.microsoft.com/office/drawing/2016/5/9/chartex" xmlns:cx2="http://schemas.microsoft.com/office/drawing/2015/10/21/chartex" xmlns:cx1="http://schemas.microsoft.com/office/drawing/2015/9/8/chartex" xmlns:cx="http://schemas.microsoft.com/office/drawing/2014/chartex">
             <w:pict>
               <v:shape w14:anchorId="146C327F" id="Text Box 30" o:spid="_x0000_s1035" type="#_x0000_t202" style="position:absolute;left:0;text-align:left;margin-left:69.15pt;margin-top:5.2pt;width:60.3pt;height:17.75pt;z-index:251722240;visibility:visible;mso-wrap-style:square;mso-width-percent:0;mso-height-percent:0;mso-wrap-distance-left:9pt;mso-wrap-distance-top:3.6pt;mso-wrap-distance-right:9pt;mso-wrap-distance-bottom:3.6pt;mso-position-horizontal:absolute;mso-position-horizontal-relative:margin;mso-position-vertical:absolute;mso-position-vertical-relative:text;mso-width-percent:0;mso-height-percent:0;mso-width-relative:margin;mso-height-relative:margin;v-text-anchor:top" o:gfxdata="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" strokecolor="#4472c4 [3204]">
                 <v:textbox>
@@ -2592,6 +2708,7 @@
       <w:r>
         <w:rPr>
           <w:noProof/>
+          <w:lang w:eastAsia="zh-CN"/>
         </w:rPr>
         <mc:AlternateContent>
           <mc:Choice Requires="wps">
@@ -2678,7 +2795,7 @@
               </wp:anchor>
             </w:drawing>
           </mc:Choice>
-          <mc:Fallback>
+          <mc:Fallback xmlns:w16se="http://schemas.microsoft.com/office/word/2015/wordml/symex" xmlns:w16="http://schemas.microsoft.com/office/word/2018/wordml" xmlns:w16cid="http://schemas.microsoft.com/office/word/2016/wordml/cid" xmlns:w16cex="http://schemas.microsoft.com/office/word/2018/wordml/cex" xmlns:am3d="http://schemas.microsoft.com/office/drawing/2017/model3d" xmlns:aink="http://schemas.microsoft.com/office/drawing/2016/ink" xmlns:cx8="http://schemas.microsoft.com/office/drawing/2016/5/14/chartex" xmlns:cx7="http://schemas.microsoft.com/office/drawing/2016/5/13/chartex" xmlns:cx6="http://schemas.microsoft.com/office/drawing/2016/5/12/chartex" xmlns:cx5="http://schemas.microsoft.com/office/drawing/2016/5/11/chartex" xmlns:cx4="http://schemas.microsoft.com/office/drawing/2016/5/10/chartex" xmlns:cx3="http://schemas.microsoft.com/office/drawing/2016/5/9/chartex" xmlns:cx2="http://schemas.microsoft.com/office/drawing/2015/10/21/chartex" xmlns:cx1="http://schemas.microsoft.com/office/drawing/2015/9/8/chartex" xmlns:cx="http://schemas.microsoft.com/office/drawing/2014/chartex">
             <w:pict>
               <v:shape w14:anchorId="6FA82F3F" id="Text Box 26" o:spid="_x0000_s1036" type="#_x0000_t202" style="position:absolute;left:0;text-align:left;margin-left:171.3pt;margin-top:5.15pt;width:71.6pt;height:17.75pt;z-index:251714048;visibility:visible;mso-wrap-style:square;mso-width-percent:0;mso-height-percent:0;mso-wrap-distance-left:9pt;mso-wrap-distance-top:3.6pt;mso-wrap-distance-right:9pt;mso-wrap-distance-bottom:3.6pt;mso-position-horizontal:absolute;mso-position-horizontal-relative:margin;mso-position-vertical:absolute;mso-position-vertical-relative:text;mso-width-percent:0;mso-height-percent:0;mso-width-relative:margin;mso-height-relative:margin;v-text-anchor:top" o:gfxdata="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" strokecolor="#4472c4 [3204]">
                 <v:textbox>
@@ -2716,6 +2833,7 @@
       <w:r>
         <w:rPr>
           <w:noProof/>
+          <w:lang w:eastAsia="zh-CN"/>
         </w:rPr>
         <mc:AlternateContent>
           <mc:Choice Requires="wps">
@@ -2802,7 +2920,7 @@
               </wp:anchor>
             </w:drawing>
           </mc:Choice>
-          <mc:Fallback>
+          <mc:Fallback xmlns:w16se="http://schemas.microsoft.com/office/word/2015/wordml/symex" xmlns:w16="http://schemas.microsoft.com/office/word/2018/wordml" xmlns:w16cid="http://schemas.microsoft.com/office/word/2016/wordml/cid" xmlns:w16cex="http://schemas.microsoft.com/office/word/2018/wordml/cex" xmlns:am3d="http://schemas.microsoft.com/office/drawing/2017/model3d" xmlns:aink="http://schemas.microsoft.com/office/drawing/2016/ink" xmlns:cx8="http://schemas.microsoft.com/office/drawing/2016/5/14/chartex" xmlns:cx7="http://schemas.microsoft.com/office/drawing/2016/5/13/chartex" xmlns:cx6="http://schemas.microsoft.com/office/drawing/2016/5/12/chartex" xmlns:cx5="http://schemas.microsoft.com/office/drawing/2016/5/11/chartex" xmlns:cx4="http://schemas.microsoft.com/office/drawing/2016/5/10/chartex" xmlns:cx3="http://schemas.microsoft.com/office/drawing/2016/5/9/chartex" xmlns:cx2="http://schemas.microsoft.com/office/drawing/2015/10/21/chartex" xmlns:cx1="http://schemas.microsoft.com/office/drawing/2015/9/8/chartex" xmlns:cx="http://schemas.microsoft.com/office/drawing/2014/chartex">
             <w:pict>
               <v:shape w14:anchorId="29DF2344" id="Text Box 27" o:spid="_x0000_s1037" type="#_x0000_t202" style="position:absolute;left:0;text-align:left;margin-left:339.1pt;margin-top:8pt;width:71.6pt;height:17.75pt;z-index:251716096;visibility:visible;mso-wrap-style:square;mso-width-percent:0;mso-height-percent:0;mso-wrap-distance-left:9pt;mso-wrap-distance-top:3.6pt;mso-wrap-distance-right:9pt;mso-wrap-distance-bottom:3.6pt;mso-position-horizontal:absolute;mso-position-horizontal-relative:margin;mso-position-vertical:absolute;mso-position-vertical-relative:text;mso-width-percent:0;mso-height-percent:0;mso-width-relative:margin;mso-height-relative:margin;v-text-anchor:top" o:gfxdata="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" strokecolor="#4472c4 [3204]">
                 <v:textbox>
@@ -2932,7 +3050,6 @@
         </w:numPr>
       </w:pPr>
       <w:r>
-        <w:lastRenderedPageBreak/>
         <w:t>Click ‘Slither’ button to</w:t>
       </w:r>
       <w:r>
@@ -2980,6 +3097,7 @@
       <w:r>
         <w:rPr>
           <w:noProof/>
+          <w:lang w:eastAsia="zh-CN"/>
         </w:rPr>
         <w:drawing>
           <wp:inline distT="0" distB="0" distL="0" distR="0" wp14:anchorId="0D0799E7" wp14:editId="27B98D7E">
@@ -3031,8 +3149,8 @@
       <w:r>
         <w:rPr>
           <w:noProof/>
+          <w:lang w:eastAsia="zh-CN"/>
         </w:rPr>
-        <w:lastRenderedPageBreak/>
         <w:drawing>
           <wp:inline distT="0" distB="0" distL="0" distR="0" wp14:anchorId="7E1F2264" wp14:editId="1B3DDA48">
             <wp:extent cx="5943600" cy="4822825"/>
@@ -3096,13 +3214,21 @@
         <w:ind w:left="360"/>
       </w:pPr>
       <w:r>
-        <w:t>To find points on diaphragms, the number of neighbo</w:t>
+        <w:t xml:space="preserve">To find points on diaphragms, the number of </w:t>
+      </w:r>
+      <w:proofErr w:type="spellStart"/>
+      <w:r>
+        <w:t>neighbo</w:t>
       </w:r>
       <w:r>
         <w:t>u</w:t>
       </w:r>
       <w:r>
-        <w:t>r points (on each side) needs to be defined on ‘Point panel’</w:t>
+        <w:t>r</w:t>
+      </w:r>
+      <w:proofErr w:type="spellEnd"/>
+      <w:r>
+        <w:t xml:space="preserve"> points (on each side) needs to be defined on ‘Point panel’</w:t>
       </w:r>
       <w:r>
         <w:t xml:space="preserve"> first</w:t>
@@ -3111,7 +3237,15 @@
         <w:t xml:space="preserve">.  The purpose of this is later to calculate the average </w:t>
       </w:r>
       <w:r>
-        <w:t>coordinates.  For example, if 3 is picked for ‘Neighbour Points’, then later the average coordinates will be calculated over 7 points.</w:t>
+        <w:t>coordinates.  For example, if 3 is picked for ‘</w:t>
+      </w:r>
+      <w:proofErr w:type="spellStart"/>
+      <w:r>
+        <w:t>Neighbour</w:t>
+      </w:r>
+      <w:proofErr w:type="spellEnd"/>
+      <w:r>
+        <w:t xml:space="preserve"> Points’, then later the average coordinates will be calculated over 7 points.</w:t>
       </w:r>
     </w:p>
     <w:p>
@@ -3124,7 +3258,23 @@
         <w:ind w:left="360"/>
       </w:pPr>
       <w:r>
-        <w:t>After picking the number of neighbour points, click the ‘Initialize Points’ button to get starting points on each snake.  Fig. 6 shows a zoom-in of initialized points on diaphragm with 3 neighbour points on each side.</w:t>
+        <w:t xml:space="preserve">After picking the number of </w:t>
+      </w:r>
+      <w:proofErr w:type="spellStart"/>
+      <w:r>
+        <w:t>neighbour</w:t>
+      </w:r>
+      <w:proofErr w:type="spellEnd"/>
+      <w:r>
+        <w:t xml:space="preserve"> points, click the ‘Initialize Points’ button to get starting points on each snake.  Fig. 6 shows a zoom-in of initialized points on diaphragm with 3 </w:t>
+      </w:r>
+      <w:proofErr w:type="spellStart"/>
+      <w:r>
+        <w:t>neighbour</w:t>
+      </w:r>
+      <w:proofErr w:type="spellEnd"/>
+      <w:r>
+        <w:t xml:space="preserve"> points on each side.</w:t>
       </w:r>
       <w:r>
         <w:t xml:space="preserve">  </w:t>
@@ -3143,7 +3293,6 @@
         <w:ind w:left="360"/>
       </w:pPr>
       <w:r>
-        <w:lastRenderedPageBreak/>
         <w:t>To put points at desired location, simply c</w:t>
       </w:r>
       <w:r>
@@ -3196,29 +3345,672 @@
     </w:p>
     <w:p>
       <w:pPr>
+        <w:pStyle w:val="ListParagraph"/>
+        <w:numPr>
+          <w:ilvl w:val="0"/>
+          <w:numId w:val="1"/>
+        </w:numPr>
+      </w:pPr>
+      <w:r>
+        <w:t>Save snakes (</w:t>
+      </w:r>
+      <w:r>
+        <w:t xml:space="preserve">diaphragm, </w:t>
+      </w:r>
+      <w:r>
+        <w:t>points)</w:t>
+      </w:r>
+      <w:r>
+        <w:t xml:space="preserve"> data</w:t>
+      </w:r>
+    </w:p>
+    <w:p>
+      <w:pPr>
         <w:ind w:left="360"/>
       </w:pPr>
       <w:r>
-        <w:t>It is a good idea to save snakes and points</w:t>
+        <w:t>T</w:t>
+      </w:r>
+      <w:r>
+        <w:t>o save snakes</w:t>
+      </w:r>
+      <w:r>
+        <w:t>, diaphragm</w:t>
+      </w:r>
+      <w:r>
+        <w:t xml:space="preserve"> and points</w:t>
       </w:r>
       <w:r>
         <w:t xml:space="preserve"> data</w:t>
       </w:r>
       <w:r>
-        <w:t xml:space="preserve"> at this point by clicking the ‘Save S</w:t>
+        <w:t>, just</w:t>
+      </w:r>
+      <w:r>
+        <w:t xml:space="preserve"> click the ‘Save S</w:t>
       </w:r>
       <w:r>
         <w:t>n</w:t>
       </w:r>
       <w:r>
-        <w:t>akes (Points)’ button in ‘Snake panel’.  Snake and point data will be save</w:t>
-      </w:r>
-      <w:r>
-        <w:t>d</w:t>
-      </w:r>
-      <w:r>
-        <w:t xml:space="preserve"> as ‘_Snake’ and ‘_Point’ files, as shown in Fig. 7.  There is also a ‘_Tumor’ file, which stores processed contour data shown in ‘Contour panel’ in Fig. 3.</w:t>
-      </w:r>
+        <w:t xml:space="preserve">akes (Points)’ button in ‘Snake panel’.  </w:t>
+      </w:r>
+      <w:r>
+        <w:t xml:space="preserve">Table 1. </w:t>
+      </w:r>
+      <w:proofErr w:type="gramStart"/>
+      <w:r>
+        <w:t>lists</w:t>
+      </w:r>
+      <w:proofErr w:type="gramEnd"/>
+      <w:r>
+        <w:t xml:space="preserve"> all the</w:t>
+      </w:r>
+      <w:r>
+        <w:t xml:space="preserve"> saved</w:t>
+      </w:r>
+      <w:bookmarkStart w:id="0" w:name="_GoBack"/>
+      <w:bookmarkEnd w:id="0"/>
+      <w:r>
+        <w:t xml:space="preserve"> data files</w:t>
+      </w:r>
+      <w:r>
+        <w:t>,</w:t>
+      </w:r>
+      <w:r>
+        <w:t xml:space="preserve"> as well as </w:t>
+      </w:r>
+      <w:r>
+        <w:t>measured data as shown later</w:t>
+      </w:r>
+      <w:r>
+        <w:t>.</w:t>
+      </w:r>
+      <w:r>
+        <w:t xml:space="preserve">   </w:t>
+      </w:r>
+      <w:r>
+        <w:t>Fig. 7.</w:t>
+      </w:r>
+      <w:r>
+        <w:t xml:space="preserve"> Shows how the files look like on hard drive</w:t>
+      </w:r>
+      <w:r>
+        <w:t xml:space="preserve"> with different extensions</w:t>
+      </w:r>
+      <w:r>
+        <w:t>.</w:t>
+      </w:r>
+      <w:r>
+        <w:t xml:space="preserve"> </w:t>
+      </w:r>
+    </w:p>
+    <w:p>
+      <w:pPr>
+        <w:ind w:left="360"/>
+      </w:pPr>
+    </w:p>
+    <w:tbl>
+      <w:tblPr>
+        <w:tblStyle w:val="TableGrid"/>
+        <w:tblW w:w="0" w:type="auto"/>
+        <w:tblInd w:w="360" w:type="dxa"/>
+        <w:tblLook w:val="04A0" w:firstRow="1" w:lastRow="0" w:firstColumn="1" w:lastColumn="0" w:noHBand="0" w:noVBand="1"/>
+      </w:tblPr>
+      <w:tblGrid>
+        <w:gridCol w:w="2997"/>
+        <w:gridCol w:w="1138"/>
+        <w:gridCol w:w="4855"/>
+      </w:tblGrid>
+      <w:tr>
+        <w:tc>
+          <w:tcPr>
+            <w:tcW w:w="2997" w:type="dxa"/>
+          </w:tcPr>
+          <w:p>
+            <w:pPr>
+              <w:jc w:val="center"/>
+              <w:rPr>
+                <w:b/>
+              </w:rPr>
+            </w:pPr>
+            <w:r>
+              <w:rPr>
+                <w:b/>
+              </w:rPr>
+              <w:t>File Name Extension</w:t>
+            </w:r>
+          </w:p>
+        </w:tc>
+        <w:tc>
+          <w:tcPr>
+            <w:tcW w:w="1138" w:type="dxa"/>
+          </w:tcPr>
+          <w:p>
+            <w:pPr>
+              <w:jc w:val="center"/>
+              <w:rPr>
+                <w:b/>
+              </w:rPr>
+            </w:pPr>
+            <w:r>
+              <w:rPr>
+                <w:b/>
+              </w:rPr>
+              <w:t>Format</w:t>
+            </w:r>
+          </w:p>
+        </w:tc>
+        <w:tc>
+          <w:tcPr>
+            <w:tcW w:w="4855" w:type="dxa"/>
+          </w:tcPr>
+          <w:p>
+            <w:pPr>
+              <w:jc w:val="center"/>
+              <w:rPr>
+                <w:b/>
+              </w:rPr>
+            </w:pPr>
+            <w:r>
+              <w:rPr>
+                <w:b/>
+              </w:rPr>
+              <w:t>Information</w:t>
+            </w:r>
+          </w:p>
+        </w:tc>
+      </w:tr>
+      <w:tr>
+        <w:tc>
+          <w:tcPr>
+            <w:tcW w:w="2997" w:type="dxa"/>
+          </w:tcPr>
+          <w:p>
+            <w:r>
+              <w:t>_</w:t>
+            </w:r>
+            <w:proofErr w:type="spellStart"/>
+            <w:r>
+              <w:t>ImgInfo</w:t>
+            </w:r>
+            <w:proofErr w:type="spellEnd"/>
+          </w:p>
+        </w:tc>
+        <w:tc>
+          <w:tcPr>
+            <w:tcW w:w="1138" w:type="dxa"/>
+          </w:tcPr>
+          <w:p>
+            <w:r>
+              <w:t>.mat</w:t>
+            </w:r>
+          </w:p>
+        </w:tc>
+        <w:tc>
+          <w:tcPr>
+            <w:tcW w:w="4855" w:type="dxa"/>
+          </w:tcPr>
+          <w:p>
+            <w:r>
+              <w:t>2D MR image information for MAXIM II</w:t>
+            </w:r>
+          </w:p>
+        </w:tc>
+      </w:tr>
+      <w:tr>
+        <w:tc>
+          <w:tcPr>
+            <w:tcW w:w="2997" w:type="dxa"/>
+          </w:tcPr>
+          <w:p>
+            <w:r>
+              <w:t>_</w:t>
+            </w:r>
+            <w:proofErr w:type="spellStart"/>
+            <w:r>
+              <w:t>measureData</w:t>
+            </w:r>
+            <w:proofErr w:type="spellEnd"/>
+          </w:p>
+        </w:tc>
+        <w:tc>
+          <w:tcPr>
+            <w:tcW w:w="1138" w:type="dxa"/>
+          </w:tcPr>
+          <w:p>
+            <w:r>
+              <w:t>.mat</w:t>
+            </w:r>
+          </w:p>
+        </w:tc>
+        <w:tc>
+          <w:tcPr>
+            <w:tcW w:w="4855" w:type="dxa"/>
+          </w:tcPr>
+          <w:p>
+            <w:r>
+              <w:t>Measured data such as tumor profile</w:t>
+            </w:r>
+          </w:p>
+        </w:tc>
+      </w:tr>
+      <w:tr>
+        <w:tc>
+          <w:tcPr>
+            <w:tcW w:w="2997" w:type="dxa"/>
+          </w:tcPr>
+          <w:p>
+            <w:r>
+              <w:t>_</w:t>
+            </w:r>
+            <w:proofErr w:type="spellStart"/>
+            <w:r>
+              <w:t>measureDataFig</w:t>
+            </w:r>
+            <w:proofErr w:type="spellEnd"/>
+          </w:p>
+        </w:tc>
+        <w:tc>
+          <w:tcPr>
+            <w:tcW w:w="1138" w:type="dxa"/>
+          </w:tcPr>
+          <w:p>
+            <w:r>
+              <w:t>.jpg</w:t>
+            </w:r>
+          </w:p>
+        </w:tc>
+        <w:tc>
+          <w:tcPr>
+            <w:tcW w:w="4855" w:type="dxa"/>
+          </w:tcPr>
+          <w:p>
+            <w:r>
+              <w:t>Image snap shot associated with measured data</w:t>
+            </w:r>
+          </w:p>
+        </w:tc>
+      </w:tr>
+      <w:tr>
+        <w:tc>
+          <w:tcPr>
+            <w:tcW w:w="2997" w:type="dxa"/>
+          </w:tcPr>
+          <w:p>
+            <w:r>
+              <w:t>_</w:t>
+            </w:r>
+            <w:proofErr w:type="spellStart"/>
+            <w:r>
+              <w:t>PointData</w:t>
+            </w:r>
+            <w:proofErr w:type="spellEnd"/>
+          </w:p>
+        </w:tc>
+        <w:tc>
+          <w:tcPr>
+            <w:tcW w:w="1138" w:type="dxa"/>
+          </w:tcPr>
+          <w:p>
+            <w:r>
+              <w:t>.csv</w:t>
+            </w:r>
+          </w:p>
+        </w:tc>
+        <w:tc>
+          <w:tcPr>
+            <w:tcW w:w="4855" w:type="dxa"/>
+          </w:tcPr>
+          <w:p>
+            <w:r>
+              <w:t>Tumor contour center and the point on diaphragm x, y coordinates</w:t>
+            </w:r>
+          </w:p>
+        </w:tc>
+      </w:tr>
+      <w:tr>
+        <w:tc>
+          <w:tcPr>
+            <w:tcW w:w="2997" w:type="dxa"/>
+          </w:tcPr>
+          <w:p>
+            <w:r>
+              <w:t>_</w:t>
+            </w:r>
+            <w:proofErr w:type="spellStart"/>
+            <w:r>
+              <w:t>PointOnSnake</w:t>
+            </w:r>
+            <w:proofErr w:type="spellEnd"/>
+          </w:p>
+        </w:tc>
+        <w:tc>
+          <w:tcPr>
+            <w:tcW w:w="1138" w:type="dxa"/>
+          </w:tcPr>
+          <w:p>
+            <w:r>
+              <w:t>.mat</w:t>
+            </w:r>
+          </w:p>
+        </w:tc>
+        <w:tc>
+          <w:tcPr>
+            <w:tcW w:w="4855" w:type="dxa"/>
+          </w:tcPr>
+          <w:p>
+            <w:r>
+              <w:t xml:space="preserve">All point data (including neighbors) </w:t>
+            </w:r>
+          </w:p>
+        </w:tc>
+      </w:tr>
+      <w:tr>
+        <w:tc>
+          <w:tcPr>
+            <w:tcW w:w="2997" w:type="dxa"/>
+          </w:tcPr>
+          <w:p>
+            <w:r>
+              <w:t>_Snake</w:t>
+            </w:r>
+          </w:p>
+        </w:tc>
+        <w:tc>
+          <w:tcPr>
+            <w:tcW w:w="1138" w:type="dxa"/>
+          </w:tcPr>
+          <w:p>
+            <w:r>
+              <w:t>.mat</w:t>
+            </w:r>
+          </w:p>
+        </w:tc>
+        <w:tc>
+          <w:tcPr>
+            <w:tcW w:w="4855" w:type="dxa"/>
+          </w:tcPr>
+          <w:p>
+            <w:r>
+              <w:t>All diaphragm curve data</w:t>
+            </w:r>
+          </w:p>
+        </w:tc>
+      </w:tr>
+      <w:tr>
+        <w:tc>
+          <w:tcPr>
+            <w:tcW w:w="2997" w:type="dxa"/>
+          </w:tcPr>
+          <w:p>
+            <w:r>
+              <w:t>_</w:t>
+            </w:r>
+            <w:proofErr w:type="spellStart"/>
+            <w:r>
+              <w:t>SnakePoints</w:t>
+            </w:r>
+            <w:proofErr w:type="spellEnd"/>
+          </w:p>
+        </w:tc>
+        <w:tc>
+          <w:tcPr>
+            <w:tcW w:w="1138" w:type="dxa"/>
+          </w:tcPr>
+          <w:p>
+            <w:r>
+              <w:t>.csv</w:t>
+            </w:r>
+          </w:p>
+        </w:tc>
+        <w:tc>
+          <w:tcPr>
+            <w:tcW w:w="4855" w:type="dxa"/>
+          </w:tcPr>
+          <w:p>
+            <w:r>
+              <w:t>All diaphragm x, y coordinates</w:t>
+            </w:r>
+          </w:p>
+        </w:tc>
+      </w:tr>
+      <w:tr>
+        <w:tc>
+          <w:tcPr>
+            <w:tcW w:w="2997" w:type="dxa"/>
+          </w:tcPr>
+          <w:p>
+            <w:r>
+              <w:t>_</w:t>
+            </w:r>
+            <w:proofErr w:type="spellStart"/>
+            <w:r>
+              <w:t>SnakePointsMatrix</w:t>
+            </w:r>
+            <w:proofErr w:type="spellEnd"/>
+          </w:p>
+        </w:tc>
+        <w:tc>
+          <w:tcPr>
+            <w:tcW w:w="1138" w:type="dxa"/>
+          </w:tcPr>
+          <w:p>
+            <w:r>
+              <w:t>.csv</w:t>
+            </w:r>
+          </w:p>
+        </w:tc>
+        <w:tc>
+          <w:tcPr>
+            <w:tcW w:w="4855" w:type="dxa"/>
+          </w:tcPr>
+          <w:p>
+            <w:r>
+              <w:t xml:space="preserve">All diaphragm y coordinates with same x </w:t>
+            </w:r>
+            <w:r>
+              <w:t>coordinates</w:t>
+            </w:r>
+          </w:p>
+        </w:tc>
+      </w:tr>
+      <w:tr>
+        <w:tc>
+          <w:tcPr>
+            <w:tcW w:w="2997" w:type="dxa"/>
+          </w:tcPr>
+          <w:p>
+            <w:r>
+              <w:t>_Tumor</w:t>
+            </w:r>
+          </w:p>
+        </w:tc>
+        <w:tc>
+          <w:tcPr>
+            <w:tcW w:w="1138" w:type="dxa"/>
+          </w:tcPr>
+          <w:p>
+            <w:r>
+              <w:t>.mat</w:t>
+            </w:r>
+          </w:p>
+        </w:tc>
+        <w:tc>
+          <w:tcPr>
+            <w:tcW w:w="4855" w:type="dxa"/>
+          </w:tcPr>
+          <w:p>
+            <w:r>
+              <w:t>Tumor contours, including masks</w:t>
+            </w:r>
+          </w:p>
+        </w:tc>
+      </w:tr>
+      <w:tr>
+        <w:tc>
+          <w:tcPr>
+            <w:tcW w:w="2997" w:type="dxa"/>
+          </w:tcPr>
+          <w:p>
+            <w:r>
+              <w:t>_</w:t>
+            </w:r>
+            <w:proofErr w:type="spellStart"/>
+            <w:r>
+              <w:t>TumorCenter</w:t>
+            </w:r>
+            <w:proofErr w:type="spellEnd"/>
+          </w:p>
+        </w:tc>
+        <w:tc>
+          <w:tcPr>
+            <w:tcW w:w="1138" w:type="dxa"/>
+          </w:tcPr>
+          <w:p>
+            <w:r>
+              <w:t>.mat</w:t>
+            </w:r>
+          </w:p>
+        </w:tc>
+        <w:tc>
+          <w:tcPr>
+            <w:tcW w:w="4855" w:type="dxa"/>
+          </w:tcPr>
+          <w:p>
+            <w:r>
+              <w:t>Coordinates of tumor center</w:t>
+            </w:r>
+          </w:p>
+        </w:tc>
+      </w:tr>
+      <w:tr>
+        <w:tc>
+          <w:tcPr>
+            <w:tcW w:w="2997" w:type="dxa"/>
+          </w:tcPr>
+          <w:p>
+            <w:r>
+              <w:t>_</w:t>
+            </w:r>
+            <w:proofErr w:type="spellStart"/>
+            <w:r>
+              <w:t>TumorContourPoints</w:t>
+            </w:r>
+            <w:proofErr w:type="spellEnd"/>
+          </w:p>
+        </w:tc>
+        <w:tc>
+          <w:tcPr>
+            <w:tcW w:w="1138" w:type="dxa"/>
+          </w:tcPr>
+          <w:p>
+            <w:r>
+              <w:t>.csv</w:t>
+            </w:r>
+          </w:p>
+        </w:tc>
+        <w:tc>
+          <w:tcPr>
+            <w:tcW w:w="4855" w:type="dxa"/>
+          </w:tcPr>
+          <w:p>
+            <w:r>
+              <w:t>Tumor contour coordinates</w:t>
+            </w:r>
+          </w:p>
+        </w:tc>
+      </w:tr>
+      <w:tr>
+        <w:tc>
+          <w:tcPr>
+            <w:tcW w:w="2997" w:type="dxa"/>
+          </w:tcPr>
+          <w:p/>
+        </w:tc>
+        <w:tc>
+          <w:tcPr>
+            <w:tcW w:w="1138" w:type="dxa"/>
+          </w:tcPr>
+          <w:p/>
+        </w:tc>
+        <w:tc>
+          <w:tcPr>
+            <w:tcW w:w="4855" w:type="dxa"/>
+          </w:tcPr>
+          <w:p/>
+        </w:tc>
+      </w:tr>
+      <w:tr>
+        <w:tc>
+          <w:tcPr>
+            <w:tcW w:w="2997" w:type="dxa"/>
+          </w:tcPr>
+          <w:p/>
+        </w:tc>
+        <w:tc>
+          <w:tcPr>
+            <w:tcW w:w="1138" w:type="dxa"/>
+          </w:tcPr>
+          <w:p/>
+        </w:tc>
+        <w:tc>
+          <w:tcPr>
+            <w:tcW w:w="4855" w:type="dxa"/>
+          </w:tcPr>
+          <w:p/>
+        </w:tc>
+      </w:tr>
+      <w:tr>
+        <w:tc>
+          <w:tcPr>
+            <w:tcW w:w="2997" w:type="dxa"/>
+          </w:tcPr>
+          <w:p/>
+        </w:tc>
+        <w:tc>
+          <w:tcPr>
+            <w:tcW w:w="1138" w:type="dxa"/>
+          </w:tcPr>
+          <w:p/>
+        </w:tc>
+        <w:tc>
+          <w:tcPr>
+            <w:tcW w:w="4855" w:type="dxa"/>
+          </w:tcPr>
+          <w:p/>
+        </w:tc>
+      </w:tr>
+      <w:tr>
+        <w:tc>
+          <w:tcPr>
+            <w:tcW w:w="2997" w:type="dxa"/>
+          </w:tcPr>
+          <w:p/>
+        </w:tc>
+        <w:tc>
+          <w:tcPr>
+            <w:tcW w:w="1138" w:type="dxa"/>
+          </w:tcPr>
+          <w:p/>
+        </w:tc>
+        <w:tc>
+          <w:tcPr>
+            <w:tcW w:w="4855" w:type="dxa"/>
+          </w:tcPr>
+          <w:p/>
+        </w:tc>
+      </w:tr>
+    </w:tbl>
+    <w:p>
+      <w:pPr>
+        <w:ind w:left="360"/>
+      </w:pPr>
+    </w:p>
+    <w:p>
+      <w:pPr>
+        <w:ind w:left="360"/>
+      </w:pPr>
     </w:p>
     <w:p>
       <w:pPr>
@@ -3227,6 +4019,7 @@
       <w:r>
         <w:rPr>
           <w:noProof/>
+          <w:lang w:eastAsia="zh-CN"/>
         </w:rPr>
         <w:drawing>
           <wp:inline distT="0" distB="0" distL="0" distR="0" wp14:anchorId="1340AA13" wp14:editId="79DCBEB8">
@@ -3270,9 +4063,13 @@
         <w:jc w:val="center"/>
       </w:pPr>
       <w:r>
-        <w:lastRenderedPageBreak/>
-        <w:t>Figure. 6 Points on disphragm</w:t>
-      </w:r>
+        <w:t xml:space="preserve">Figure. 6 Points on </w:t>
+      </w:r>
+      <w:proofErr w:type="spellStart"/>
+      <w:r>
+        <w:t>disphragm</w:t>
+      </w:r>
+      <w:proofErr w:type="spellEnd"/>
     </w:p>
     <w:p>
       <w:pPr>
@@ -3286,6 +4083,7 @@
       <w:r>
         <w:rPr>
           <w:noProof/>
+          <w:lang w:eastAsia="zh-CN"/>
         </w:rPr>
         <w:drawing>
           <wp:inline distT="0" distB="0" distL="0" distR="0" wp14:anchorId="6A9B180D" wp14:editId="7C1CB696">
@@ -3345,6 +4143,7 @@
       <w:r>
         <w:rPr>
           <w:noProof/>
+          <w:lang w:eastAsia="zh-CN"/>
         </w:rPr>
         <w:drawing>
           <wp:inline distT="0" distB="0" distL="0" distR="0" wp14:anchorId="76DC7855" wp14:editId="03014C65">
@@ -3457,7 +4256,6 @@
         <w:ind w:left="360"/>
       </w:pPr>
       <w:r>
-        <w:lastRenderedPageBreak/>
         <w:t>When</w:t>
       </w:r>
       <w:r>
@@ -3466,11 +4264,16 @@
       <w:r>
         <w:t xml:space="preserve"> GUI is started with an image data set, and corresponding snake/point data were saved previously, the ‘Load Snake (Point)’ button in ‘Image Info. </w:t>
       </w:r>
+      <w:proofErr w:type="gramStart"/>
       <w:r>
         <w:t>p</w:t>
       </w:r>
       <w:r>
-        <w:t xml:space="preserve">anel’ will be enabled, and the snake/point data can be loaded in by just clicking the button. </w:t>
+        <w:t>anel</w:t>
+      </w:r>
+      <w:proofErr w:type="gramEnd"/>
+      <w:r>
+        <w:t xml:space="preserve">’ will be enabled, and the snake/point data can be loaded in by just clicking the button. </w:t>
       </w:r>
     </w:p>
     <w:p>
@@ -3526,21 +4329,16 @@
         <w:ind w:left="360"/>
       </w:pPr>
       <w:r>
-        <w:t>To save measurement data, just click the ‘Save Data’ button in the ‘Contour panel’.  The measurement data will be saved as .mat file for later us</w:t>
+        <w:t>To save measurement data, just click the ‘Save Data’ button in the ‘Contour panel’.  The measurement data will be saved as .mat</w:t>
+      </w:r>
+      <w:r>
+        <w:t>/.csv</w:t>
+      </w:r>
+      <w:r>
+        <w:t xml:space="preserve"> file for later us</w:t>
       </w:r>
       <w:r>
         <w:t xml:space="preserve">e. </w:t>
-      </w:r>
-    </w:p>
-    <w:p>
-      <w:pPr>
-        <w:ind w:left="360"/>
-      </w:pPr>
-      <w:r>
-        <w:t>(This part will be updated later for saving data as .csv file).</w:t>
-      </w:r>
-      <w:r>
-        <w:t xml:space="preserve"> </w:t>
       </w:r>
     </w:p>
     <w:sectPr>
@@ -3554,7 +4352,7 @@
 </file>
 
 <file path=word/numbering.xml><?xml version="1.0" encoding="utf-8"?>
-<w:numbering xmlns:wpc="http://schemas.microsoft.com/office/word/2010/wordprocessingCanvas" xmlns:cx="http://schemas.microsoft.com/office/drawing/2014/chartex" xmlns:cx1="http://schemas.microsoft.com/office/drawing/2015/9/8/chartex" xmlns:cx2="http://schemas.microsoft.com/office/drawing/2015/10/21/chartex" xmlns:cx3="http://schemas.microsoft.com/office/drawing/2016/5/9/chartex" xmlns:cx4="http://schemas.microsoft.com/office/drawing/2016/5/10/chartex" xmlns:cx5="http://schemas.microsoft.com/office/drawing/2016/5/11/chartex" xmlns:cx6="http://schemas.microsoft.com/office/drawing/2016/5/12/chartex" xmlns:cx7="http://schemas.microsoft.com/office/drawing/2016/5/13/chartex" xmlns:cx8="http://schemas.microsoft.com/office/drawing/2016/5/14/chartex" xmlns:mc="http://schemas.openxmlformats.org/markup-compatibility/2006" xmlns:aink="http://schemas.microsoft.com/office/drawing/2016/ink" xmlns:am3d="http://schemas.microsoft.com/office/drawing/2017/model3d" xmlns:o="urn:schemas-microsoft-com:office:office" xmlns:r="http://schemas.openxmlformats.org/officeDocument/2006/relationships" xmlns:m="http://schemas.openxmlformats.org/officeDocument/2006/math" xmlns:v="urn:schemas-microsoft-com:vml" xmlns:wp14="http://schemas.microsoft.com/office/word/2010/wordprocessingDrawing" xmlns:wp="http://schemas.openxmlformats.org/drawingml/2006/wordprocessingDrawing" xmlns:w10="urn:schemas-microsoft-com:office:word" xmlns:w="http://schemas.openxmlformats.org/wordprocessingml/2006/main" xmlns:w14="http://schemas.microsoft.com/office/word/2010/wordml" xmlns:w15="http://schemas.microsoft.com/office/word/2012/wordml" xmlns:w16cex="http://schemas.microsoft.com/office/word/2018/wordml/cex" xmlns:w16cid="http://schemas.microsoft.com/office/word/2016/wordml/cid" xmlns:w16="http://schemas.microsoft.com/office/word/2018/wordml" xmlns:w16se="http://schemas.microsoft.com/office/word/2015/wordml/symex" xmlns:wpg="http://schemas.microsoft.com/office/word/2010/wordprocessingGroup" xmlns:wpi="http://schemas.microsoft.com/office/word/2010/wordprocessingInk" xmlns:wne="http://schemas.microsoft.com/office/word/2006/wordml" xmlns:wps="http://schemas.microsoft.com/office/word/2010/wordprocessingShape" mc:Ignorable="w14 w15 w16se w16cid w16 w16cex wp14">
+<w:numbering xmlns:wpc="http://schemas.microsoft.com/office/word/2010/wordprocessingCanvas" xmlns:mc="http://schemas.openxmlformats.org/markup-compatibility/2006" xmlns:o="urn:schemas-microsoft-com:office:office" xmlns:r="http://schemas.openxmlformats.org/officeDocument/2006/relationships" xmlns:m="http://schemas.openxmlformats.org/officeDocument/2006/math" xmlns:v="urn:schemas-microsoft-com:vml" xmlns:wp14="http://schemas.microsoft.com/office/word/2010/wordprocessingDrawing" xmlns:wp="http://schemas.openxmlformats.org/drawingml/2006/wordprocessingDrawing" xmlns:w10="urn:schemas-microsoft-com:office:word" xmlns:w="http://schemas.openxmlformats.org/wordprocessingml/2006/main" xmlns:w14="http://schemas.microsoft.com/office/word/2010/wordml" xmlns:w15="http://schemas.microsoft.com/office/word/2012/wordml" xmlns:wpg="http://schemas.microsoft.com/office/word/2010/wordprocessingGroup" xmlns:wpi="http://schemas.microsoft.com/office/word/2010/wordprocessingInk" xmlns:wne="http://schemas.microsoft.com/office/word/2006/wordml" xmlns:wps="http://schemas.microsoft.com/office/word/2010/wordprocessingShape" mc:Ignorable="w14 w15 wp14">
   <w:abstractNum w:abstractNumId="0" w15:restartNumberingAfterBreak="0">
     <w:nsid w:val="28B27B8C"/>
     <w:multiLevelType w:val="hybridMultilevel"/>
@@ -3737,7 +4535,7 @@
 </file>
 
 <file path=word/styles.xml><?xml version="1.0" encoding="utf-8"?>
-<w:styles xmlns:mc="http://schemas.openxmlformats.org/markup-compatibility/2006" xmlns:r="http://schemas.openxmlformats.org/officeDocument/2006/relationships" xmlns:w="http://schemas.openxmlformats.org/wordprocessingml/2006/main" xmlns:w14="http://schemas.microsoft.com/office/word/2010/wordml" xmlns:w15="http://schemas.microsoft.com/office/word/2012/wordml" xmlns:w16cex="http://schemas.microsoft.com/office/word/2018/wordml/cex" xmlns:w16cid="http://schemas.microsoft.com/office/word/2016/wordml/cid" xmlns:w16="http://schemas.microsoft.com/office/word/2018/wordml" xmlns:w16se="http://schemas.microsoft.com/office/word/2015/wordml/symex" mc:Ignorable="w14 w15 w16se w16cid w16 w16cex">
+<w:styles xmlns:mc="http://schemas.openxmlformats.org/markup-compatibility/2006" xmlns:r="http://schemas.openxmlformats.org/officeDocument/2006/relationships" xmlns:w="http://schemas.openxmlformats.org/wordprocessingml/2006/main" xmlns:w14="http://schemas.microsoft.com/office/word/2010/wordml" xmlns:w15="http://schemas.microsoft.com/office/word/2012/wordml" mc:Ignorable="w14 w15">
   <w:docDefaults>
     <w:rPrDefault>
       <w:rPr>
@@ -3753,7 +4551,7 @@
       </w:pPr>
     </w:pPrDefault>
   </w:docDefaults>
-  <w:latentStyles w:defLockedState="0" w:defUIPriority="99" w:defSemiHidden="0" w:defUnhideWhenUsed="0" w:defQFormat="0" w:count="376">
+  <w:latentStyles w:defLockedState="0" w:defUIPriority="99" w:defSemiHidden="0" w:defUnhideWhenUsed="0" w:defQFormat="0" w:count="371">
     <w:lsdException w:name="Normal" w:uiPriority="0" w:qFormat="1"/>
     <w:lsdException w:name="heading 1" w:uiPriority="9" w:qFormat="1"/>
     <w:lsdException w:name="heading 2" w:semiHidden="1" w:uiPriority="9" w:unhideWhenUsed="1" w:qFormat="1"/>
@@ -4125,11 +4923,6 @@
     <w:lsdException w:name="List Table 5 Dark Accent 6" w:uiPriority="50"/>
     <w:lsdException w:name="List Table 6 Colorful Accent 6" w:uiPriority="51"/>
     <w:lsdException w:name="List Table 7 Colorful Accent 6" w:uiPriority="52"/>
-    <w:lsdException w:name="Mention" w:semiHidden="1" w:unhideWhenUsed="1"/>
-    <w:lsdException w:name="Smart Hyperlink" w:semiHidden="1" w:unhideWhenUsed="1"/>
-    <w:lsdException w:name="Hashtag" w:semiHidden="1" w:unhideWhenUsed="1"/>
-    <w:lsdException w:name="Unresolved Mention" w:semiHidden="1" w:unhideWhenUsed="1"/>
-    <w:lsdException w:name="Smart Link" w:semiHidden="1" w:unhideWhenUsed="1"/>
   </w:latentStyles>
   <w:style w:type="paragraph" w:default="1" w:styleId="Normal">
     <w:name w:val="Normal"/>
@@ -4226,6 +5019,25 @@
     <w:rPr>
       <w:rFonts w:eastAsiaTheme="minorEastAsia"/>
     </w:rPr>
+  </w:style>
+  <w:style w:type="table" w:styleId="TableGrid">
+    <w:name w:val="Table Grid"/>
+    <w:basedOn w:val="TableNormal"/>
+    <w:uiPriority w:val="39"/>
+    <w:rsid w:val="00873061"/>
+    <w:pPr>
+      <w:spacing w:after="0" w:line="240" w:lineRule="auto"/>
+    </w:pPr>
+    <w:tblPr>
+      <w:tblBorders>
+        <w:top w:val="single" w:sz="4" w:space="0" w:color="auto"/>
+        <w:left w:val="single" w:sz="4" w:space="0" w:color="auto"/>
+        <w:bottom w:val="single" w:sz="4" w:space="0" w:color="auto"/>
+        <w:right w:val="single" w:sz="4" w:space="0" w:color="auto"/>
+        <w:insideH w:val="single" w:sz="4" w:space="0" w:color="auto"/>
+        <w:insideV w:val="single" w:sz="4" w:space="0" w:color="auto"/>
+      </w:tblBorders>
+    </w:tblPr>
   </w:style>
 </w:styles>
 </file>
@@ -4496,7 +5308,7 @@
 </file>
 
 <file path=customXml/itemProps1.xml><?xml version="1.0" encoding="utf-8"?>
-<ds:datastoreItem xmlns:ds="http://schemas.openxmlformats.org/officeDocument/2006/customXml" ds:itemID="{AD6F0960-715A-4088-B687-F4D26D7EE1ED}">
+<ds:datastoreItem xmlns:ds="http://schemas.openxmlformats.org/officeDocument/2006/customXml" ds:itemID="{43AC700C-8F1B-447B-97F4-478049C7D36A}">
   <ds:schemaRefs>
     <ds:schemaRef ds:uri="http://schemas.openxmlformats.org/officeDocument/2006/bibliography"/>
   </ds:schemaRefs>

</xml_diff>